<commit_message>
Recover the coding preparation. Day 1-Array.
</commit_message>
<xml_diff>
--- a/B-Resume/250224-SWE-Link-Resume-Jonas Li.docx
+++ b/B-Resume/250224-SWE-Link-Resume-Jonas Li.docx
@@ -20,6 +20,117 @@
     <w:p>
       <w:pPr>
         <w:rPr>
+          <w:rFonts w:hint="default" w:ascii="Cambria" w:hAnsi="Cambria" w:cs="Cambria" w:eastAsiaTheme="minorEastAsia"/>
+          <w:lang w:val="en-US" w:eastAsia="zh-CN"/>
+        </w:rPr>
+      </w:pPr>
+      <w:r>
+        <w:rPr>
+          <w:rFonts w:hint="default" w:ascii="Cambria" w:hAnsi="Cambria" w:cs="Cambria" w:eastAsiaTheme="minorEastAsia"/>
+          <w:lang w:val="en-US" w:eastAsia="zh-CN"/>
+        </w:rPr>
+        <w:t>20250909</w:t>
+      </w:r>
+    </w:p>
+    <w:p>
+      <w:pPr>
+        <w:numPr>
+          <w:ilvl w:val="0"/>
+          <w:numId w:val="1"/>
+        </w:numPr>
+        <w:rPr>
+          <w:rFonts w:hint="default" w:ascii="Cambria" w:hAnsi="Cambria" w:cs="Cambria" w:eastAsiaTheme="minorEastAsia"/>
+          <w:lang w:val="en-US" w:eastAsia="zh-CN"/>
+        </w:rPr>
+      </w:pPr>
+      <w:r>
+        <w:rPr>
+          <w:rFonts w:hint="default" w:ascii="Cambria" w:hAnsi="Cambria" w:cs="Cambria" w:eastAsiaTheme="minorEastAsia"/>
+          <w:lang w:val="en-US" w:eastAsia="zh-CN"/>
+        </w:rPr>
+        <w:t>Developed NeuralMap Auto-Label, an offboard variant of WeRide’s BEV perception model, incorporating future temporal and spatial context from multiple frames to automatically generate high-quality training annotations for autonomous driving, with training data of xxx frames, and evaluation dataset of xxx frames.</w:t>
+      </w:r>
+    </w:p>
+    <w:p>
+      <w:pPr>
+        <w:numPr>
+          <w:ilvl w:val="0"/>
+          <w:numId w:val="1"/>
+        </w:numPr>
+        <w:rPr>
+          <w:rFonts w:hint="default" w:ascii="Cambria" w:hAnsi="Cambria" w:cs="Cambria" w:eastAsiaTheme="minorEastAsia"/>
+          <w:lang w:val="en-US" w:eastAsia="zh-CN"/>
+        </w:rPr>
+      </w:pPr>
+      <w:r>
+        <w:rPr>
+          <w:rFonts w:hint="default" w:ascii="Cambria" w:hAnsi="Cambria" w:cs="Cambria" w:eastAsiaTheme="minorEastAsia"/>
+          <w:lang w:val="en-US" w:eastAsia="zh-CN"/>
+        </w:rPr>
+        <w:t>Upgraded model backbone, replacing an 11M-parameter ResNet with 22M-parameter ViT-family models (Tiny-ViT, PVTv2, Swin-T) and increasing hidden dimension from 256 → 768, achieving ~5% mIoU/precision@0.5 IoU improvement on road element segmentation.</w:t>
+      </w:r>
+    </w:p>
+    <w:p>
+      <w:pPr>
+        <w:numPr>
+          <w:ilvl w:val="0"/>
+          <w:numId w:val="1"/>
+        </w:numPr>
+        <w:rPr>
+          <w:rFonts w:hint="default" w:ascii="Cambria" w:hAnsi="Cambria" w:cs="Cambria" w:eastAsiaTheme="minorEastAsia"/>
+          <w:lang w:val="en-US" w:eastAsia="zh-CN"/>
+        </w:rPr>
+      </w:pPr>
+      <w:r>
+        <w:rPr>
+          <w:rFonts w:hint="default" w:ascii="Cambria" w:hAnsi="Cambria" w:cs="Cambria" w:eastAsiaTheme="minorEastAsia"/>
+          <w:lang w:val="en-US" w:eastAsia="zh-CN"/>
+        </w:rPr>
+        <w:t>Enhanced BEV transformer decoder by stacking 3 additional layers, leading to a x% accuracy gain in downstream perception tasks (lane and road marker detection).</w:t>
+      </w:r>
+    </w:p>
+    <w:p>
+      <w:pPr>
+        <w:numPr>
+          <w:ilvl w:val="0"/>
+          <w:numId w:val="1"/>
+        </w:numPr>
+        <w:rPr>
+          <w:rFonts w:hint="default" w:ascii="Cambria" w:hAnsi="Cambria" w:cs="Cambria" w:eastAsiaTheme="minorEastAsia"/>
+          <w:lang w:val="en-US" w:eastAsia="zh-CN"/>
+        </w:rPr>
+      </w:pPr>
+      <w:r>
+        <w:rPr>
+          <w:rFonts w:hint="default" w:ascii="Cambria" w:hAnsi="Cambria" w:cs="Cambria" w:eastAsiaTheme="minorEastAsia"/>
+          <w:lang w:val="en-US" w:eastAsia="zh-CN"/>
+        </w:rPr>
+        <w:t>Implemented multi-model uncertainty estimation (predictive entropy, mutual information, variance ratio, low-margin) in C++, automatically flagging high-uncertainty logs for review; scaled pipeline to 10,000+ videos/day on x8 L20 GPUs, cutting human annotati</w:t>
+      </w:r>
+      <w:bookmarkStart w:id="0" w:name="_GoBack"/>
+      <w:bookmarkEnd w:id="0"/>
+      <w:r>
+        <w:rPr>
+          <w:rFonts w:hint="default" w:ascii="Cambria" w:hAnsi="Cambria" w:cs="Cambria" w:eastAsiaTheme="minorEastAsia"/>
+          <w:lang w:val="en-US" w:eastAsia="zh-CN"/>
+        </w:rPr>
+        <w:t>on costs by ~$25k–$50k/month.</w:t>
+      </w:r>
+    </w:p>
+    <w:p>
+      <w:pPr>
+        <w:numPr>
+          <w:numId w:val="0"/>
+        </w:numPr>
+        <w:rPr>
+          <w:rFonts w:hint="default" w:ascii="Cambria" w:hAnsi="Cambria" w:cs="Cambria" w:eastAsiaTheme="minorEastAsia"/>
+          <w:lang w:val="en-US" w:eastAsia="zh-CN"/>
+        </w:rPr>
+      </w:pPr>
+    </w:p>
+    <w:p>
+      <w:pPr>
+        <w:rPr>
           <w:rFonts w:hint="eastAsia" w:ascii="Cambria" w:hAnsi="Cambria" w:cs="Cambria" w:eastAsiaTheme="minorEastAsia"/>
           <w:lang w:val="en-US" w:eastAsia="zh-CN"/>
         </w:rPr>
@@ -36,7 +147,7 @@
       <w:pPr>
         <w:numPr>
           <w:ilvl w:val="0"/>
-          <w:numId w:val="1"/>
+          <w:numId w:val="2"/>
         </w:numPr>
         <w:rPr>
           <w:rFonts w:hint="default" w:ascii="Cambria" w:hAnsi="Cambria" w:cs="Cambria" w:eastAsiaTheme="minorEastAsia"/>
@@ -78,7 +189,7 @@
       <w:pPr>
         <w:numPr>
           <w:ilvl w:val="0"/>
-          <w:numId w:val="2"/>
+          <w:numId w:val="3"/>
         </w:numPr>
         <w:rPr>
           <w:rFonts w:hint="default" w:ascii="Cambria" w:hAnsi="Cambria" w:cs="Cambria" w:eastAsiaTheme="minorEastAsia"/>
@@ -120,7 +231,7 @@
       <w:pPr>
         <w:numPr>
           <w:ilvl w:val="0"/>
-          <w:numId w:val="3"/>
+          <w:numId w:val="4"/>
         </w:numPr>
         <w:rPr>
           <w:rFonts w:hint="default" w:ascii="Cambria" w:hAnsi="Cambria" w:cs="Cambria" w:eastAsiaTheme="minorEastAsia"/>
@@ -139,7 +250,7 @@
       <w:pPr>
         <w:numPr>
           <w:ilvl w:val="0"/>
-          <w:numId w:val="3"/>
+          <w:numId w:val="4"/>
         </w:numPr>
         <w:rPr>
           <w:rFonts w:hint="default" w:ascii="Cambria" w:hAnsi="Cambria" w:cs="Cambria" w:eastAsiaTheme="minorEastAsia"/>
@@ -158,7 +269,7 @@
       <w:pPr>
         <w:numPr>
           <w:ilvl w:val="0"/>
-          <w:numId w:val="3"/>
+          <w:numId w:val="4"/>
         </w:numPr>
         <w:rPr>
           <w:rFonts w:hint="default" w:ascii="Cambria" w:hAnsi="Cambria" w:cs="Cambria" w:eastAsiaTheme="minorEastAsia"/>
@@ -204,7 +315,7 @@
       <w:pPr>
         <w:numPr>
           <w:ilvl w:val="0"/>
-          <w:numId w:val="4"/>
+          <w:numId w:val="5"/>
         </w:numPr>
         <w:rPr>
           <w:rFonts w:hint="default" w:ascii="Cambria" w:hAnsi="Cambria" w:cs="Cambria" w:eastAsiaTheme="minorEastAsia"/>
@@ -223,7 +334,7 @@
       <w:pPr>
         <w:numPr>
           <w:ilvl w:val="0"/>
-          <w:numId w:val="4"/>
+          <w:numId w:val="5"/>
         </w:numPr>
         <w:rPr>
           <w:rFonts w:hint="default" w:ascii="Cambria" w:hAnsi="Cambria" w:cs="Cambria" w:eastAsiaTheme="minorEastAsia"/>
@@ -242,7 +353,7 @@
       <w:pPr>
         <w:numPr>
           <w:ilvl w:val="0"/>
-          <w:numId w:val="4"/>
+          <w:numId w:val="5"/>
         </w:numPr>
         <w:rPr>
           <w:rFonts w:hint="default" w:ascii="Cambria" w:hAnsi="Cambria" w:cs="Cambria" w:eastAsiaTheme="minorEastAsia"/>
@@ -360,7 +471,7 @@
               <w:snapToGrid/>
               <w:textAlignment w:val="auto"/>
               <w:rPr>
-                <w:rFonts w:hint="default" w:ascii="Cambria" w:hAnsi="Cambria" w:eastAsia="黑体" w:cs="Cambria"/>
+                <w:rFonts w:hint="default" w:ascii="Cambria" w:hAnsi="Cambria" w:eastAsia="SimHei" w:cs="Cambria"/>
                 <w:b/>
                 <w:bCs/>
                 <w:sz w:val="22"/>
@@ -370,7 +481,7 @@
             </w:pPr>
             <w:r>
               <w:rPr>
-                <w:rFonts w:hint="eastAsia" w:ascii="Cambria" w:hAnsi="Cambria" w:eastAsia="黑体" w:cs="Cambria"/>
+                <w:rFonts w:hint="eastAsia" w:ascii="Cambria" w:hAnsi="Cambria" w:eastAsia="SimHei" w:cs="Cambria"/>
                 <w:b/>
                 <w:bCs/>
                 <w:sz w:val="22"/>
@@ -460,7 +571,7 @@
               <w:snapToGrid/>
               <w:textAlignment w:val="auto"/>
               <w:rPr>
-                <w:rFonts w:hint="default" w:ascii="Cambria" w:hAnsi="Cambria" w:eastAsia="黑体" w:cs="Cambria"/>
+                <w:rFonts w:hint="default" w:ascii="Cambria" w:hAnsi="Cambria" w:eastAsia="SimHei" w:cs="Cambria"/>
                 <w:b/>
                 <w:bCs/>
                 <w:i w:val="0"/>
@@ -474,7 +585,7 @@
             </w:pPr>
             <w:r>
               <w:rPr>
-                <w:rFonts w:hint="eastAsia" w:ascii="Cambria" w:hAnsi="Cambria" w:eastAsia="黑体" w:cs="Cambria"/>
+                <w:rFonts w:hint="eastAsia" w:ascii="Cambria" w:hAnsi="Cambria" w:eastAsia="SimHei" w:cs="Cambria"/>
                 <w:b/>
                 <w:bCs/>
                 <w:i w:val="0"/>
@@ -489,7 +600,7 @@
             </w:r>
             <w:r>
               <w:rPr>
-                <w:rFonts w:hint="eastAsia" w:ascii="Cambria" w:hAnsi="Cambria" w:eastAsia="黑体" w:cs="Cambria"/>
+                <w:rFonts w:hint="eastAsia" w:ascii="Cambria" w:hAnsi="Cambria" w:eastAsia="SimHei" w:cs="Cambria"/>
                 <w:b w:val="0"/>
                 <w:bCs w:val="0"/>
                 <w:i w:val="0"/>
@@ -504,7 +615,7 @@
             </w:r>
             <w:r>
               <w:rPr>
-                <w:rFonts w:hint="eastAsia" w:ascii="Cambria" w:hAnsi="Cambria" w:eastAsia="黑体" w:cs="Cambria"/>
+                <w:rFonts w:hint="eastAsia" w:ascii="Cambria" w:hAnsi="Cambria" w:eastAsia="SimHei" w:cs="Cambria"/>
                 <w:b w:val="0"/>
                 <w:bCs w:val="0"/>
                 <w:i w:val="0"/>
@@ -517,7 +628,7 @@
             </w:r>
             <w:r>
               <w:rPr>
-                <w:rFonts w:hint="eastAsia" w:ascii="Cambria" w:hAnsi="Cambria" w:eastAsia="黑体" w:cs="Cambria"/>
+                <w:rFonts w:hint="eastAsia" w:ascii="Cambria" w:hAnsi="Cambria" w:eastAsia="SimHei" w:cs="Cambria"/>
                 <w:b w:val="0"/>
                 <w:bCs w:val="0"/>
                 <w:i w:val="0"/>
@@ -561,7 +672,7 @@
               <w:jc w:val="right"/>
               <w:textAlignment w:val="auto"/>
               <w:rPr>
-                <w:rFonts w:hint="default" w:ascii="Cambria" w:hAnsi="Cambria" w:eastAsia="黑体" w:cs="Cambria"/>
+                <w:rFonts w:hint="default" w:ascii="Cambria" w:hAnsi="Cambria" w:eastAsia="SimHei" w:cs="Cambria"/>
                 <w:i w:val="0"/>
                 <w:iCs w:val="0"/>
                 <w:sz w:val="18"/>
@@ -571,27 +682,14 @@
             </w:pPr>
             <w:r>
               <w:rPr>
-                <w:rFonts w:hint="eastAsia" w:ascii="Cambria" w:hAnsi="Cambria" w:eastAsia="黑体" w:cs="Cambria"/>
+                <w:rFonts w:hint="eastAsia" w:ascii="Cambria" w:hAnsi="Cambria" w:eastAsia="SimHei" w:cs="Cambria"/>
                 <w:i/>
                 <w:iCs/>
                 <w:sz w:val="18"/>
                 <w:szCs w:val="18"/>
                 <w:lang w:val="en-US" w:eastAsia="zh-CN"/>
               </w:rPr>
-              <w:t>Berkeley, CA</w:t>
-            </w:r>
-            <w:bookmarkStart w:id="0" w:name="_GoBack"/>
-            <w:bookmarkEnd w:id="0"/>
-            <w:r>
-              <w:rPr>
-                <w:rFonts w:hint="eastAsia" w:ascii="Cambria" w:hAnsi="Cambria" w:eastAsia="黑体" w:cs="Cambria"/>
-                <w:i/>
-                <w:iCs/>
-                <w:sz w:val="18"/>
-                <w:szCs w:val="18"/>
-                <w:lang w:val="en-US" w:eastAsia="zh-CN"/>
-              </w:rPr>
-              <w:t xml:space="preserve">             </w:t>
+              <w:t xml:space="preserve">Berkeley, CA             </w:t>
             </w:r>
           </w:p>
         </w:tc>
@@ -624,7 +722,7 @@
               <w:jc w:val="right"/>
               <w:textAlignment w:val="auto"/>
               <w:rPr>
-                <w:rFonts w:hint="eastAsia" w:ascii="Cambria" w:hAnsi="Cambria" w:eastAsia="黑体" w:cs="Cambria"/>
+                <w:rFonts w:hint="eastAsia" w:ascii="Cambria" w:hAnsi="Cambria" w:eastAsia="SimHei" w:cs="Cambria"/>
                 <w:i/>
                 <w:iCs/>
                 <w:sz w:val="18"/>
@@ -634,7 +732,7 @@
             </w:pPr>
             <w:r>
               <w:rPr>
-                <w:rFonts w:hint="eastAsia" w:ascii="Cambria" w:hAnsi="Cambria" w:eastAsia="黑体" w:cs="Cambria"/>
+                <w:rFonts w:hint="eastAsia" w:ascii="Cambria" w:hAnsi="Cambria" w:eastAsia="SimHei" w:cs="Cambria"/>
                 <w:i w:val="0"/>
                 <w:iCs w:val="0"/>
                 <w:sz w:val="18"/>
@@ -700,7 +798,7 @@
               <w:ind w:leftChars="0"/>
               <w:textAlignment w:val="auto"/>
               <w:rPr>
-                <w:rFonts w:hint="default" w:ascii="Cambria" w:hAnsi="Cambria" w:eastAsia="黑体" w:cs="Cambria"/>
+                <w:rFonts w:hint="default" w:ascii="Cambria" w:hAnsi="Cambria" w:eastAsia="SimHei" w:cs="Cambria"/>
                 <w:sz w:val="18"/>
                 <w:szCs w:val="18"/>
                 <w:u w:val="none"/>
@@ -709,7 +807,7 @@
             </w:pPr>
             <w:r>
               <w:rPr>
-                <w:rFonts w:hint="eastAsia" w:ascii="Cambria" w:hAnsi="Cambria" w:eastAsia="黑体" w:cs="Cambria"/>
+                <w:rFonts w:hint="eastAsia" w:ascii="Cambria" w:hAnsi="Cambria" w:eastAsia="SimHei" w:cs="Cambria"/>
                 <w:sz w:val="18"/>
                 <w:szCs w:val="18"/>
                 <w:lang w:val="en-US" w:eastAsia="zh-CN"/>
@@ -718,7 +816,7 @@
             </w:r>
             <w:r>
               <w:rPr>
-                <w:rFonts w:hint="default" w:ascii="Cambria" w:hAnsi="Cambria" w:eastAsia="黑体" w:cs="Cambria"/>
+                <w:rFonts w:hint="default" w:ascii="Cambria" w:hAnsi="Cambria" w:eastAsia="SimHei" w:cs="Cambria"/>
                 <w:sz w:val="18"/>
                 <w:szCs w:val="18"/>
                 <w:lang w:val="en-US" w:eastAsia="zh-CN"/>
@@ -727,7 +825,7 @@
             </w:r>
             <w:r>
               <w:rPr>
-                <w:rFonts w:hint="eastAsia" w:ascii="Cambria" w:hAnsi="Cambria" w:eastAsia="黑体" w:cs="Cambria"/>
+                <w:rFonts w:hint="eastAsia" w:ascii="Cambria" w:hAnsi="Cambria" w:eastAsia="SimHei" w:cs="Cambria"/>
                 <w:sz w:val="18"/>
                 <w:szCs w:val="18"/>
                 <w:lang w:val="en-US" w:eastAsia="zh-CN"/>
@@ -758,7 +856,7 @@
               <w:ind w:leftChars="0"/>
               <w:textAlignment w:val="auto"/>
               <w:rPr>
-                <w:rFonts w:hint="eastAsia" w:ascii="Cambria" w:hAnsi="Cambria" w:eastAsia="黑体" w:cs="Cambria"/>
+                <w:rFonts w:hint="eastAsia" w:ascii="Cambria" w:hAnsi="Cambria" w:eastAsia="SimHei" w:cs="Cambria"/>
                 <w:sz w:val="18"/>
                 <w:szCs w:val="18"/>
                 <w:u w:val="none"/>
@@ -767,7 +865,7 @@
             </w:pPr>
             <w:r>
               <w:rPr>
-                <w:rFonts w:hint="eastAsia" w:ascii="Cambria" w:hAnsi="Cambria" w:eastAsia="黑体" w:cs="Cambria"/>
+                <w:rFonts w:hint="eastAsia" w:ascii="Cambria" w:hAnsi="Cambria" w:eastAsia="SimHei" w:cs="Cambria"/>
                 <w:sz w:val="18"/>
                 <w:szCs w:val="18"/>
                 <w:lang w:val="en-US" w:eastAsia="zh-CN"/>
@@ -798,7 +896,7 @@
               <w:ind w:leftChars="0"/>
               <w:textAlignment w:val="auto"/>
               <w:rPr>
-                <w:rFonts w:hint="default" w:ascii="Cambria" w:hAnsi="Cambria" w:eastAsia="黑体" w:cs="Cambria"/>
+                <w:rFonts w:hint="default" w:ascii="Cambria" w:hAnsi="Cambria" w:eastAsia="SimHei" w:cs="Cambria"/>
                 <w:sz w:val="18"/>
                 <w:szCs w:val="18"/>
                 <w:lang w:val="en-US" w:eastAsia="zh-CN"/>
@@ -806,7 +904,7 @@
             </w:pPr>
             <w:r>
               <w:rPr>
-                <w:rFonts w:hint="eastAsia" w:ascii="Cambria" w:hAnsi="Cambria" w:eastAsia="黑体" w:cs="Cambria"/>
+                <w:rFonts w:hint="eastAsia" w:ascii="Cambria" w:hAnsi="Cambria" w:eastAsia="SimHei" w:cs="Cambria"/>
                 <w:sz w:val="18"/>
                 <w:szCs w:val="18"/>
                 <w:u w:val="none"/>
@@ -816,7 +914,7 @@
             </w:r>
             <w:r>
               <w:rPr>
-                <w:rFonts w:hint="eastAsia" w:ascii="Cambria" w:hAnsi="Cambria" w:eastAsia="黑体" w:cs="Cambria"/>
+                <w:rFonts w:hint="eastAsia" w:ascii="Cambria" w:hAnsi="Cambria" w:eastAsia="SimHei" w:cs="Cambria"/>
                 <w:sz w:val="18"/>
                 <w:szCs w:val="18"/>
                 <w:lang w:val="en-US" w:eastAsia="zh-CN"/>
@@ -871,7 +969,7 @@
               <w:spacing w:before="95" w:beforeLines="30"/>
               <w:textAlignment w:val="auto"/>
               <w:rPr>
-                <w:rFonts w:hint="default" w:ascii="Cambria" w:hAnsi="Cambria" w:eastAsia="黑体" w:cs="Cambria"/>
+                <w:rFonts w:hint="default" w:ascii="Cambria" w:hAnsi="Cambria" w:eastAsia="SimHei" w:cs="Cambria"/>
                 <w:sz w:val="18"/>
                 <w:szCs w:val="18"/>
                 <w:lang w:val="en-US" w:eastAsia="zh-CN"/>
@@ -879,7 +977,7 @@
             </w:pPr>
             <w:r>
               <w:rPr>
-                <w:rFonts w:hint="eastAsia" w:ascii="Cambria" w:hAnsi="Cambria" w:eastAsia="黑体" w:cs="Cambria"/>
+                <w:rFonts w:hint="eastAsia" w:ascii="Cambria" w:hAnsi="Cambria" w:eastAsia="SimHei" w:cs="Cambria"/>
                 <w:b/>
                 <w:bCs/>
                 <w:kern w:val="2"/>
@@ -892,7 +990,7 @@
             </w:r>
             <w:r>
               <w:rPr>
-                <w:rFonts w:hint="eastAsia" w:ascii="Cambria" w:hAnsi="Cambria" w:eastAsia="黑体" w:cs="Cambria"/>
+                <w:rFonts w:hint="eastAsia" w:ascii="Cambria" w:hAnsi="Cambria" w:eastAsia="SimHei" w:cs="Cambria"/>
                 <w:b w:val="0"/>
                 <w:bCs w:val="0"/>
                 <w:kern w:val="2"/>
@@ -905,7 +1003,7 @@
             </w:r>
             <w:r>
               <w:rPr>
-                <w:rFonts w:hint="eastAsia" w:ascii="Cambria" w:hAnsi="Cambria" w:eastAsia="黑体" w:cs="Cambria"/>
+                <w:rFonts w:hint="eastAsia" w:ascii="Cambria" w:hAnsi="Cambria" w:eastAsia="SimHei" w:cs="Cambria"/>
                 <w:b w:val="0"/>
                 <w:bCs w:val="0"/>
                 <w:i w:val="0"/>
@@ -918,7 +1016,7 @@
             </w:r>
             <w:r>
               <w:rPr>
-                <w:rFonts w:hint="eastAsia" w:ascii="Cambria" w:hAnsi="Cambria" w:eastAsia="黑体" w:cs="Cambria"/>
+                <w:rFonts w:hint="eastAsia" w:ascii="Cambria" w:hAnsi="Cambria" w:eastAsia="SimHei" w:cs="Cambria"/>
                 <w:b w:val="0"/>
                 <w:bCs w:val="0"/>
                 <w:i w:val="0"/>
@@ -962,7 +1060,7 @@
               <w:jc w:val="right"/>
               <w:textAlignment w:val="auto"/>
               <w:rPr>
-                <w:rFonts w:hint="default" w:ascii="Cambria" w:hAnsi="Cambria" w:eastAsia="黑体" w:cs="Cambria"/>
+                <w:rFonts w:hint="default" w:ascii="Cambria" w:hAnsi="Cambria" w:eastAsia="SimHei" w:cs="Cambria"/>
                 <w:sz w:val="18"/>
                 <w:szCs w:val="18"/>
                 <w:lang w:val="en-US" w:eastAsia="zh-CN"/>
@@ -970,7 +1068,7 @@
             </w:pPr>
             <w:r>
               <w:rPr>
-                <w:rFonts w:hint="eastAsia" w:ascii="Cambria" w:hAnsi="Cambria" w:eastAsia="黑体" w:cs="Cambria"/>
+                <w:rFonts w:hint="eastAsia" w:ascii="Cambria" w:hAnsi="Cambria" w:eastAsia="SimHei" w:cs="Cambria"/>
                 <w:b w:val="0"/>
                 <w:bCs w:val="0"/>
                 <w:i/>
@@ -1012,7 +1110,7 @@
               <w:jc w:val="right"/>
               <w:textAlignment w:val="auto"/>
               <w:rPr>
-                <w:rFonts w:hint="eastAsia" w:ascii="Cambria" w:hAnsi="Cambria" w:eastAsia="黑体" w:cs="Cambria"/>
+                <w:rFonts w:hint="eastAsia" w:ascii="Cambria" w:hAnsi="Cambria" w:eastAsia="SimHei" w:cs="Cambria"/>
                 <w:b w:val="0"/>
                 <w:bCs w:val="0"/>
                 <w:i/>
@@ -1024,7 +1122,7 @@
             </w:pPr>
             <w:r>
               <w:rPr>
-                <w:rFonts w:hint="eastAsia" w:ascii="Cambria" w:hAnsi="Cambria" w:eastAsia="黑体" w:cs="Cambria"/>
+                <w:rFonts w:hint="eastAsia" w:ascii="Cambria" w:hAnsi="Cambria" w:eastAsia="SimHei" w:cs="Cambria"/>
                 <w:sz w:val="18"/>
                 <w:szCs w:val="18"/>
                 <w:lang w:val="en-US" w:eastAsia="zh-CN"/>
@@ -1079,7 +1177,7 @@
               <w:spacing w:before="157" w:beforeLines="50"/>
               <w:textAlignment w:val="auto"/>
               <w:rPr>
-                <w:rFonts w:hint="default" w:eastAsia="黑体"/>
+                <w:rFonts w:hint="default" w:eastAsia="SimHei"/>
                 <w:sz w:val="20"/>
                 <w:szCs w:val="21"/>
                 <w:lang w:val="en-US" w:eastAsia="zh-CN"/>
@@ -1087,7 +1185,7 @@
             </w:pPr>
             <w:r>
               <w:rPr>
-                <w:rFonts w:hint="eastAsia" w:ascii="Cambria" w:hAnsi="Cambria" w:eastAsia="黑体" w:cs="Cambria"/>
+                <w:rFonts w:hint="eastAsia" w:ascii="Cambria" w:hAnsi="Cambria" w:eastAsia="SimHei" w:cs="Cambria"/>
                 <w:b/>
                 <w:bCs/>
                 <w:sz w:val="22"/>
@@ -1098,7 +1196,7 @@
             </w:r>
             <w:r>
               <w:rPr>
-                <w:rFonts w:hint="eastAsia" w:ascii="Cambria" w:hAnsi="Cambria" w:eastAsia="黑体" w:cs="Cambria"/>
+                <w:rFonts w:hint="eastAsia" w:ascii="Cambria" w:hAnsi="Cambria" w:eastAsia="SimHei" w:cs="Cambria"/>
                 <w:b/>
                 <w:bCs/>
                 <w:sz w:val="22"/>
@@ -1108,7 +1206,7 @@
             </w:r>
             <w:r>
               <w:rPr>
-                <w:rFonts w:hint="default" w:ascii="Cambria" w:hAnsi="Cambria" w:eastAsia="黑体" w:cs="Cambria"/>
+                <w:rFonts w:hint="default" w:ascii="Cambria" w:hAnsi="Cambria" w:eastAsia="SimHei" w:cs="Cambria"/>
                 <w:b/>
                 <w:bCs/>
                 <w:sz w:val="22"/>
@@ -1200,14 +1298,14 @@
               <w:snapToGrid/>
               <w:textAlignment w:val="auto"/>
               <w:rPr>
-                <w:rFonts w:ascii="Cambria" w:hAnsi="Cambria" w:eastAsia="黑体" w:cs="Cambria"/>
+                <w:rFonts w:ascii="Cambria" w:hAnsi="Cambria" w:eastAsia="SimHei" w:cs="Cambria"/>
                 <w:sz w:val="18"/>
                 <w:szCs w:val="18"/>
               </w:rPr>
             </w:pPr>
             <w:r>
               <w:rPr>
-                <w:rFonts w:ascii="Cambria" w:hAnsi="Cambria" w:eastAsia="黑体" w:cs="Cambria"/>
+                <w:rFonts w:ascii="Cambria" w:hAnsi="Cambria" w:eastAsia="SimHei" w:cs="Cambria"/>
                 <w:b/>
                 <w:bCs/>
                 <w:color w:val="auto"/>
@@ -1219,7 +1317,7 @@
             </w:r>
             <w:r>
               <w:rPr>
-                <w:rFonts w:ascii="Cambria" w:hAnsi="Cambria" w:eastAsia="黑体" w:cs="Cambria"/>
+                <w:rFonts w:ascii="Cambria" w:hAnsi="Cambria" w:eastAsia="SimHei" w:cs="Cambria"/>
                 <w:b w:val="0"/>
                 <w:bCs w:val="0"/>
                 <w:sz w:val="18"/>
@@ -1229,7 +1327,7 @@
             </w:r>
             <w:r>
               <w:rPr>
-                <w:rFonts w:hint="eastAsia" w:ascii="Cambria" w:hAnsi="Cambria" w:eastAsia="黑体" w:cs="Cambria"/>
+                <w:rFonts w:hint="eastAsia" w:ascii="Cambria" w:hAnsi="Cambria" w:eastAsia="SimHei" w:cs="Cambria"/>
                 <w:b w:val="0"/>
                 <w:bCs w:val="0"/>
                 <w:sz w:val="18"/>
@@ -1240,7 +1338,7 @@
             </w:r>
             <w:r>
               <w:rPr>
-                <w:rFonts w:hint="eastAsia" w:ascii="Cambria" w:hAnsi="Cambria" w:eastAsia="黑体" w:cs="Cambria"/>
+                <w:rFonts w:hint="eastAsia" w:ascii="Cambria" w:hAnsi="Cambria" w:eastAsia="SimHei" w:cs="Cambria"/>
                 <w:b/>
                 <w:bCs/>
                 <w:sz w:val="18"/>
@@ -1251,7 +1349,7 @@
             </w:r>
             <w:r>
               <w:rPr>
-                <w:rFonts w:hint="eastAsia" w:ascii="Cambria" w:hAnsi="Cambria" w:eastAsia="黑体" w:cs="Cambria"/>
+                <w:rFonts w:hint="eastAsia" w:ascii="Cambria" w:hAnsi="Cambria" w:eastAsia="SimHei" w:cs="Cambria"/>
                 <w:sz w:val="18"/>
                 <w:szCs w:val="18"/>
                 <w:lang w:val="en-US" w:eastAsia="zh-CN"/>
@@ -1290,7 +1388,7 @@
               <w:jc w:val="right"/>
               <w:textAlignment w:val="auto"/>
               <w:rPr>
-                <w:rFonts w:hint="default" w:eastAsia="黑体"/>
+                <w:rFonts w:hint="default" w:eastAsia="SimHei"/>
                 <w:b/>
                 <w:bCs/>
                 <w:i w:val="0"/>
@@ -1302,7 +1400,7 @@
             </w:pPr>
             <w:r>
               <w:rPr>
-                <w:rFonts w:hint="eastAsia" w:ascii="Cambria" w:hAnsi="Cambria" w:eastAsia="黑体" w:cs="Cambria"/>
+                <w:rFonts w:hint="eastAsia" w:ascii="Cambria" w:hAnsi="Cambria" w:eastAsia="SimHei" w:cs="Cambria"/>
                 <w:b w:val="0"/>
                 <w:bCs w:val="0"/>
                 <w:i w:val="0"/>
@@ -1315,7 +1413,7 @@
             </w:r>
             <w:r>
               <w:rPr>
-                <w:rFonts w:hint="eastAsia" w:ascii="Cambria" w:hAnsi="Cambria" w:eastAsia="黑体" w:cs="Cambria"/>
+                <w:rFonts w:hint="eastAsia" w:ascii="Cambria" w:hAnsi="Cambria" w:eastAsia="SimHei" w:cs="Cambria"/>
                 <w:b w:val="0"/>
                 <w:bCs w:val="0"/>
                 <w:i w:val="0"/>
@@ -1327,7 +1425,7 @@
             </w:r>
             <w:r>
               <w:rPr>
-                <w:rFonts w:hint="eastAsia" w:ascii="Cambria" w:hAnsi="Cambria" w:eastAsia="黑体" w:cs="Cambria"/>
+                <w:rFonts w:hint="eastAsia" w:ascii="Cambria" w:hAnsi="Cambria" w:eastAsia="SimHei" w:cs="Cambria"/>
                 <w:b w:val="0"/>
                 <w:bCs w:val="0"/>
                 <w:i w:val="0"/>
@@ -1378,7 +1476,7 @@
               <w:widowControl w:val="0"/>
               <w:numPr>
                 <w:ilvl w:val="0"/>
-                <w:numId w:val="5"/>
+                <w:numId w:val="6"/>
               </w:numPr>
               <w:kinsoku/>
               <w:wordWrap/>
@@ -1393,14 +1491,14 @@
               <w:ind w:left="283" w:hanging="283"/>
               <w:textAlignment w:val="auto"/>
               <w:rPr>
-                <w:rFonts w:hint="eastAsia" w:ascii="Cambria" w:hAnsi="Cambria" w:eastAsia="黑体" w:cs="Cambria"/>
+                <w:rFonts w:hint="eastAsia" w:ascii="Cambria" w:hAnsi="Cambria" w:eastAsia="SimHei" w:cs="Cambria"/>
                 <w:sz w:val="18"/>
                 <w:szCs w:val="18"/>
               </w:rPr>
             </w:pPr>
             <w:r>
               <w:rPr>
-                <w:rFonts w:hint="eastAsia" w:ascii="Cambria" w:hAnsi="Cambria" w:eastAsia="黑体" w:cs="Cambria"/>
+                <w:rFonts w:hint="eastAsia" w:ascii="Cambria" w:hAnsi="Cambria" w:eastAsia="SimHei" w:cs="Cambria"/>
                 <w:sz w:val="18"/>
                 <w:szCs w:val="18"/>
                 <w:lang w:val="en-US" w:eastAsia="zh-CN"/>
@@ -1409,7 +1507,7 @@
             </w:r>
             <w:r>
               <w:rPr>
-                <w:rFonts w:hint="eastAsia" w:ascii="Cambria" w:hAnsi="Cambria" w:eastAsia="黑体" w:cs="Cambria"/>
+                <w:rFonts w:hint="eastAsia" w:ascii="Cambria" w:hAnsi="Cambria" w:eastAsia="SimHei" w:cs="Cambria"/>
                 <w:b/>
                 <w:bCs/>
                 <w:sz w:val="18"/>
@@ -1420,7 +1518,7 @@
             </w:r>
             <w:r>
               <w:rPr>
-                <w:rFonts w:hint="eastAsia" w:ascii="Cambria" w:hAnsi="Cambria" w:eastAsia="黑体" w:cs="Cambria"/>
+                <w:rFonts w:hint="eastAsia" w:ascii="Cambria" w:hAnsi="Cambria" w:eastAsia="SimHei" w:cs="Cambria"/>
                 <w:b w:val="0"/>
                 <w:bCs w:val="0"/>
                 <w:sz w:val="18"/>
@@ -1431,7 +1529,7 @@
             </w:r>
             <w:r>
               <w:rPr>
-                <w:rFonts w:hint="eastAsia" w:ascii="Cambria" w:hAnsi="Cambria" w:eastAsia="黑体" w:cs="Cambria"/>
+                <w:rFonts w:hint="eastAsia" w:ascii="Cambria" w:hAnsi="Cambria" w:eastAsia="SimHei" w:cs="Cambria"/>
                 <w:sz w:val="18"/>
                 <w:szCs w:val="18"/>
                 <w:lang w:val="en-US" w:eastAsia="zh-CN"/>
@@ -1440,7 +1538,7 @@
             </w:r>
             <w:r>
               <w:rPr>
-                <w:rFonts w:hint="eastAsia" w:ascii="Cambria" w:hAnsi="Cambria" w:eastAsia="黑体" w:cs="Cambria"/>
+                <w:rFonts w:hint="eastAsia" w:ascii="Cambria" w:hAnsi="Cambria" w:eastAsia="SimHei" w:cs="Cambria"/>
                 <w:b/>
                 <w:bCs/>
                 <w:sz w:val="18"/>
@@ -1451,7 +1549,7 @@
             </w:r>
             <w:r>
               <w:rPr>
-                <w:rFonts w:hint="eastAsia" w:ascii="Cambria" w:hAnsi="Cambria" w:eastAsia="黑体" w:cs="Cambria"/>
+                <w:rFonts w:hint="eastAsia" w:ascii="Cambria" w:hAnsi="Cambria" w:eastAsia="SimHei" w:cs="Cambria"/>
                 <w:sz w:val="18"/>
                 <w:szCs w:val="18"/>
                 <w:lang w:val="en-US" w:eastAsia="zh-CN"/>
@@ -1460,7 +1558,7 @@
             </w:r>
             <w:r>
               <w:rPr>
-                <w:rFonts w:hint="eastAsia" w:ascii="Cambria" w:hAnsi="Cambria" w:eastAsia="黑体" w:cs="Cambria"/>
+                <w:rFonts w:hint="eastAsia" w:ascii="Cambria" w:hAnsi="Cambria" w:eastAsia="SimHei" w:cs="Cambria"/>
                 <w:b/>
                 <w:bCs/>
                 <w:sz w:val="18"/>
@@ -1471,7 +1569,7 @@
             </w:r>
             <w:r>
               <w:rPr>
-                <w:rFonts w:hint="eastAsia" w:ascii="Cambria" w:hAnsi="Cambria" w:eastAsia="黑体" w:cs="Cambria"/>
+                <w:rFonts w:hint="eastAsia" w:ascii="Cambria" w:hAnsi="Cambria" w:eastAsia="SimHei" w:cs="Cambria"/>
                 <w:sz w:val="18"/>
                 <w:szCs w:val="18"/>
                 <w:lang w:val="en-US" w:eastAsia="zh-CN"/>
@@ -1480,7 +1578,7 @@
             </w:r>
             <w:r>
               <w:rPr>
-                <w:rFonts w:hint="eastAsia" w:ascii="Cambria" w:hAnsi="Cambria" w:eastAsia="黑体" w:cs="Cambria"/>
+                <w:rFonts w:hint="eastAsia" w:ascii="Cambria" w:hAnsi="Cambria" w:eastAsia="SimHei" w:cs="Cambria"/>
                 <w:b/>
                 <w:bCs/>
                 <w:sz w:val="18"/>
@@ -1491,7 +1589,7 @@
             </w:r>
             <w:r>
               <w:rPr>
-                <w:rFonts w:hint="eastAsia" w:ascii="Cambria" w:hAnsi="Cambria" w:eastAsia="黑体" w:cs="Cambria"/>
+                <w:rFonts w:hint="eastAsia" w:ascii="Cambria" w:hAnsi="Cambria" w:eastAsia="SimHei" w:cs="Cambria"/>
                 <w:sz w:val="18"/>
                 <w:szCs w:val="18"/>
                 <w:lang w:val="en-US" w:eastAsia="zh-CN"/>
@@ -1500,7 +1598,7 @@
             </w:r>
             <w:r>
               <w:rPr>
-                <w:rFonts w:hint="eastAsia" w:ascii="Cambria" w:hAnsi="Cambria" w:eastAsia="黑体" w:cs="Cambria"/>
+                <w:rFonts w:hint="eastAsia" w:ascii="Cambria" w:hAnsi="Cambria" w:eastAsia="SimHei" w:cs="Cambria"/>
                 <w:b/>
                 <w:bCs/>
                 <w:sz w:val="18"/>
@@ -1518,7 +1616,7 @@
               <w:widowControl w:val="0"/>
               <w:numPr>
                 <w:ilvl w:val="0"/>
-                <w:numId w:val="5"/>
+                <w:numId w:val="6"/>
               </w:numPr>
               <w:kinsoku/>
               <w:wordWrap/>
@@ -1533,14 +1631,14 @@
               <w:ind w:left="283" w:hanging="283"/>
               <w:textAlignment w:val="auto"/>
               <w:rPr>
-                <w:rFonts w:hint="eastAsia" w:ascii="Cambria" w:hAnsi="Cambria" w:eastAsia="黑体" w:cs="Cambria"/>
+                <w:rFonts w:hint="eastAsia" w:ascii="Cambria" w:hAnsi="Cambria" w:eastAsia="SimHei" w:cs="Cambria"/>
                 <w:sz w:val="18"/>
                 <w:szCs w:val="18"/>
               </w:rPr>
             </w:pPr>
             <w:r>
               <w:rPr>
-                <w:rFonts w:hint="eastAsia" w:ascii="Cambria" w:hAnsi="Cambria" w:eastAsia="黑体" w:cs="Cambria"/>
+                <w:rFonts w:hint="eastAsia" w:ascii="Cambria" w:hAnsi="Cambria" w:eastAsia="SimHei" w:cs="Cambria"/>
                 <w:sz w:val="18"/>
                 <w:szCs w:val="18"/>
               </w:rPr>
@@ -1548,7 +1646,7 @@
             </w:r>
             <w:r>
               <w:rPr>
-                <w:rFonts w:hint="eastAsia" w:ascii="Cambria" w:hAnsi="Cambria" w:eastAsia="黑体" w:cs="Cambria"/>
+                <w:rFonts w:hint="eastAsia" w:ascii="Cambria" w:hAnsi="Cambria" w:eastAsia="SimHei" w:cs="Cambria"/>
                 <w:b/>
                 <w:bCs/>
                 <w:sz w:val="18"/>
@@ -1558,7 +1656,7 @@
             </w:r>
             <w:r>
               <w:rPr>
-                <w:rFonts w:hint="eastAsia" w:ascii="Cambria" w:hAnsi="Cambria" w:eastAsia="黑体" w:cs="Cambria"/>
+                <w:rFonts w:hint="eastAsia" w:ascii="Cambria" w:hAnsi="Cambria" w:eastAsia="SimHei" w:cs="Cambria"/>
                 <w:sz w:val="18"/>
                 <w:szCs w:val="18"/>
               </w:rPr>
@@ -1566,7 +1664,7 @@
             </w:r>
             <w:r>
               <w:rPr>
-                <w:rFonts w:hint="eastAsia" w:ascii="Cambria" w:hAnsi="Cambria" w:eastAsia="黑体" w:cs="Cambria"/>
+                <w:rFonts w:hint="eastAsia" w:ascii="Cambria" w:hAnsi="Cambria" w:eastAsia="SimHei" w:cs="Cambria"/>
                 <w:b/>
                 <w:bCs/>
                 <w:sz w:val="18"/>
@@ -1577,7 +1675,7 @@
             </w:r>
             <w:r>
               <w:rPr>
-                <w:rFonts w:hint="eastAsia" w:ascii="Cambria" w:hAnsi="Cambria" w:eastAsia="黑体" w:cs="Cambria"/>
+                <w:rFonts w:hint="eastAsia" w:ascii="Cambria" w:hAnsi="Cambria" w:eastAsia="SimHei" w:cs="Cambria"/>
                 <w:sz w:val="18"/>
                 <w:szCs w:val="18"/>
                 <w:lang w:val="en-US" w:eastAsia="zh-CN"/>
@@ -1586,7 +1684,7 @@
             </w:r>
             <w:r>
               <w:rPr>
-                <w:rFonts w:hint="eastAsia" w:ascii="Cambria" w:hAnsi="Cambria" w:eastAsia="黑体" w:cs="Cambria"/>
+                <w:rFonts w:hint="eastAsia" w:ascii="Cambria" w:hAnsi="Cambria" w:eastAsia="SimHei" w:cs="Cambria"/>
                 <w:sz w:val="18"/>
                 <w:szCs w:val="18"/>
               </w:rPr>
@@ -1601,7 +1699,7 @@
               <w:widowControl w:val="0"/>
               <w:numPr>
                 <w:ilvl w:val="0"/>
-                <w:numId w:val="5"/>
+                <w:numId w:val="6"/>
               </w:numPr>
               <w:kinsoku/>
               <w:wordWrap/>
@@ -1616,14 +1714,14 @@
               <w:ind w:left="283" w:hanging="283"/>
               <w:textAlignment w:val="auto"/>
               <w:rPr>
-                <w:rFonts w:hint="eastAsia" w:ascii="Cambria" w:hAnsi="Cambria" w:eastAsia="黑体" w:cs="Cambria"/>
+                <w:rFonts w:hint="eastAsia" w:ascii="Cambria" w:hAnsi="Cambria" w:eastAsia="SimHei" w:cs="Cambria"/>
                 <w:sz w:val="18"/>
                 <w:szCs w:val="18"/>
               </w:rPr>
             </w:pPr>
             <w:r>
               <w:rPr>
-                <w:rFonts w:hint="eastAsia" w:ascii="Cambria" w:hAnsi="Cambria" w:eastAsia="黑体" w:cs="Cambria"/>
+                <w:rFonts w:hint="eastAsia" w:ascii="Cambria" w:hAnsi="Cambria" w:eastAsia="SimHei" w:cs="Cambria"/>
                 <w:b/>
                 <w:bCs/>
                 <w:sz w:val="18"/>
@@ -1634,7 +1732,7 @@
             </w:r>
             <w:r>
               <w:rPr>
-                <w:rFonts w:hint="eastAsia" w:ascii="Cambria" w:hAnsi="Cambria" w:eastAsia="黑体" w:cs="Cambria"/>
+                <w:rFonts w:hint="eastAsia" w:ascii="Cambria" w:hAnsi="Cambria" w:eastAsia="SimHei" w:cs="Cambria"/>
                 <w:b/>
                 <w:bCs/>
                 <w:sz w:val="18"/>
@@ -1644,7 +1742,7 @@
             </w:r>
             <w:r>
               <w:rPr>
-                <w:rFonts w:hint="eastAsia" w:ascii="Cambria" w:hAnsi="Cambria" w:eastAsia="黑体" w:cs="Cambria"/>
+                <w:rFonts w:hint="eastAsia" w:ascii="Cambria" w:hAnsi="Cambria" w:eastAsia="SimHei" w:cs="Cambria"/>
                 <w:b/>
                 <w:bCs/>
                 <w:sz w:val="18"/>
@@ -1655,7 +1753,7 @@
             </w:r>
             <w:r>
               <w:rPr>
-                <w:rFonts w:hint="eastAsia" w:ascii="Cambria" w:hAnsi="Cambria" w:eastAsia="黑体" w:cs="Cambria"/>
+                <w:rFonts w:hint="eastAsia" w:ascii="Cambria" w:hAnsi="Cambria" w:eastAsia="SimHei" w:cs="Cambria"/>
                 <w:sz w:val="18"/>
                 <w:szCs w:val="18"/>
               </w:rPr>
@@ -1663,7 +1761,7 @@
             </w:r>
             <w:r>
               <w:rPr>
-                <w:rFonts w:hint="eastAsia" w:ascii="Cambria" w:hAnsi="Cambria" w:eastAsia="黑体" w:cs="Cambria"/>
+                <w:rFonts w:hint="eastAsia" w:ascii="Cambria" w:hAnsi="Cambria" w:eastAsia="SimHei" w:cs="Cambria"/>
                 <w:sz w:val="18"/>
                 <w:szCs w:val="18"/>
                 <w:lang w:val="en-US" w:eastAsia="zh-CN"/>
@@ -1672,7 +1770,7 @@
             </w:r>
             <w:r>
               <w:rPr>
-                <w:rFonts w:hint="eastAsia" w:ascii="Cambria" w:hAnsi="Cambria" w:eastAsia="黑体" w:cs="Cambria"/>
+                <w:rFonts w:hint="eastAsia" w:ascii="Cambria" w:hAnsi="Cambria" w:eastAsia="SimHei" w:cs="Cambria"/>
                 <w:sz w:val="18"/>
                 <w:szCs w:val="18"/>
               </w:rPr>
@@ -1680,7 +1778,7 @@
             </w:r>
             <w:r>
               <w:rPr>
-                <w:rFonts w:hint="eastAsia" w:ascii="Cambria" w:hAnsi="Cambria" w:eastAsia="黑体" w:cs="Cambria"/>
+                <w:rFonts w:hint="eastAsia" w:ascii="Cambria" w:hAnsi="Cambria" w:eastAsia="SimHei" w:cs="Cambria"/>
                 <w:sz w:val="18"/>
                 <w:szCs w:val="18"/>
                 <w:lang w:val="en-US" w:eastAsia="zh-CN"/>
@@ -1689,7 +1787,7 @@
             </w:r>
             <w:r>
               <w:rPr>
-                <w:rFonts w:hint="eastAsia" w:ascii="Cambria" w:hAnsi="Cambria" w:eastAsia="黑体" w:cs="Cambria"/>
+                <w:rFonts w:hint="eastAsia" w:ascii="Cambria" w:hAnsi="Cambria" w:eastAsia="SimHei" w:cs="Cambria"/>
                 <w:b w:val="0"/>
                 <w:bCs w:val="0"/>
                 <w:sz w:val="18"/>
@@ -1707,7 +1805,7 @@
               <w:widowControl w:val="0"/>
               <w:numPr>
                 <w:ilvl w:val="0"/>
-                <w:numId w:val="5"/>
+                <w:numId w:val="6"/>
               </w:numPr>
               <w:kinsoku/>
               <w:wordWrap/>
@@ -1722,14 +1820,14 @@
               <w:ind w:left="283" w:hanging="283"/>
               <w:textAlignment w:val="auto"/>
               <w:rPr>
-                <w:rFonts w:hint="eastAsia" w:ascii="Cambria" w:hAnsi="Cambria" w:eastAsia="黑体" w:cs="Cambria"/>
+                <w:rFonts w:hint="eastAsia" w:ascii="Cambria" w:hAnsi="Cambria" w:eastAsia="SimHei" w:cs="Cambria"/>
                 <w:sz w:val="18"/>
                 <w:szCs w:val="18"/>
               </w:rPr>
             </w:pPr>
             <w:r>
               <w:rPr>
-                <w:rFonts w:hint="eastAsia" w:ascii="Cambria" w:hAnsi="Cambria" w:eastAsia="黑体" w:cs="Cambria"/>
+                <w:rFonts w:hint="eastAsia" w:ascii="Cambria" w:hAnsi="Cambria" w:eastAsia="SimHei" w:cs="Cambria"/>
                 <w:sz w:val="18"/>
                 <w:szCs w:val="18"/>
                 <w:lang w:val="en-US" w:eastAsia="zh-CN"/>
@@ -1738,7 +1836,7 @@
             </w:r>
             <w:r>
               <w:rPr>
-                <w:rFonts w:hint="eastAsia" w:ascii="Cambria" w:hAnsi="Cambria" w:eastAsia="黑体" w:cs="Cambria"/>
+                <w:rFonts w:hint="eastAsia" w:ascii="Cambria" w:hAnsi="Cambria" w:eastAsia="SimHei" w:cs="Cambria"/>
                 <w:sz w:val="18"/>
                 <w:szCs w:val="18"/>
               </w:rPr>
@@ -1746,7 +1844,7 @@
             </w:r>
             <w:r>
               <w:rPr>
-                <w:rFonts w:hint="eastAsia" w:ascii="Cambria" w:hAnsi="Cambria" w:eastAsia="黑体" w:cs="Cambria"/>
+                <w:rFonts w:hint="eastAsia" w:ascii="Cambria" w:hAnsi="Cambria" w:eastAsia="SimHei" w:cs="Cambria"/>
                 <w:sz w:val="18"/>
                 <w:szCs w:val="18"/>
                 <w:lang w:val="en-US" w:eastAsia="zh-CN"/>
@@ -1755,7 +1853,7 @@
             </w:r>
             <w:r>
               <w:rPr>
-                <w:rFonts w:hint="eastAsia" w:ascii="Cambria" w:hAnsi="Cambria" w:eastAsia="黑体" w:cs="Cambria"/>
+                <w:rFonts w:hint="eastAsia" w:ascii="Cambria" w:hAnsi="Cambria" w:eastAsia="SimHei" w:cs="Cambria"/>
                 <w:b w:val="0"/>
                 <w:bCs w:val="0"/>
                 <w:sz w:val="18"/>
@@ -1766,7 +1864,7 @@
             </w:r>
             <w:r>
               <w:rPr>
-                <w:rFonts w:hint="eastAsia" w:ascii="Cambria" w:hAnsi="Cambria" w:eastAsia="黑体" w:cs="Cambria"/>
+                <w:rFonts w:hint="eastAsia" w:ascii="Cambria" w:hAnsi="Cambria" w:eastAsia="SimHei" w:cs="Cambria"/>
                 <w:sz w:val="18"/>
                 <w:szCs w:val="18"/>
               </w:rPr>
@@ -1774,7 +1872,7 @@
             </w:r>
             <w:r>
               <w:rPr>
-                <w:rFonts w:hint="eastAsia" w:ascii="Cambria" w:hAnsi="Cambria" w:eastAsia="黑体" w:cs="Cambria"/>
+                <w:rFonts w:hint="eastAsia" w:ascii="Cambria" w:hAnsi="Cambria" w:eastAsia="SimHei" w:cs="Cambria"/>
                 <w:sz w:val="18"/>
                 <w:szCs w:val="18"/>
                 <w:lang w:val="en-US" w:eastAsia="zh-CN"/>
@@ -1783,7 +1881,7 @@
             </w:r>
             <w:r>
               <w:rPr>
-                <w:rFonts w:hint="eastAsia" w:ascii="Cambria" w:hAnsi="Cambria" w:eastAsia="黑体" w:cs="Cambria"/>
+                <w:rFonts w:hint="eastAsia" w:ascii="Cambria" w:hAnsi="Cambria" w:eastAsia="SimHei" w:cs="Cambria"/>
                 <w:sz w:val="18"/>
                 <w:szCs w:val="18"/>
               </w:rPr>
@@ -1791,7 +1889,7 @@
             </w:r>
             <w:r>
               <w:rPr>
-                <w:rFonts w:hint="eastAsia" w:ascii="Cambria" w:hAnsi="Cambria" w:eastAsia="黑体" w:cs="Cambria"/>
+                <w:rFonts w:hint="eastAsia" w:ascii="Cambria" w:hAnsi="Cambria" w:eastAsia="SimHei" w:cs="Cambria"/>
                 <w:b/>
                 <w:bCs/>
                 <w:sz w:val="18"/>
@@ -1802,7 +1900,7 @@
             </w:r>
             <w:r>
               <w:rPr>
-                <w:rFonts w:hint="eastAsia" w:ascii="Cambria" w:hAnsi="Cambria" w:eastAsia="黑体" w:cs="Cambria"/>
+                <w:rFonts w:hint="eastAsia" w:ascii="Cambria" w:hAnsi="Cambria" w:eastAsia="SimHei" w:cs="Cambria"/>
                 <w:sz w:val="18"/>
                 <w:szCs w:val="18"/>
                 <w:lang w:val="en-US" w:eastAsia="zh-CN"/>
@@ -1811,7 +1909,7 @@
             </w:r>
             <w:r>
               <w:rPr>
-                <w:rFonts w:hint="eastAsia" w:ascii="Cambria" w:hAnsi="Cambria" w:eastAsia="黑体" w:cs="Cambria"/>
+                <w:rFonts w:hint="eastAsia" w:ascii="Cambria" w:hAnsi="Cambria" w:eastAsia="SimHei" w:cs="Cambria"/>
                 <w:sz w:val="18"/>
                 <w:szCs w:val="18"/>
               </w:rPr>
@@ -1819,7 +1917,7 @@
             </w:r>
             <w:r>
               <w:rPr>
-                <w:rFonts w:hint="eastAsia" w:ascii="Cambria" w:hAnsi="Cambria" w:eastAsia="黑体" w:cs="Cambria"/>
+                <w:rFonts w:hint="eastAsia" w:ascii="Cambria" w:hAnsi="Cambria" w:eastAsia="SimHei" w:cs="Cambria"/>
                 <w:sz w:val="18"/>
                 <w:szCs w:val="18"/>
                 <w:lang w:val="en-US" w:eastAsia="zh-CN"/>
@@ -1828,7 +1926,7 @@
             </w:r>
             <w:r>
               <w:rPr>
-                <w:rFonts w:hint="eastAsia" w:ascii="Cambria" w:hAnsi="Cambria" w:eastAsia="黑体" w:cs="Cambria"/>
+                <w:rFonts w:hint="eastAsia" w:ascii="Cambria" w:hAnsi="Cambria" w:eastAsia="SimHei" w:cs="Cambria"/>
                 <w:sz w:val="18"/>
                 <w:szCs w:val="18"/>
               </w:rPr>
@@ -1836,7 +1934,7 @@
             </w:r>
             <w:r>
               <w:rPr>
-                <w:rFonts w:hint="eastAsia" w:ascii="Cambria" w:hAnsi="Cambria" w:eastAsia="黑体" w:cs="Cambria"/>
+                <w:rFonts w:hint="eastAsia" w:ascii="Cambria" w:hAnsi="Cambria" w:eastAsia="SimHei" w:cs="Cambria"/>
                 <w:sz w:val="18"/>
                 <w:szCs w:val="18"/>
                 <w:lang w:val="en-US" w:eastAsia="zh-CN"/>
@@ -1845,7 +1943,7 @@
             </w:r>
             <w:r>
               <w:rPr>
-                <w:rFonts w:hint="eastAsia" w:ascii="Cambria" w:hAnsi="Cambria" w:eastAsia="黑体" w:cs="Cambria"/>
+                <w:rFonts w:hint="eastAsia" w:ascii="Cambria" w:hAnsi="Cambria" w:eastAsia="SimHei" w:cs="Cambria"/>
                 <w:sz w:val="18"/>
                 <w:szCs w:val="18"/>
               </w:rPr>
@@ -1853,7 +1951,7 @@
             </w:r>
             <w:r>
               <w:rPr>
-                <w:rFonts w:hint="eastAsia" w:ascii="Cambria" w:hAnsi="Cambria" w:eastAsia="黑体" w:cs="Cambria"/>
+                <w:rFonts w:hint="eastAsia" w:ascii="Cambria" w:hAnsi="Cambria" w:eastAsia="SimHei" w:cs="Cambria"/>
                 <w:sz w:val="18"/>
                 <w:szCs w:val="18"/>
                 <w:lang w:val="en-US" w:eastAsia="zh-CN"/>
@@ -1862,7 +1960,7 @@
             </w:r>
             <w:r>
               <w:rPr>
-                <w:rFonts w:hint="eastAsia" w:ascii="Cambria" w:hAnsi="Cambria" w:eastAsia="黑体" w:cs="Cambria"/>
+                <w:rFonts w:hint="eastAsia" w:ascii="Cambria" w:hAnsi="Cambria" w:eastAsia="SimHei" w:cs="Cambria"/>
                 <w:sz w:val="18"/>
                 <w:szCs w:val="18"/>
               </w:rPr>
@@ -1870,7 +1968,7 @@
             </w:r>
             <w:r>
               <w:rPr>
-                <w:rFonts w:hint="eastAsia" w:ascii="Cambria" w:hAnsi="Cambria" w:eastAsia="黑体" w:cs="Cambria"/>
+                <w:rFonts w:hint="eastAsia" w:ascii="Cambria" w:hAnsi="Cambria" w:eastAsia="SimHei" w:cs="Cambria"/>
                 <w:b/>
                 <w:bCs/>
                 <w:sz w:val="18"/>
@@ -1880,7 +1978,7 @@
             </w:r>
             <w:r>
               <w:rPr>
-                <w:rFonts w:hint="eastAsia" w:ascii="Cambria" w:hAnsi="Cambria" w:eastAsia="黑体" w:cs="Cambria"/>
+                <w:rFonts w:hint="eastAsia" w:ascii="Cambria" w:hAnsi="Cambria" w:eastAsia="SimHei" w:cs="Cambria"/>
                 <w:sz w:val="18"/>
                 <w:szCs w:val="18"/>
               </w:rPr>
@@ -1895,7 +1993,7 @@
               <w:widowControl w:val="0"/>
               <w:numPr>
                 <w:ilvl w:val="0"/>
-                <w:numId w:val="5"/>
+                <w:numId w:val="6"/>
               </w:numPr>
               <w:kinsoku/>
               <w:wordWrap/>
@@ -1910,14 +2008,14 @@
               <w:ind w:left="283" w:hanging="283"/>
               <w:textAlignment w:val="auto"/>
               <w:rPr>
-                <w:rFonts w:ascii="Cambria" w:hAnsi="Cambria" w:eastAsia="黑体" w:cs="Cambria"/>
+                <w:rFonts w:ascii="Cambria" w:hAnsi="Cambria" w:eastAsia="SimHei" w:cs="Cambria"/>
                 <w:sz w:val="18"/>
                 <w:szCs w:val="18"/>
               </w:rPr>
             </w:pPr>
             <w:r>
               <w:rPr>
-                <w:rFonts w:hint="eastAsia" w:ascii="Cambria" w:hAnsi="Cambria" w:eastAsia="黑体" w:cs="Cambria"/>
+                <w:rFonts w:hint="eastAsia" w:ascii="Cambria" w:hAnsi="Cambria" w:eastAsia="SimHei" w:cs="Cambria"/>
                 <w:sz w:val="18"/>
                 <w:szCs w:val="18"/>
               </w:rPr>
@@ -1925,7 +2023,7 @@
             </w:r>
             <w:r>
               <w:rPr>
-                <w:rFonts w:hint="eastAsia" w:ascii="Cambria" w:hAnsi="Cambria" w:eastAsia="黑体" w:cs="Cambria"/>
+                <w:rFonts w:hint="eastAsia" w:ascii="Cambria" w:hAnsi="Cambria" w:eastAsia="SimHei" w:cs="Cambria"/>
                 <w:b/>
                 <w:bCs/>
                 <w:sz w:val="18"/>
@@ -1935,7 +2033,7 @@
             </w:r>
             <w:r>
               <w:rPr>
-                <w:rFonts w:hint="eastAsia" w:ascii="Cambria" w:hAnsi="Cambria" w:eastAsia="黑体" w:cs="Cambria"/>
+                <w:rFonts w:hint="eastAsia" w:ascii="Cambria" w:hAnsi="Cambria" w:eastAsia="SimHei" w:cs="Cambria"/>
                 <w:sz w:val="18"/>
                 <w:szCs w:val="18"/>
               </w:rPr>
@@ -1943,7 +2041,7 @@
             </w:r>
             <w:r>
               <w:rPr>
-                <w:rFonts w:hint="eastAsia" w:ascii="Cambria" w:hAnsi="Cambria" w:eastAsia="黑体" w:cs="Cambria"/>
+                <w:rFonts w:hint="eastAsia" w:ascii="Cambria" w:hAnsi="Cambria" w:eastAsia="SimHei" w:cs="Cambria"/>
                 <w:b/>
                 <w:bCs/>
                 <w:sz w:val="18"/>
@@ -1953,7 +2051,7 @@
             </w:r>
             <w:r>
               <w:rPr>
-                <w:rFonts w:hint="eastAsia" w:ascii="Cambria" w:hAnsi="Cambria" w:eastAsia="黑体" w:cs="Cambria"/>
+                <w:rFonts w:hint="eastAsia" w:ascii="Cambria" w:hAnsi="Cambria" w:eastAsia="SimHei" w:cs="Cambria"/>
                 <w:b/>
                 <w:bCs/>
                 <w:sz w:val="18"/>
@@ -1964,7 +2062,7 @@
             </w:r>
             <w:r>
               <w:rPr>
-                <w:rFonts w:hint="eastAsia" w:ascii="Cambria" w:hAnsi="Cambria" w:eastAsia="黑体" w:cs="Cambria"/>
+                <w:rFonts w:hint="eastAsia" w:ascii="Cambria" w:hAnsi="Cambria" w:eastAsia="SimHei" w:cs="Cambria"/>
                 <w:b/>
                 <w:bCs/>
                 <w:sz w:val="18"/>
@@ -1974,7 +2072,7 @@
             </w:r>
             <w:r>
               <w:rPr>
-                <w:rFonts w:hint="eastAsia" w:ascii="Cambria" w:hAnsi="Cambria" w:eastAsia="黑体" w:cs="Cambria"/>
+                <w:rFonts w:hint="eastAsia" w:ascii="Cambria" w:hAnsi="Cambria" w:eastAsia="SimHei" w:cs="Cambria"/>
                 <w:sz w:val="18"/>
                 <w:szCs w:val="18"/>
               </w:rPr>
@@ -1982,7 +2080,7 @@
             </w:r>
             <w:r>
               <w:rPr>
-                <w:rFonts w:hint="eastAsia" w:ascii="Cambria" w:hAnsi="Cambria" w:eastAsia="黑体" w:cs="Cambria"/>
+                <w:rFonts w:hint="eastAsia" w:ascii="Cambria" w:hAnsi="Cambria" w:eastAsia="SimHei" w:cs="Cambria"/>
                 <w:sz w:val="18"/>
                 <w:szCs w:val="18"/>
                 <w:lang w:val="en-US" w:eastAsia="zh-CN"/>
@@ -1991,7 +2089,7 @@
             </w:r>
             <w:r>
               <w:rPr>
-                <w:rFonts w:hint="eastAsia" w:ascii="Cambria" w:hAnsi="Cambria" w:eastAsia="黑体" w:cs="Cambria"/>
+                <w:rFonts w:hint="eastAsia" w:ascii="Cambria" w:hAnsi="Cambria" w:eastAsia="SimHei" w:cs="Cambria"/>
                 <w:sz w:val="18"/>
                 <w:szCs w:val="18"/>
               </w:rPr>
@@ -1999,7 +2097,7 @@
             </w:r>
             <w:r>
               <w:rPr>
-                <w:rFonts w:hint="eastAsia" w:ascii="Cambria" w:hAnsi="Cambria" w:eastAsia="黑体" w:cs="Cambria"/>
+                <w:rFonts w:hint="eastAsia" w:ascii="Cambria" w:hAnsi="Cambria" w:eastAsia="SimHei" w:cs="Cambria"/>
                 <w:sz w:val="18"/>
                 <w:szCs w:val="18"/>
                 <w:lang w:val="en-US" w:eastAsia="zh-CN"/>
@@ -2008,7 +2106,7 @@
             </w:r>
             <w:r>
               <w:rPr>
-                <w:rFonts w:hint="eastAsia" w:ascii="Cambria" w:hAnsi="Cambria" w:eastAsia="黑体" w:cs="Cambria"/>
+                <w:rFonts w:hint="eastAsia" w:ascii="Cambria" w:hAnsi="Cambria" w:eastAsia="SimHei" w:cs="Cambria"/>
                 <w:sz w:val="18"/>
                 <w:szCs w:val="18"/>
               </w:rPr>
@@ -2065,7 +2163,7 @@
               <w:spacing w:before="79" w:beforeLines="25" w:line="280" w:lineRule="exact"/>
               <w:textAlignment w:val="auto"/>
               <w:rPr>
-                <w:rFonts w:hint="eastAsia" w:ascii="Cambria" w:hAnsi="Cambria" w:eastAsia="黑体" w:cs="Cambria"/>
+                <w:rFonts w:hint="eastAsia" w:ascii="Cambria" w:hAnsi="Cambria" w:eastAsia="SimHei" w:cs="Cambria"/>
                 <w:b/>
                 <w:bCs/>
                 <w:color w:val="auto"/>
@@ -2078,7 +2176,7 @@
             </w:pPr>
             <w:r>
               <w:rPr>
-                <w:rFonts w:hint="default" w:ascii="Cambria" w:hAnsi="Cambria" w:eastAsia="黑体" w:cs="Cambria"/>
+                <w:rFonts w:hint="default" w:ascii="Cambria" w:hAnsi="Cambria" w:eastAsia="SimHei" w:cs="Cambria"/>
                 <w:b/>
                 <w:bCs/>
                 <w:color w:val="auto"/>
@@ -2091,7 +2189,7 @@
             </w:r>
             <w:r>
               <w:rPr>
-                <w:rFonts w:ascii="Cambria" w:hAnsi="Cambria" w:eastAsia="黑体" w:cs="Cambria"/>
+                <w:rFonts w:ascii="Cambria" w:hAnsi="Cambria" w:eastAsia="SimHei" w:cs="Cambria"/>
                 <w:b/>
                 <w:bCs/>
                 <w:color w:val="auto"/>
@@ -2103,7 +2201,7 @@
             </w:r>
             <w:r>
               <w:rPr>
-                <w:rFonts w:hint="eastAsia" w:ascii="Cambria" w:hAnsi="Cambria" w:eastAsia="黑体" w:cs="Cambria"/>
+                <w:rFonts w:hint="eastAsia" w:ascii="Cambria" w:hAnsi="Cambria" w:eastAsia="SimHei" w:cs="Cambria"/>
                 <w:b w:val="0"/>
                 <w:bCs w:val="0"/>
                 <w:color w:val="auto"/>
@@ -2116,7 +2214,7 @@
             </w:r>
             <w:r>
               <w:rPr>
-                <w:rFonts w:hint="eastAsia" w:ascii="Cambria" w:hAnsi="Cambria" w:eastAsia="黑体" w:cs="Cambria"/>
+                <w:rFonts w:hint="eastAsia" w:ascii="Cambria" w:hAnsi="Cambria" w:eastAsia="SimHei" w:cs="Cambria"/>
                 <w:b/>
                 <w:bCs/>
                 <w:i w:val="0"/>
@@ -2131,7 +2229,7 @@
             </w:r>
             <w:r>
               <w:rPr>
-                <w:rFonts w:hint="eastAsia" w:ascii="Cambria" w:hAnsi="Cambria" w:eastAsia="黑体" w:cs="Cambria"/>
+                <w:rFonts w:hint="eastAsia" w:ascii="Cambria" w:hAnsi="Cambria" w:eastAsia="SimHei" w:cs="Cambria"/>
                 <w:b/>
                 <w:bCs/>
                 <w:i w:val="0"/>
@@ -2146,7 +2244,7 @@
             </w:r>
             <w:r>
               <w:rPr>
-                <w:rFonts w:hint="eastAsia" w:ascii="Cambria" w:hAnsi="Cambria" w:eastAsia="黑体" w:cs="Cambria"/>
+                <w:rFonts w:hint="eastAsia" w:ascii="Cambria" w:hAnsi="Cambria" w:eastAsia="SimHei" w:cs="Cambria"/>
                 <w:b/>
                 <w:bCs/>
                 <w:i w:val="0"/>
@@ -2162,7 +2260,7 @@
             <w:r>
               <w:rPr>
                 <w:rStyle w:val="15"/>
-                <w:rFonts w:hint="eastAsia" w:ascii="Cambria" w:hAnsi="Cambria" w:eastAsia="黑体" w:cs="Cambria"/>
+                <w:rFonts w:hint="eastAsia" w:ascii="Cambria" w:hAnsi="Cambria" w:eastAsia="SimHei" w:cs="Cambria"/>
                 <w:b/>
                 <w:bCs/>
                 <w:i w:val="0"/>
@@ -2177,7 +2275,7 @@
             </w:r>
             <w:r>
               <w:rPr>
-                <w:rFonts w:hint="eastAsia" w:ascii="Cambria" w:hAnsi="Cambria" w:eastAsia="黑体" w:cs="Cambria"/>
+                <w:rFonts w:hint="eastAsia" w:ascii="Cambria" w:hAnsi="Cambria" w:eastAsia="SimHei" w:cs="Cambria"/>
                 <w:b/>
                 <w:bCs/>
                 <w:i w:val="0"/>
@@ -2192,7 +2290,7 @@
             </w:r>
             <w:r>
               <w:rPr>
-                <w:rFonts w:hint="eastAsia" w:ascii="Cambria" w:hAnsi="Cambria" w:eastAsia="黑体" w:cs="Cambria"/>
+                <w:rFonts w:hint="eastAsia" w:ascii="Cambria" w:hAnsi="Cambria" w:eastAsia="SimHei" w:cs="Cambria"/>
                 <w:i w:val="0"/>
                 <w:iCs w:val="0"/>
                 <w:sz w:val="18"/>
@@ -2203,7 +2301,7 @@
             </w:r>
             <w:r>
               <w:rPr>
-                <w:rFonts w:hint="eastAsia" w:ascii="Cambria" w:hAnsi="Cambria" w:eastAsia="黑体" w:cs="Cambria"/>
+                <w:rFonts w:hint="eastAsia" w:ascii="Cambria" w:hAnsi="Cambria" w:eastAsia="SimHei" w:cs="Cambria"/>
                 <w:b/>
                 <w:bCs/>
                 <w:i w:val="0"/>
@@ -2218,7 +2316,7 @@
             </w:r>
             <w:r>
               <w:rPr>
-                <w:rFonts w:hint="eastAsia" w:ascii="Cambria" w:hAnsi="Cambria" w:eastAsia="黑体" w:cs="Cambria"/>
+                <w:rFonts w:hint="eastAsia" w:ascii="Cambria" w:hAnsi="Cambria" w:eastAsia="SimHei" w:cs="Cambria"/>
                 <w:b/>
                 <w:bCs/>
                 <w:i w:val="0"/>
@@ -2233,7 +2331,7 @@
             </w:r>
             <w:r>
               <w:rPr>
-                <w:rFonts w:hint="eastAsia" w:ascii="Cambria" w:hAnsi="Cambria" w:eastAsia="黑体" w:cs="Cambria"/>
+                <w:rFonts w:hint="eastAsia" w:ascii="Cambria" w:hAnsi="Cambria" w:eastAsia="SimHei" w:cs="Cambria"/>
                 <w:b/>
                 <w:bCs/>
                 <w:i w:val="0"/>
@@ -2249,7 +2347,7 @@
             <w:r>
               <w:rPr>
                 <w:rStyle w:val="15"/>
-                <w:rFonts w:hint="eastAsia" w:ascii="Cambria" w:hAnsi="Cambria" w:eastAsia="黑体" w:cs="Cambria"/>
+                <w:rFonts w:hint="eastAsia" w:ascii="Cambria" w:hAnsi="Cambria" w:eastAsia="SimHei" w:cs="Cambria"/>
                 <w:b/>
                 <w:bCs/>
                 <w:i w:val="0"/>
@@ -2264,7 +2362,7 @@
             </w:r>
             <w:r>
               <w:rPr>
-                <w:rFonts w:hint="eastAsia" w:ascii="Cambria" w:hAnsi="Cambria" w:eastAsia="黑体" w:cs="Cambria"/>
+                <w:rFonts w:hint="eastAsia" w:ascii="Cambria" w:hAnsi="Cambria" w:eastAsia="SimHei" w:cs="Cambria"/>
                 <w:b/>
                 <w:bCs/>
                 <w:i w:val="0"/>
@@ -2332,7 +2430,7 @@
               <w:ind w:left="0" w:leftChars="0" w:firstLine="0" w:firstLineChars="0"/>
               <w:textAlignment w:val="auto"/>
               <w:rPr>
-                <w:rFonts w:hint="eastAsia" w:ascii="Cambria" w:hAnsi="Cambria" w:eastAsia="黑体" w:cs="Cambria"/>
+                <w:rFonts w:hint="eastAsia" w:ascii="Cambria" w:hAnsi="Cambria" w:eastAsia="SimHei" w:cs="Cambria"/>
                 <w:b/>
                 <w:bCs/>
                 <w:color w:val="auto"/>
@@ -2346,7 +2444,7 @@
             </w:pPr>
             <w:r>
               <w:rPr>
-                <w:rFonts w:hint="eastAsia" w:ascii="Cambria" w:hAnsi="Cambria" w:eastAsia="黑体" w:cs="Cambria"/>
+                <w:rFonts w:hint="eastAsia" w:ascii="Cambria" w:hAnsi="Cambria" w:eastAsia="SimHei" w:cs="Cambria"/>
                 <w:i/>
                 <w:iCs/>
                 <w:sz w:val="18"/>
@@ -2356,7 +2454,7 @@
             </w:r>
             <w:r>
               <w:rPr>
-                <w:rFonts w:hint="eastAsia" w:ascii="Cambria" w:hAnsi="Cambria" w:eastAsia="黑体" w:cs="Cambria"/>
+                <w:rFonts w:hint="eastAsia" w:ascii="Cambria" w:hAnsi="Cambria" w:eastAsia="SimHei" w:cs="Cambria"/>
                 <w:i/>
                 <w:iCs/>
                 <w:sz w:val="18"/>
@@ -2404,7 +2502,7 @@
               <w:jc w:val="right"/>
               <w:textAlignment w:val="auto"/>
               <w:rPr>
-                <w:rFonts w:hint="default" w:ascii="Cambria" w:hAnsi="Cambria" w:eastAsia="黑体" w:cs="Cambria"/>
+                <w:rFonts w:hint="default" w:ascii="Cambria" w:hAnsi="Cambria" w:eastAsia="SimHei" w:cs="Cambria"/>
                 <w:i w:val="0"/>
                 <w:iCs w:val="0"/>
                 <w:sz w:val="18"/>
@@ -2414,7 +2512,7 @@
             </w:pPr>
             <w:r>
               <w:rPr>
-                <w:rFonts w:hint="eastAsia" w:ascii="Cambria" w:hAnsi="Cambria" w:eastAsia="黑体" w:cs="Cambria"/>
+                <w:rFonts w:hint="eastAsia" w:ascii="Cambria" w:hAnsi="Cambria" w:eastAsia="SimHei" w:cs="Cambria"/>
                 <w:i w:val="0"/>
                 <w:iCs w:val="0"/>
                 <w:sz w:val="18"/>
@@ -2464,7 +2562,7 @@
               <w:widowControl w:val="0"/>
               <w:numPr>
                 <w:ilvl w:val="0"/>
-                <w:numId w:val="5"/>
+                <w:numId w:val="6"/>
               </w:numPr>
               <w:kinsoku/>
               <w:wordWrap/>
@@ -2479,7 +2577,7 @@
               <w:ind w:left="283" w:hanging="283"/>
               <w:textAlignment w:val="auto"/>
               <w:rPr>
-                <w:rFonts w:ascii="Cambria" w:hAnsi="Cambria" w:eastAsia="黑体" w:cs="Cambria"/>
+                <w:rFonts w:ascii="Cambria" w:hAnsi="Cambria" w:eastAsia="SimHei" w:cs="Cambria"/>
                 <w:b w:val="0"/>
                 <w:bCs w:val="0"/>
                 <w:sz w:val="18"/>
@@ -2488,7 +2586,7 @@
             </w:pPr>
             <w:r>
               <w:rPr>
-                <w:rFonts w:hint="eastAsia" w:ascii="Cambria" w:hAnsi="Cambria" w:eastAsia="黑体" w:cs="Cambria"/>
+                <w:rFonts w:hint="eastAsia" w:ascii="Cambria" w:hAnsi="Cambria" w:eastAsia="SimHei" w:cs="Cambria"/>
                 <w:i w:val="0"/>
                 <w:iCs w:val="0"/>
                 <w:sz w:val="18"/>
@@ -2499,7 +2597,7 @@
             </w:r>
             <w:r>
               <w:rPr>
-                <w:rFonts w:hint="eastAsia" w:ascii="Cambria" w:hAnsi="Cambria" w:eastAsia="黑体" w:cs="Cambria"/>
+                <w:rFonts w:hint="eastAsia" w:ascii="Cambria" w:hAnsi="Cambria" w:eastAsia="SimHei" w:cs="Cambria"/>
                 <w:i w:val="0"/>
                 <w:iCs w:val="0"/>
                 <w:sz w:val="18"/>
@@ -2509,7 +2607,7 @@
             </w:r>
             <w:r>
               <w:rPr>
-                <w:rFonts w:ascii="Cambria" w:hAnsi="Cambria" w:eastAsia="黑体" w:cs="Cambria"/>
+                <w:rFonts w:ascii="Cambria" w:hAnsi="Cambria" w:eastAsia="SimHei" w:cs="Cambria"/>
                 <w:i w:val="0"/>
                 <w:iCs w:val="0"/>
                 <w:sz w:val="18"/>
@@ -2519,7 +2617,7 @@
             </w:r>
             <w:r>
               <w:rPr>
-                <w:rFonts w:hint="eastAsia" w:ascii="Cambria" w:hAnsi="Cambria" w:eastAsia="黑体" w:cs="Cambria"/>
+                <w:rFonts w:hint="eastAsia" w:ascii="Cambria" w:hAnsi="Cambria" w:eastAsia="SimHei" w:cs="Cambria"/>
                 <w:b w:val="0"/>
                 <w:bCs w:val="0"/>
                 <w:i w:val="0"/>
@@ -2532,7 +2630,7 @@
             </w:r>
             <w:r>
               <w:rPr>
-                <w:rFonts w:hint="eastAsia" w:ascii="Cambria" w:hAnsi="Cambria" w:eastAsia="黑体" w:cs="Cambria"/>
+                <w:rFonts w:hint="eastAsia" w:ascii="Cambria" w:hAnsi="Cambria" w:eastAsia="SimHei" w:cs="Cambria"/>
                 <w:i w:val="0"/>
                 <w:iCs w:val="0"/>
                 <w:sz w:val="18"/>
@@ -2543,7 +2641,7 @@
             </w:r>
             <w:r>
               <w:rPr>
-                <w:rFonts w:ascii="Cambria" w:hAnsi="Cambria" w:eastAsia="黑体" w:cs="Cambria"/>
+                <w:rFonts w:ascii="Cambria" w:hAnsi="Cambria" w:eastAsia="SimHei" w:cs="Cambria"/>
                 <w:i w:val="0"/>
                 <w:iCs w:val="0"/>
                 <w:sz w:val="18"/>
@@ -2553,7 +2651,7 @@
             </w:r>
             <w:r>
               <w:rPr>
-                <w:rFonts w:hint="eastAsia" w:ascii="Cambria" w:hAnsi="Cambria" w:eastAsia="黑体" w:cs="Cambria"/>
+                <w:rFonts w:hint="eastAsia" w:ascii="Cambria" w:hAnsi="Cambria" w:eastAsia="SimHei" w:cs="Cambria"/>
                 <w:i w:val="0"/>
                 <w:iCs w:val="0"/>
                 <w:sz w:val="18"/>
@@ -2564,7 +2662,7 @@
             </w:r>
             <w:r>
               <w:rPr>
-                <w:rFonts w:hint="eastAsia" w:ascii="Cambria" w:hAnsi="Cambria" w:eastAsia="黑体" w:cs="Cambria"/>
+                <w:rFonts w:hint="eastAsia" w:ascii="Cambria" w:hAnsi="Cambria" w:eastAsia="SimHei" w:cs="Cambria"/>
                 <w:b w:val="0"/>
                 <w:bCs w:val="0"/>
                 <w:i w:val="0"/>
@@ -2577,7 +2675,7 @@
             </w:r>
             <w:r>
               <w:rPr>
-                <w:rFonts w:hint="eastAsia" w:ascii="Cambria" w:hAnsi="Cambria" w:eastAsia="黑体" w:cs="Cambria"/>
+                <w:rFonts w:hint="eastAsia" w:ascii="Cambria" w:hAnsi="Cambria" w:eastAsia="SimHei" w:cs="Cambria"/>
                 <w:i w:val="0"/>
                 <w:iCs w:val="0"/>
                 <w:sz w:val="18"/>
@@ -2588,7 +2686,7 @@
             </w:r>
             <w:r>
               <w:rPr>
-                <w:rFonts w:hint="eastAsia" w:ascii="Cambria" w:hAnsi="Cambria" w:eastAsia="黑体" w:cs="Cambria"/>
+                <w:rFonts w:hint="eastAsia" w:ascii="Cambria" w:hAnsi="Cambria" w:eastAsia="SimHei" w:cs="Cambria"/>
                 <w:b/>
                 <w:bCs/>
                 <w:i w:val="0"/>
@@ -2600,7 +2698,7 @@
             </w:r>
             <w:r>
               <w:rPr>
-                <w:rFonts w:hint="eastAsia" w:ascii="Cambria" w:hAnsi="Cambria" w:eastAsia="黑体" w:cs="Cambria"/>
+                <w:rFonts w:hint="eastAsia" w:ascii="Cambria" w:hAnsi="Cambria" w:eastAsia="SimHei" w:cs="Cambria"/>
                 <w:i w:val="0"/>
                 <w:iCs w:val="0"/>
                 <w:sz w:val="18"/>
@@ -2610,7 +2708,7 @@
             </w:r>
             <w:r>
               <w:rPr>
-                <w:rFonts w:hint="eastAsia" w:ascii="Cambria" w:hAnsi="Cambria" w:eastAsia="黑体" w:cs="Cambria"/>
+                <w:rFonts w:hint="eastAsia" w:ascii="Cambria" w:hAnsi="Cambria" w:eastAsia="SimHei" w:cs="Cambria"/>
                 <w:i w:val="0"/>
                 <w:iCs w:val="0"/>
                 <w:sz w:val="18"/>
@@ -2621,7 +2719,7 @@
             </w:r>
             <w:r>
               <w:rPr>
-                <w:rFonts w:hint="eastAsia" w:ascii="Cambria" w:hAnsi="Cambria" w:eastAsia="黑体" w:cs="Cambria"/>
+                <w:rFonts w:hint="eastAsia" w:ascii="Cambria" w:hAnsi="Cambria" w:eastAsia="SimHei" w:cs="Cambria"/>
                 <w:b/>
                 <w:bCs/>
                 <w:i w:val="0"/>
@@ -2633,7 +2731,7 @@
             </w:r>
             <w:r>
               <w:rPr>
-                <w:rFonts w:hint="eastAsia" w:ascii="Cambria" w:hAnsi="Cambria" w:eastAsia="黑体" w:cs="Cambria"/>
+                <w:rFonts w:hint="eastAsia" w:ascii="Cambria" w:hAnsi="Cambria" w:eastAsia="SimHei" w:cs="Cambria"/>
                 <w:i w:val="0"/>
                 <w:iCs w:val="0"/>
                 <w:sz w:val="18"/>
@@ -2643,7 +2741,7 @@
             </w:r>
             <w:r>
               <w:rPr>
-                <w:rFonts w:hint="eastAsia" w:ascii="Cambria" w:hAnsi="Cambria" w:eastAsia="黑体" w:cs="Cambria"/>
+                <w:rFonts w:hint="eastAsia" w:ascii="Cambria" w:hAnsi="Cambria" w:eastAsia="SimHei" w:cs="Cambria"/>
                 <w:b/>
                 <w:bCs/>
                 <w:i w:val="0"/>
@@ -2655,7 +2753,7 @@
             </w:r>
             <w:r>
               <w:rPr>
-                <w:rFonts w:ascii="Cambria" w:hAnsi="Cambria" w:eastAsia="黑体" w:cs="Cambria"/>
+                <w:rFonts w:ascii="Cambria" w:hAnsi="Cambria" w:eastAsia="SimHei" w:cs="Cambria"/>
                 <w:i w:val="0"/>
                 <w:iCs w:val="0"/>
                 <w:sz w:val="18"/>
@@ -2665,7 +2763,7 @@
             </w:r>
             <w:r>
               <w:rPr>
-                <w:rFonts w:hint="eastAsia" w:ascii="Cambria" w:hAnsi="Cambria" w:eastAsia="黑体" w:cs="Cambria"/>
+                <w:rFonts w:hint="eastAsia" w:ascii="Cambria" w:hAnsi="Cambria" w:eastAsia="SimHei" w:cs="Cambria"/>
                 <w:i w:val="0"/>
                 <w:iCs w:val="0"/>
                 <w:sz w:val="18"/>
@@ -2675,7 +2773,7 @@
             </w:r>
             <w:r>
               <w:rPr>
-                <w:rFonts w:ascii="Cambria" w:hAnsi="Cambria" w:eastAsia="黑体" w:cs="Cambria"/>
+                <w:rFonts w:ascii="Cambria" w:hAnsi="Cambria" w:eastAsia="SimHei" w:cs="Cambria"/>
                 <w:i w:val="0"/>
                 <w:iCs w:val="0"/>
                 <w:sz w:val="18"/>
@@ -2685,7 +2783,7 @@
             </w:r>
             <w:r>
               <w:rPr>
-                <w:rFonts w:hint="eastAsia" w:ascii="Cambria" w:hAnsi="Cambria" w:eastAsia="黑体" w:cs="Cambria"/>
+                <w:rFonts w:hint="eastAsia" w:ascii="Cambria" w:hAnsi="Cambria" w:eastAsia="SimHei" w:cs="Cambria"/>
                 <w:i w:val="0"/>
                 <w:iCs w:val="0"/>
                 <w:sz w:val="18"/>
@@ -2695,7 +2793,7 @@
             </w:r>
             <w:r>
               <w:rPr>
-                <w:rFonts w:hint="eastAsia" w:ascii="Cambria" w:hAnsi="Cambria" w:eastAsia="黑体" w:cs="Cambria"/>
+                <w:rFonts w:hint="eastAsia" w:ascii="Cambria" w:hAnsi="Cambria" w:eastAsia="SimHei" w:cs="Cambria"/>
                 <w:b/>
                 <w:bCs/>
                 <w:i w:val="0"/>
@@ -2707,7 +2805,7 @@
             </w:r>
             <w:r>
               <w:rPr>
-                <w:rFonts w:hint="eastAsia" w:ascii="Cambria" w:hAnsi="Cambria" w:eastAsia="黑体" w:cs="Cambria"/>
+                <w:rFonts w:hint="eastAsia" w:ascii="Cambria" w:hAnsi="Cambria" w:eastAsia="SimHei" w:cs="Cambria"/>
                 <w:b/>
                 <w:bCs/>
                 <w:i w:val="0"/>
@@ -2720,7 +2818,7 @@
             </w:r>
             <w:r>
               <w:rPr>
-                <w:rFonts w:hint="eastAsia" w:ascii="Cambria" w:hAnsi="Cambria" w:eastAsia="黑体" w:cs="Cambria"/>
+                <w:rFonts w:hint="eastAsia" w:ascii="Cambria" w:hAnsi="Cambria" w:eastAsia="SimHei" w:cs="Cambria"/>
                 <w:b/>
                 <w:bCs/>
                 <w:i w:val="0"/>
@@ -2732,7 +2830,7 @@
             </w:r>
             <w:r>
               <w:rPr>
-                <w:rFonts w:hint="eastAsia" w:ascii="Cambria" w:hAnsi="Cambria" w:eastAsia="黑体" w:cs="Cambria"/>
+                <w:rFonts w:hint="eastAsia" w:ascii="Cambria" w:hAnsi="Cambria" w:eastAsia="SimHei" w:cs="Cambria"/>
                 <w:b/>
                 <w:bCs/>
                 <w:i w:val="0"/>
@@ -2745,7 +2843,7 @@
             </w:r>
             <w:r>
               <w:rPr>
-                <w:rFonts w:hint="eastAsia" w:ascii="Cambria" w:hAnsi="Cambria" w:eastAsia="黑体" w:cs="Cambria"/>
+                <w:rFonts w:hint="eastAsia" w:ascii="Cambria" w:hAnsi="Cambria" w:eastAsia="SimHei" w:cs="Cambria"/>
                 <w:b w:val="0"/>
                 <w:bCs w:val="0"/>
                 <w:i w:val="0"/>
@@ -2758,7 +2856,7 @@
             </w:r>
             <w:r>
               <w:rPr>
-                <w:rFonts w:hint="eastAsia" w:ascii="Cambria" w:hAnsi="Cambria" w:eastAsia="黑体" w:cs="Cambria"/>
+                <w:rFonts w:hint="eastAsia" w:ascii="Cambria" w:hAnsi="Cambria" w:eastAsia="SimHei" w:cs="Cambria"/>
                 <w:b w:val="0"/>
                 <w:bCs w:val="0"/>
                 <w:i w:val="0"/>
@@ -2770,7 +2868,7 @@
             </w:r>
             <w:r>
               <w:rPr>
-                <w:rFonts w:ascii="Cambria" w:hAnsi="Cambria" w:eastAsia="黑体" w:cs="Cambria"/>
+                <w:rFonts w:ascii="Cambria" w:hAnsi="Cambria" w:eastAsia="SimHei" w:cs="Cambria"/>
                 <w:b w:val="0"/>
                 <w:bCs w:val="0"/>
                 <w:i w:val="0"/>
@@ -2782,7 +2880,7 @@
             </w:r>
             <w:r>
               <w:rPr>
-                <w:rFonts w:hint="default" w:ascii="Cambria" w:hAnsi="Cambria" w:eastAsia="黑体" w:cs="Cambria"/>
+                <w:rFonts w:hint="default" w:ascii="Cambria" w:hAnsi="Cambria" w:eastAsia="SimHei" w:cs="Cambria"/>
                 <w:b w:val="0"/>
                 <w:bCs w:val="0"/>
                 <w:i w:val="0"/>
@@ -2795,7 +2893,7 @@
             </w:r>
             <w:r>
               <w:rPr>
-                <w:rFonts w:ascii="Cambria" w:hAnsi="Cambria" w:eastAsia="黑体" w:cs="Cambria"/>
+                <w:rFonts w:ascii="Cambria" w:hAnsi="Cambria" w:eastAsia="SimHei" w:cs="Cambria"/>
                 <w:b w:val="0"/>
                 <w:bCs w:val="0"/>
                 <w:i w:val="0"/>
@@ -2814,7 +2912,7 @@
               <w:widowControl w:val="0"/>
               <w:numPr>
                 <w:ilvl w:val="0"/>
-                <w:numId w:val="5"/>
+                <w:numId w:val="6"/>
               </w:numPr>
               <w:kinsoku/>
               <w:wordWrap/>
@@ -2829,7 +2927,7 @@
               <w:ind w:left="283" w:leftChars="0" w:hanging="283" w:firstLineChars="0"/>
               <w:textAlignment w:val="auto"/>
               <w:rPr>
-                <w:rFonts w:hint="eastAsia" w:ascii="Cambria" w:hAnsi="Cambria" w:eastAsia="黑体" w:cs="Cambria"/>
+                <w:rFonts w:hint="eastAsia" w:ascii="Cambria" w:hAnsi="Cambria" w:eastAsia="SimHei" w:cs="Cambria"/>
                 <w:color w:val="auto"/>
                 <w:kern w:val="2"/>
                 <w:sz w:val="18"/>
@@ -2840,7 +2938,7 @@
             </w:pPr>
             <w:r>
               <w:rPr>
-                <w:rFonts w:hint="eastAsia" w:ascii="Cambria" w:hAnsi="Cambria" w:eastAsia="黑体" w:cs="Cambria"/>
+                <w:rFonts w:hint="eastAsia" w:ascii="Cambria" w:hAnsi="Cambria" w:eastAsia="SimHei" w:cs="Cambria"/>
                 <w:b w:val="0"/>
                 <w:bCs w:val="0"/>
                 <w:i w:val="0"/>
@@ -2853,7 +2951,7 @@
             </w:r>
             <w:r>
               <w:rPr>
-                <w:rFonts w:hint="eastAsia" w:ascii="Cambria" w:hAnsi="Cambria" w:eastAsia="黑体" w:cs="Cambria"/>
+                <w:rFonts w:hint="eastAsia" w:ascii="Cambria" w:hAnsi="Cambria" w:eastAsia="SimHei" w:cs="Cambria"/>
                 <w:b/>
                 <w:bCs/>
                 <w:i w:val="0"/>
@@ -2866,7 +2964,7 @@
             </w:r>
             <w:r>
               <w:rPr>
-                <w:rFonts w:hint="eastAsia" w:ascii="Cambria" w:hAnsi="Cambria" w:eastAsia="黑体" w:cs="Cambria"/>
+                <w:rFonts w:hint="eastAsia" w:ascii="Cambria" w:hAnsi="Cambria" w:eastAsia="SimHei" w:cs="Cambria"/>
                 <w:b w:val="0"/>
                 <w:bCs w:val="0"/>
                 <w:i w:val="0"/>
@@ -2879,7 +2977,7 @@
             </w:r>
             <w:r>
               <w:rPr>
-                <w:rFonts w:hint="eastAsia" w:ascii="Cambria" w:hAnsi="Cambria" w:eastAsia="黑体" w:cs="Cambria"/>
+                <w:rFonts w:hint="eastAsia" w:ascii="Cambria" w:hAnsi="Cambria" w:eastAsia="SimHei" w:cs="Cambria"/>
                 <w:b/>
                 <w:bCs/>
                 <w:i w:val="0"/>
@@ -2945,7 +3043,7 @@
               <w:ind w:left="0" w:leftChars="0" w:firstLine="0" w:firstLineChars="0"/>
               <w:textAlignment w:val="auto"/>
               <w:rPr>
-                <w:rFonts w:hint="eastAsia" w:ascii="Cambria" w:hAnsi="Cambria" w:eastAsia="黑体" w:cs="Cambria"/>
+                <w:rFonts w:hint="eastAsia" w:ascii="Cambria" w:hAnsi="Cambria" w:eastAsia="SimHei" w:cs="Cambria"/>
                 <w:b w:val="0"/>
                 <w:bCs w:val="0"/>
                 <w:i w:val="0"/>
@@ -2959,7 +3057,7 @@
             </w:pPr>
             <w:r>
               <w:rPr>
-                <w:rFonts w:hint="eastAsia" w:ascii="Cambria" w:hAnsi="Cambria" w:eastAsia="黑体" w:cs="Cambria"/>
+                <w:rFonts w:hint="eastAsia" w:ascii="Cambria" w:hAnsi="Cambria" w:eastAsia="SimHei" w:cs="Cambria"/>
                 <w:i/>
                 <w:iCs/>
                 <w:sz w:val="18"/>
@@ -2970,7 +3068,7 @@
             </w:r>
             <w:r>
               <w:rPr>
-                <w:rFonts w:hint="default" w:ascii="Cambria" w:hAnsi="Cambria" w:eastAsia="黑体" w:cs="Cambria"/>
+                <w:rFonts w:hint="default" w:ascii="Cambria" w:hAnsi="Cambria" w:eastAsia="SimHei" w:cs="Cambria"/>
                 <w:i/>
                 <w:iCs/>
                 <w:sz w:val="18"/>
@@ -3018,7 +3116,7 @@
               <w:jc w:val="right"/>
               <w:textAlignment w:val="auto"/>
               <w:rPr>
-                <w:rFonts w:hint="default" w:ascii="Cambria" w:hAnsi="Cambria" w:eastAsia="黑体" w:cs="Cambria"/>
+                <w:rFonts w:hint="default" w:ascii="Cambria" w:hAnsi="Cambria" w:eastAsia="SimHei" w:cs="Cambria"/>
                 <w:i/>
                 <w:iCs/>
                 <w:sz w:val="18"/>
@@ -3028,7 +3126,7 @@
             </w:pPr>
             <w:r>
               <w:rPr>
-                <w:rFonts w:hint="eastAsia" w:ascii="Cambria" w:hAnsi="Cambria" w:eastAsia="黑体" w:cs="Cambria"/>
+                <w:rFonts w:hint="eastAsia" w:ascii="Cambria" w:hAnsi="Cambria" w:eastAsia="SimHei" w:cs="Cambria"/>
                 <w:i w:val="0"/>
                 <w:iCs w:val="0"/>
                 <w:sz w:val="18"/>
@@ -3078,7 +3176,7 @@
               <w:widowControl w:val="0"/>
               <w:numPr>
                 <w:ilvl w:val="0"/>
-                <w:numId w:val="5"/>
+                <w:numId w:val="6"/>
               </w:numPr>
               <w:kinsoku/>
               <w:wordWrap/>
@@ -3093,7 +3191,7 @@
               <w:ind w:left="283" w:hanging="283"/>
               <w:textAlignment w:val="auto"/>
               <w:rPr>
-                <w:rFonts w:ascii="Cambria" w:hAnsi="Cambria" w:eastAsia="黑体" w:cs="Cambria"/>
+                <w:rFonts w:ascii="Cambria" w:hAnsi="Cambria" w:eastAsia="SimHei" w:cs="Cambria"/>
                 <w:color w:val="auto"/>
                 <w:sz w:val="18"/>
                 <w:szCs w:val="18"/>
@@ -3101,7 +3199,7 @@
             </w:pPr>
             <w:r>
               <w:rPr>
-                <w:rFonts w:hint="eastAsia" w:ascii="Cambria" w:hAnsi="Cambria" w:eastAsia="黑体" w:cs="Cambria"/>
+                <w:rFonts w:hint="eastAsia" w:ascii="Cambria" w:hAnsi="Cambria" w:eastAsia="SimHei" w:cs="Cambria"/>
                 <w:color w:val="auto"/>
                 <w:sz w:val="18"/>
                 <w:szCs w:val="18"/>
@@ -3110,7 +3208,7 @@
             </w:r>
             <w:r>
               <w:rPr>
-                <w:rFonts w:hint="eastAsia" w:ascii="Cambria" w:hAnsi="Cambria" w:eastAsia="黑体" w:cs="Cambria"/>
+                <w:rFonts w:hint="eastAsia" w:ascii="Cambria" w:hAnsi="Cambria" w:eastAsia="SimHei" w:cs="Cambria"/>
                 <w:color w:val="auto"/>
                 <w:sz w:val="18"/>
                 <w:szCs w:val="18"/>
@@ -3120,7 +3218,7 @@
             </w:r>
             <w:r>
               <w:rPr>
-                <w:rFonts w:hint="eastAsia" w:ascii="Cambria" w:hAnsi="Cambria" w:eastAsia="黑体" w:cs="Cambria"/>
+                <w:rFonts w:hint="eastAsia" w:ascii="Cambria" w:hAnsi="Cambria" w:eastAsia="SimHei" w:cs="Cambria"/>
                 <w:color w:val="auto"/>
                 <w:sz w:val="18"/>
                 <w:szCs w:val="18"/>
@@ -3129,7 +3227,7 @@
             </w:r>
             <w:r>
               <w:rPr>
-                <w:rFonts w:hint="eastAsia" w:ascii="Cambria" w:hAnsi="Cambria" w:eastAsia="黑体" w:cs="Cambria"/>
+                <w:rFonts w:hint="eastAsia" w:ascii="Cambria" w:hAnsi="Cambria" w:eastAsia="SimHei" w:cs="Cambria"/>
                 <w:b/>
                 <w:bCs/>
                 <w:color w:val="auto"/>
@@ -3140,7 +3238,7 @@
             </w:r>
             <w:r>
               <w:rPr>
-                <w:rFonts w:hint="eastAsia" w:ascii="Cambria" w:hAnsi="Cambria" w:eastAsia="黑体" w:cs="Cambria"/>
+                <w:rFonts w:hint="eastAsia" w:ascii="Cambria" w:hAnsi="Cambria" w:eastAsia="SimHei" w:cs="Cambria"/>
                 <w:color w:val="auto"/>
                 <w:sz w:val="18"/>
                 <w:szCs w:val="18"/>
@@ -3149,7 +3247,7 @@
             </w:r>
             <w:r>
               <w:rPr>
-                <w:rFonts w:hint="eastAsia" w:ascii="Cambria" w:hAnsi="Cambria" w:eastAsia="黑体" w:cs="Cambria"/>
+                <w:rFonts w:hint="eastAsia" w:ascii="Cambria" w:hAnsi="Cambria" w:eastAsia="SimHei" w:cs="Cambria"/>
                 <w:color w:val="auto"/>
                 <w:sz w:val="18"/>
                 <w:szCs w:val="18"/>
@@ -3159,7 +3257,7 @@
             </w:r>
             <w:r>
               <w:rPr>
-                <w:rFonts w:hint="eastAsia" w:ascii="Cambria" w:hAnsi="Cambria" w:eastAsia="黑体" w:cs="Cambria"/>
+                <w:rFonts w:hint="eastAsia" w:ascii="Cambria" w:hAnsi="Cambria" w:eastAsia="SimHei" w:cs="Cambria"/>
                 <w:b/>
                 <w:bCs/>
                 <w:color w:val="auto"/>
@@ -3171,7 +3269,7 @@
             </w:r>
             <w:r>
               <w:rPr>
-                <w:rFonts w:hint="eastAsia" w:ascii="Cambria" w:hAnsi="Cambria" w:eastAsia="黑体" w:cs="Cambria"/>
+                <w:rFonts w:hint="eastAsia" w:ascii="Cambria" w:hAnsi="Cambria" w:eastAsia="SimHei" w:cs="Cambria"/>
                 <w:color w:val="auto"/>
                 <w:sz w:val="18"/>
                 <w:szCs w:val="18"/>
@@ -3181,7 +3279,7 @@
             </w:r>
             <w:r>
               <w:rPr>
-                <w:rFonts w:hint="eastAsia" w:ascii="Cambria" w:hAnsi="Cambria" w:eastAsia="黑体" w:cs="Cambria"/>
+                <w:rFonts w:hint="eastAsia" w:ascii="Cambria" w:hAnsi="Cambria" w:eastAsia="SimHei" w:cs="Cambria"/>
                 <w:color w:val="auto"/>
                 <w:sz w:val="18"/>
                 <w:szCs w:val="18"/>
@@ -3190,7 +3288,7 @@
             </w:r>
             <w:r>
               <w:rPr>
-                <w:rFonts w:hint="eastAsia" w:ascii="Cambria" w:hAnsi="Cambria" w:eastAsia="黑体" w:cs="Cambria"/>
+                <w:rFonts w:hint="eastAsia" w:ascii="Cambria" w:hAnsi="Cambria" w:eastAsia="SimHei" w:cs="Cambria"/>
                 <w:color w:val="auto"/>
                 <w:sz w:val="18"/>
                 <w:szCs w:val="18"/>
@@ -3200,7 +3298,7 @@
             </w:r>
             <w:r>
               <w:rPr>
-                <w:rFonts w:hint="eastAsia" w:ascii="Cambria" w:hAnsi="Cambria" w:eastAsia="黑体" w:cs="Cambria"/>
+                <w:rFonts w:hint="eastAsia" w:ascii="Cambria" w:hAnsi="Cambria" w:eastAsia="SimHei" w:cs="Cambria"/>
                 <w:color w:val="auto"/>
                 <w:sz w:val="18"/>
                 <w:szCs w:val="18"/>
@@ -3209,7 +3307,7 @@
             </w:r>
             <w:r>
               <w:rPr>
-                <w:rFonts w:hint="eastAsia" w:ascii="Cambria" w:hAnsi="Cambria" w:eastAsia="黑体" w:cs="Cambria"/>
+                <w:rFonts w:hint="eastAsia" w:ascii="Cambria" w:hAnsi="Cambria" w:eastAsia="SimHei" w:cs="Cambria"/>
                 <w:b/>
                 <w:bCs/>
                 <w:color w:val="auto"/>
@@ -3220,7 +3318,7 @@
             </w:r>
             <w:r>
               <w:rPr>
-                <w:rFonts w:hint="eastAsia" w:ascii="Cambria" w:hAnsi="Cambria" w:eastAsia="黑体" w:cs="Cambria"/>
+                <w:rFonts w:hint="eastAsia" w:ascii="Cambria" w:hAnsi="Cambria" w:eastAsia="SimHei" w:cs="Cambria"/>
                 <w:color w:val="auto"/>
                 <w:sz w:val="18"/>
                 <w:szCs w:val="18"/>
@@ -3236,7 +3334,7 @@
               <w:widowControl w:val="0"/>
               <w:numPr>
                 <w:ilvl w:val="0"/>
-                <w:numId w:val="5"/>
+                <w:numId w:val="6"/>
               </w:numPr>
               <w:kinsoku/>
               <w:wordWrap/>
@@ -3251,7 +3349,7 @@
               <w:ind w:left="283" w:hanging="283"/>
               <w:textAlignment w:val="auto"/>
               <w:rPr>
-                <w:rFonts w:ascii="Cambria" w:hAnsi="Cambria" w:eastAsia="黑体" w:cs="Cambria"/>
+                <w:rFonts w:ascii="Cambria" w:hAnsi="Cambria" w:eastAsia="SimHei" w:cs="Cambria"/>
                 <w:color w:val="auto"/>
                 <w:sz w:val="18"/>
                 <w:szCs w:val="18"/>
@@ -3259,7 +3357,7 @@
             </w:pPr>
             <w:r>
               <w:rPr>
-                <w:rFonts w:hint="eastAsia" w:ascii="Cambria" w:hAnsi="Cambria" w:eastAsia="黑体" w:cs="Cambria"/>
+                <w:rFonts w:hint="eastAsia" w:ascii="Cambria" w:hAnsi="Cambria" w:eastAsia="SimHei" w:cs="Cambria"/>
                 <w:color w:val="auto"/>
                 <w:sz w:val="18"/>
                 <w:szCs w:val="18"/>
@@ -3268,7 +3366,7 @@
             </w:r>
             <w:r>
               <w:rPr>
-                <w:rFonts w:hint="eastAsia" w:ascii="Cambria" w:hAnsi="Cambria" w:eastAsia="黑体" w:cs="Cambria"/>
+                <w:rFonts w:hint="eastAsia" w:ascii="Cambria" w:hAnsi="Cambria" w:eastAsia="SimHei" w:cs="Cambria"/>
                 <w:color w:val="auto"/>
                 <w:sz w:val="18"/>
                 <w:szCs w:val="18"/>
@@ -3278,7 +3376,7 @@
             </w:r>
             <w:r>
               <w:rPr>
-                <w:rFonts w:hint="eastAsia" w:ascii="Cambria" w:hAnsi="Cambria" w:eastAsia="黑体" w:cs="Cambria"/>
+                <w:rFonts w:hint="eastAsia" w:ascii="Cambria" w:hAnsi="Cambria" w:eastAsia="SimHei" w:cs="Cambria"/>
                 <w:color w:val="auto"/>
                 <w:sz w:val="18"/>
                 <w:szCs w:val="18"/>
@@ -3287,7 +3385,7 @@
             </w:r>
             <w:r>
               <w:rPr>
-                <w:rFonts w:hint="eastAsia" w:ascii="Cambria" w:hAnsi="Cambria" w:eastAsia="黑体" w:cs="Cambria"/>
+                <w:rFonts w:hint="eastAsia" w:ascii="Cambria" w:hAnsi="Cambria" w:eastAsia="SimHei" w:cs="Cambria"/>
                 <w:b w:val="0"/>
                 <w:bCs w:val="0"/>
                 <w:color w:val="auto"/>
@@ -3298,7 +3396,7 @@
             </w:r>
             <w:r>
               <w:rPr>
-                <w:rFonts w:hint="eastAsia" w:ascii="Cambria" w:hAnsi="Cambria" w:eastAsia="黑体" w:cs="Cambria"/>
+                <w:rFonts w:hint="eastAsia" w:ascii="Cambria" w:hAnsi="Cambria" w:eastAsia="SimHei" w:cs="Cambria"/>
                 <w:color w:val="auto"/>
                 <w:sz w:val="18"/>
                 <w:szCs w:val="18"/>
@@ -3307,7 +3405,7 @@
             </w:r>
             <w:r>
               <w:rPr>
-                <w:rFonts w:hint="eastAsia" w:ascii="Cambria" w:hAnsi="Cambria" w:eastAsia="黑体" w:cs="Cambria"/>
+                <w:rFonts w:hint="eastAsia" w:ascii="Cambria" w:hAnsi="Cambria" w:eastAsia="SimHei" w:cs="Cambria"/>
                 <w:color w:val="auto"/>
                 <w:sz w:val="18"/>
                 <w:szCs w:val="18"/>
@@ -3317,7 +3415,7 @@
             </w:r>
             <w:r>
               <w:rPr>
-                <w:rFonts w:hint="eastAsia" w:ascii="Cambria" w:hAnsi="Cambria" w:eastAsia="黑体" w:cs="Cambria"/>
+                <w:rFonts w:hint="eastAsia" w:ascii="Cambria" w:hAnsi="Cambria" w:eastAsia="SimHei" w:cs="Cambria"/>
                 <w:color w:val="auto"/>
                 <w:sz w:val="18"/>
                 <w:szCs w:val="18"/>
@@ -3326,7 +3424,7 @@
             </w:r>
             <w:r>
               <w:rPr>
-                <w:rFonts w:hint="eastAsia" w:ascii="Cambria" w:hAnsi="Cambria" w:eastAsia="黑体" w:cs="Cambria"/>
+                <w:rFonts w:hint="eastAsia" w:ascii="Cambria" w:hAnsi="Cambria" w:eastAsia="SimHei" w:cs="Cambria"/>
                 <w:color w:val="auto"/>
                 <w:sz w:val="18"/>
                 <w:szCs w:val="18"/>
@@ -3336,7 +3434,7 @@
             </w:r>
             <w:r>
               <w:rPr>
-                <w:rFonts w:hint="eastAsia" w:ascii="Cambria" w:hAnsi="Cambria" w:eastAsia="黑体" w:cs="Cambria"/>
+                <w:rFonts w:hint="eastAsia" w:ascii="Cambria" w:hAnsi="Cambria" w:eastAsia="SimHei" w:cs="Cambria"/>
                 <w:color w:val="auto"/>
                 <w:sz w:val="18"/>
                 <w:szCs w:val="18"/>
@@ -3345,7 +3443,7 @@
             </w:r>
             <w:r>
               <w:rPr>
-                <w:rFonts w:hint="eastAsia" w:ascii="Cambria" w:hAnsi="Cambria" w:eastAsia="黑体" w:cs="Cambria"/>
+                <w:rFonts w:hint="eastAsia" w:ascii="Cambria" w:hAnsi="Cambria" w:eastAsia="SimHei" w:cs="Cambria"/>
                 <w:b/>
                 <w:bCs/>
                 <w:color w:val="auto"/>
@@ -3356,7 +3454,7 @@
             </w:r>
             <w:r>
               <w:rPr>
-                <w:rFonts w:hint="eastAsia" w:ascii="Cambria" w:hAnsi="Cambria" w:eastAsia="黑体" w:cs="Cambria"/>
+                <w:rFonts w:hint="eastAsia" w:ascii="Cambria" w:hAnsi="Cambria" w:eastAsia="SimHei" w:cs="Cambria"/>
                 <w:color w:val="auto"/>
                 <w:sz w:val="18"/>
                 <w:szCs w:val="18"/>
@@ -3372,7 +3470,7 @@
               <w:widowControl w:val="0"/>
               <w:numPr>
                 <w:ilvl w:val="0"/>
-                <w:numId w:val="5"/>
+                <w:numId w:val="6"/>
               </w:numPr>
               <w:kinsoku/>
               <w:wordWrap/>
@@ -3387,7 +3485,7 @@
               <w:ind w:left="283" w:hanging="283"/>
               <w:textAlignment w:val="auto"/>
               <w:rPr>
-                <w:rFonts w:ascii="Cambria" w:hAnsi="Cambria" w:eastAsia="黑体" w:cs="Cambria"/>
+                <w:rFonts w:ascii="Cambria" w:hAnsi="Cambria" w:eastAsia="SimHei" w:cs="Cambria"/>
                 <w:color w:val="auto"/>
                 <w:sz w:val="18"/>
                 <w:szCs w:val="18"/>
@@ -3395,7 +3493,7 @@
             </w:pPr>
             <w:r>
               <w:rPr>
-                <w:rFonts w:hint="eastAsia" w:ascii="Cambria" w:hAnsi="Cambria" w:eastAsia="黑体" w:cs="Cambria"/>
+                <w:rFonts w:hint="eastAsia" w:ascii="Cambria" w:hAnsi="Cambria" w:eastAsia="SimHei" w:cs="Cambria"/>
                 <w:sz w:val="18"/>
                 <w:szCs w:val="18"/>
                 <w:lang w:val="en-US" w:eastAsia="zh-CN"/>
@@ -3404,7 +3502,7 @@
             </w:r>
             <w:r>
               <w:rPr>
-                <w:rFonts w:hint="eastAsia" w:ascii="Cambria" w:hAnsi="Cambria" w:eastAsia="黑体" w:cs="Cambria"/>
+                <w:rFonts w:hint="eastAsia" w:ascii="Cambria" w:hAnsi="Cambria" w:eastAsia="SimHei" w:cs="Cambria"/>
                 <w:sz w:val="18"/>
                 <w:szCs w:val="18"/>
               </w:rPr>
@@ -3412,7 +3510,7 @@
             </w:r>
             <w:r>
               <w:rPr>
-                <w:rFonts w:hint="eastAsia" w:ascii="Cambria" w:hAnsi="Cambria" w:eastAsia="黑体" w:cs="Cambria"/>
+                <w:rFonts w:hint="eastAsia" w:ascii="Cambria" w:hAnsi="Cambria" w:eastAsia="SimHei" w:cs="Cambria"/>
                 <w:b/>
                 <w:bCs/>
                 <w:sz w:val="18"/>
@@ -3423,7 +3521,7 @@
             </w:r>
             <w:r>
               <w:rPr>
-                <w:rFonts w:hint="eastAsia" w:ascii="Cambria" w:hAnsi="Cambria" w:eastAsia="黑体" w:cs="Cambria"/>
+                <w:rFonts w:hint="eastAsia" w:ascii="Cambria" w:hAnsi="Cambria" w:eastAsia="SimHei" w:cs="Cambria"/>
                 <w:sz w:val="18"/>
                 <w:szCs w:val="18"/>
                 <w:lang w:val="en-US" w:eastAsia="zh-CN"/>
@@ -3432,7 +3530,7 @@
             </w:r>
             <w:r>
               <w:rPr>
-                <w:rFonts w:hint="eastAsia" w:ascii="Cambria" w:hAnsi="Cambria" w:eastAsia="黑体" w:cs="Cambria"/>
+                <w:rFonts w:hint="eastAsia" w:ascii="Cambria" w:hAnsi="Cambria" w:eastAsia="SimHei" w:cs="Cambria"/>
                 <w:b w:val="0"/>
                 <w:bCs w:val="0"/>
                 <w:sz w:val="18"/>
@@ -3442,7 +3540,7 @@
             </w:r>
             <w:r>
               <w:rPr>
-                <w:rFonts w:hint="eastAsia" w:ascii="Cambria" w:hAnsi="Cambria" w:eastAsia="黑体" w:cs="Cambria"/>
+                <w:rFonts w:hint="eastAsia" w:ascii="Cambria" w:hAnsi="Cambria" w:eastAsia="SimHei" w:cs="Cambria"/>
                 <w:b w:val="0"/>
                 <w:bCs w:val="0"/>
                 <w:sz w:val="18"/>
@@ -3453,7 +3551,7 @@
             </w:r>
             <w:r>
               <w:rPr>
-                <w:rFonts w:hint="eastAsia" w:ascii="Cambria" w:hAnsi="Cambria" w:eastAsia="黑体" w:cs="Cambria"/>
+                <w:rFonts w:hint="eastAsia" w:ascii="Cambria" w:hAnsi="Cambria" w:eastAsia="SimHei" w:cs="Cambria"/>
                 <w:b/>
                 <w:bCs/>
                 <w:sz w:val="18"/>
@@ -3464,7 +3562,7 @@
             </w:r>
             <w:r>
               <w:rPr>
-                <w:rFonts w:hint="eastAsia" w:ascii="Cambria" w:hAnsi="Cambria" w:eastAsia="黑体" w:cs="Cambria"/>
+                <w:rFonts w:hint="eastAsia" w:ascii="Cambria" w:hAnsi="Cambria" w:eastAsia="SimHei" w:cs="Cambria"/>
                 <w:sz w:val="18"/>
                 <w:szCs w:val="18"/>
               </w:rPr>
@@ -3472,7 +3570,7 @@
             </w:r>
             <w:r>
               <w:rPr>
-                <w:rFonts w:hint="eastAsia" w:ascii="Cambria" w:hAnsi="Cambria" w:eastAsia="黑体" w:cs="Cambria"/>
+                <w:rFonts w:hint="eastAsia" w:ascii="Cambria" w:hAnsi="Cambria" w:eastAsia="SimHei" w:cs="Cambria"/>
                 <w:sz w:val="18"/>
                 <w:szCs w:val="18"/>
                 <w:lang w:val="en-US" w:eastAsia="zh-CN"/>
@@ -3481,7 +3579,7 @@
             </w:r>
             <w:r>
               <w:rPr>
-                <w:rFonts w:hint="eastAsia" w:ascii="Cambria" w:hAnsi="Cambria" w:eastAsia="黑体" w:cs="Cambria"/>
+                <w:rFonts w:hint="eastAsia" w:ascii="Cambria" w:hAnsi="Cambria" w:eastAsia="SimHei" w:cs="Cambria"/>
                 <w:sz w:val="18"/>
                 <w:szCs w:val="18"/>
               </w:rPr>
@@ -3489,7 +3587,7 @@
             </w:r>
             <w:r>
               <w:rPr>
-                <w:rFonts w:hint="eastAsia" w:ascii="Cambria" w:hAnsi="Cambria" w:eastAsia="黑体" w:cs="Cambria"/>
+                <w:rFonts w:hint="eastAsia" w:ascii="Cambria" w:hAnsi="Cambria" w:eastAsia="SimHei" w:cs="Cambria"/>
                 <w:b/>
                 <w:bCs/>
                 <w:sz w:val="18"/>
@@ -3499,7 +3597,7 @@
             </w:r>
             <w:r>
               <w:rPr>
-                <w:rFonts w:hint="eastAsia" w:ascii="Cambria" w:hAnsi="Cambria" w:eastAsia="黑体" w:cs="Cambria"/>
+                <w:rFonts w:hint="eastAsia" w:ascii="Cambria" w:hAnsi="Cambria" w:eastAsia="SimHei" w:cs="Cambria"/>
                 <w:sz w:val="18"/>
                 <w:szCs w:val="18"/>
               </w:rPr>
@@ -3507,7 +3605,7 @@
             </w:r>
             <w:r>
               <w:rPr>
-                <w:rFonts w:hint="eastAsia" w:ascii="Cambria" w:hAnsi="Cambria" w:eastAsia="黑体" w:cs="Cambria"/>
+                <w:rFonts w:hint="eastAsia" w:ascii="Cambria" w:hAnsi="Cambria" w:eastAsia="SimHei" w:cs="Cambria"/>
                 <w:sz w:val="18"/>
                 <w:szCs w:val="18"/>
                 <w:lang w:val="en-US" w:eastAsia="zh-CN"/>
@@ -3523,7 +3621,7 @@
               <w:widowControl w:val="0"/>
               <w:numPr>
                 <w:ilvl w:val="0"/>
-                <w:numId w:val="5"/>
+                <w:numId w:val="6"/>
               </w:numPr>
               <w:kinsoku/>
               <w:wordWrap/>
@@ -3538,7 +3636,7 @@
               <w:ind w:left="283" w:leftChars="0" w:hanging="283" w:firstLineChars="0"/>
               <w:textAlignment w:val="auto"/>
               <w:rPr>
-                <w:rFonts w:hint="eastAsia" w:ascii="Cambria" w:hAnsi="Cambria" w:eastAsia="黑体" w:cs="Cambria"/>
+                <w:rFonts w:hint="eastAsia" w:ascii="Cambria" w:hAnsi="Cambria" w:eastAsia="SimHei" w:cs="Cambria"/>
                 <w:color w:val="auto"/>
                 <w:kern w:val="2"/>
                 <w:sz w:val="18"/>
@@ -3549,7 +3647,7 @@
             </w:pPr>
             <w:r>
               <w:rPr>
-                <w:rFonts w:hint="eastAsia" w:ascii="Cambria" w:hAnsi="Cambria" w:eastAsia="黑体" w:cs="Cambria"/>
+                <w:rFonts w:hint="eastAsia" w:ascii="Cambria" w:hAnsi="Cambria" w:eastAsia="SimHei" w:cs="Cambria"/>
                 <w:i w:val="0"/>
                 <w:iCs w:val="0"/>
                 <w:sz w:val="18"/>
@@ -3560,7 +3658,7 @@
             </w:r>
             <w:r>
               <w:rPr>
-                <w:rFonts w:hint="eastAsia" w:ascii="Cambria" w:hAnsi="Cambria" w:eastAsia="黑体" w:cs="Cambria"/>
+                <w:rFonts w:hint="eastAsia" w:ascii="Cambria" w:hAnsi="Cambria" w:eastAsia="SimHei" w:cs="Cambria"/>
                 <w:b/>
                 <w:bCs/>
                 <w:i w:val="0"/>
@@ -3573,7 +3671,7 @@
             </w:r>
             <w:r>
               <w:rPr>
-                <w:rFonts w:hint="eastAsia" w:ascii="Cambria" w:hAnsi="Cambria" w:eastAsia="黑体" w:cs="Cambria"/>
+                <w:rFonts w:hint="eastAsia" w:ascii="Cambria" w:hAnsi="Cambria" w:eastAsia="SimHei" w:cs="Cambria"/>
                 <w:i w:val="0"/>
                 <w:iCs w:val="0"/>
                 <w:sz w:val="18"/>
@@ -3584,7 +3682,7 @@
             </w:r>
             <w:r>
               <w:rPr>
-                <w:rFonts w:ascii="Cambria" w:hAnsi="Cambria" w:eastAsia="黑体" w:cs="Cambria"/>
+                <w:rFonts w:ascii="Cambria" w:hAnsi="Cambria" w:eastAsia="SimHei" w:cs="Cambria"/>
                 <w:sz w:val="18"/>
                 <w:szCs w:val="18"/>
               </w:rPr>
@@ -3592,7 +3690,7 @@
             </w:r>
             <w:r>
               <w:rPr>
-                <w:rFonts w:hint="eastAsia" w:ascii="Cambria" w:hAnsi="Cambria" w:eastAsia="黑体" w:cs="Cambria"/>
+                <w:rFonts w:hint="eastAsia" w:ascii="Cambria" w:hAnsi="Cambria" w:eastAsia="SimHei" w:cs="Cambria"/>
                 <w:b/>
                 <w:bCs/>
                 <w:sz w:val="18"/>
@@ -3603,7 +3701,7 @@
             </w:r>
             <w:r>
               <w:rPr>
-                <w:rFonts w:hint="eastAsia" w:ascii="Cambria" w:hAnsi="Cambria" w:eastAsia="黑体" w:cs="Cambria"/>
+                <w:rFonts w:hint="eastAsia" w:ascii="Cambria" w:hAnsi="Cambria" w:eastAsia="SimHei" w:cs="Cambria"/>
                 <w:b w:val="0"/>
                 <w:bCs w:val="0"/>
                 <w:sz w:val="18"/>
@@ -3614,7 +3712,7 @@
             </w:r>
             <w:r>
               <w:rPr>
-                <w:rFonts w:hint="eastAsia" w:ascii="Cambria" w:hAnsi="Cambria" w:eastAsia="黑体" w:cs="Cambria"/>
+                <w:rFonts w:hint="eastAsia" w:ascii="Cambria" w:hAnsi="Cambria" w:eastAsia="SimHei" w:cs="Cambria"/>
                 <w:i w:val="0"/>
                 <w:iCs w:val="0"/>
                 <w:sz w:val="18"/>
@@ -3624,7 +3722,7 @@
             </w:r>
             <w:r>
               <w:rPr>
-                <w:rFonts w:hint="eastAsia" w:ascii="Cambria" w:hAnsi="Cambria" w:eastAsia="黑体" w:cs="Cambria"/>
+                <w:rFonts w:hint="eastAsia" w:ascii="Cambria" w:hAnsi="Cambria" w:eastAsia="SimHei" w:cs="Cambria"/>
                 <w:i w:val="0"/>
                 <w:iCs w:val="0"/>
                 <w:sz w:val="18"/>
@@ -3635,7 +3733,7 @@
             </w:r>
             <w:r>
               <w:rPr>
-                <w:rFonts w:hint="eastAsia" w:ascii="Cambria" w:hAnsi="Cambria" w:eastAsia="黑体" w:cs="Cambria"/>
+                <w:rFonts w:hint="eastAsia" w:ascii="Cambria" w:hAnsi="Cambria" w:eastAsia="SimHei" w:cs="Cambria"/>
                 <w:b w:val="0"/>
                 <w:bCs w:val="0"/>
                 <w:sz w:val="18"/>
@@ -3646,7 +3744,7 @@
             </w:r>
             <w:r>
               <w:rPr>
-                <w:rFonts w:hint="eastAsia" w:ascii="Cambria" w:hAnsi="Cambria" w:eastAsia="黑体" w:cs="Cambria"/>
+                <w:rFonts w:hint="eastAsia" w:ascii="Cambria" w:hAnsi="Cambria" w:eastAsia="SimHei" w:cs="Cambria"/>
                 <w:b/>
                 <w:bCs/>
                 <w:i w:val="0"/>
@@ -3659,7 +3757,7 @@
             </w:r>
             <w:r>
               <w:rPr>
-                <w:rFonts w:hint="eastAsia" w:ascii="Cambria" w:hAnsi="Cambria" w:eastAsia="黑体" w:cs="Cambria"/>
+                <w:rFonts w:hint="eastAsia" w:ascii="Cambria" w:hAnsi="Cambria" w:eastAsia="SimHei" w:cs="Cambria"/>
                 <w:i w:val="0"/>
                 <w:iCs w:val="0"/>
                 <w:sz w:val="18"/>
@@ -3670,7 +3768,7 @@
             </w:r>
             <w:r>
               <w:rPr>
-                <w:rFonts w:hint="eastAsia" w:ascii="Cambria" w:hAnsi="Cambria" w:eastAsia="黑体" w:cs="Cambria"/>
+                <w:rFonts w:hint="eastAsia" w:ascii="Cambria" w:hAnsi="Cambria" w:eastAsia="SimHei" w:cs="Cambria"/>
                 <w:i w:val="0"/>
                 <w:iCs w:val="0"/>
                 <w:sz w:val="18"/>
@@ -3680,7 +3778,7 @@
             </w:r>
             <w:r>
               <w:rPr>
-                <w:rFonts w:hint="eastAsia" w:ascii="Cambria" w:hAnsi="Cambria" w:eastAsia="黑体" w:cs="Cambria"/>
+                <w:rFonts w:hint="eastAsia" w:ascii="Cambria" w:hAnsi="Cambria" w:eastAsia="SimHei" w:cs="Cambria"/>
                 <w:i w:val="0"/>
                 <w:iCs w:val="0"/>
                 <w:sz w:val="18"/>
@@ -3744,7 +3842,7 @@
               <w:ind w:left="0" w:leftChars="0" w:firstLine="0" w:firstLineChars="0"/>
               <w:textAlignment w:val="auto"/>
               <w:rPr>
-                <w:rFonts w:hint="default" w:ascii="Cambria" w:hAnsi="Cambria" w:eastAsia="黑体" w:cs="Cambria"/>
+                <w:rFonts w:hint="default" w:ascii="Cambria" w:hAnsi="Cambria" w:eastAsia="SimHei" w:cs="Cambria"/>
                 <w:b w:val="0"/>
                 <w:bCs w:val="0"/>
                 <w:kern w:val="2"/>
@@ -3756,7 +3854,7 @@
             </w:pPr>
             <w:r>
               <w:rPr>
-                <w:rFonts w:hint="eastAsia" w:ascii="Cambria" w:hAnsi="Cambria" w:eastAsia="黑体" w:cs="Cambria"/>
+                <w:rFonts w:hint="eastAsia" w:ascii="Cambria" w:hAnsi="Cambria" w:eastAsia="SimHei" w:cs="Cambria"/>
                 <w:b/>
                 <w:bCs/>
                 <w:color w:val="auto"/>
@@ -3769,7 +3867,7 @@
             </w:r>
             <w:r>
               <w:rPr>
-                <w:rFonts w:hint="eastAsia" w:ascii="Cambria" w:hAnsi="Cambria" w:eastAsia="黑体" w:cs="Cambria"/>
+                <w:rFonts w:hint="eastAsia" w:ascii="Cambria" w:hAnsi="Cambria" w:eastAsia="SimHei" w:cs="Cambria"/>
                 <w:b w:val="0"/>
                 <w:bCs w:val="0"/>
                 <w:color w:val="auto"/>
@@ -3782,7 +3880,7 @@
             </w:r>
             <w:r>
               <w:rPr>
-                <w:rFonts w:hint="eastAsia" w:ascii="Cambria" w:hAnsi="Cambria" w:eastAsia="黑体" w:cs="Cambria"/>
+                <w:rFonts w:hint="eastAsia" w:ascii="Cambria" w:hAnsi="Cambria" w:eastAsia="SimHei" w:cs="Cambria"/>
                 <w:b/>
                 <w:bCs/>
                 <w:i w:val="0"/>
@@ -3797,7 +3895,7 @@
             </w:r>
             <w:r>
               <w:rPr>
-                <w:rFonts w:hint="eastAsia" w:ascii="Cambria" w:hAnsi="Cambria" w:eastAsia="黑体" w:cs="Cambria"/>
+                <w:rFonts w:hint="eastAsia" w:ascii="Cambria" w:hAnsi="Cambria" w:eastAsia="SimHei" w:cs="Cambria"/>
                 <w:b/>
                 <w:bCs/>
                 <w:i w:val="0"/>
@@ -3812,7 +3910,7 @@
             </w:r>
             <w:r>
               <w:rPr>
-                <w:rFonts w:hint="eastAsia" w:ascii="Cambria" w:hAnsi="Cambria" w:eastAsia="黑体" w:cs="Cambria"/>
+                <w:rFonts w:hint="eastAsia" w:ascii="Cambria" w:hAnsi="Cambria" w:eastAsia="SimHei" w:cs="Cambria"/>
                 <w:b/>
                 <w:bCs/>
                 <w:i w:val="0"/>
@@ -3828,7 +3926,7 @@
             <w:r>
               <w:rPr>
                 <w:rStyle w:val="15"/>
-                <w:rFonts w:hint="eastAsia" w:ascii="Cambria" w:hAnsi="Cambria" w:eastAsia="黑体" w:cs="Cambria"/>
+                <w:rFonts w:hint="eastAsia" w:ascii="Cambria" w:hAnsi="Cambria" w:eastAsia="SimHei" w:cs="Cambria"/>
                 <w:b/>
                 <w:bCs/>
                 <w:i w:val="0"/>
@@ -3843,7 +3941,7 @@
             </w:r>
             <w:r>
               <w:rPr>
-                <w:rFonts w:hint="eastAsia" w:ascii="Cambria" w:hAnsi="Cambria" w:eastAsia="黑体" w:cs="Cambria"/>
+                <w:rFonts w:hint="eastAsia" w:ascii="Cambria" w:hAnsi="Cambria" w:eastAsia="SimHei" w:cs="Cambria"/>
                 <w:b/>
                 <w:bCs/>
                 <w:i w:val="0"/>
@@ -3858,7 +3956,7 @@
             </w:r>
             <w:r>
               <w:rPr>
-                <w:rFonts w:hint="eastAsia" w:ascii="Cambria" w:hAnsi="Cambria" w:eastAsia="黑体" w:cs="Cambria"/>
+                <w:rFonts w:hint="eastAsia" w:ascii="Cambria" w:hAnsi="Cambria" w:eastAsia="SimHei" w:cs="Cambria"/>
                 <w:b/>
                 <w:bCs/>
                 <w:color w:val="auto"/>
@@ -3871,7 +3969,7 @@
             </w:r>
             <w:r>
               <w:rPr>
-                <w:rFonts w:hint="eastAsia" w:ascii="Cambria" w:hAnsi="Cambria" w:eastAsia="黑体" w:cs="Cambria"/>
+                <w:rFonts w:hint="eastAsia" w:ascii="Cambria" w:hAnsi="Cambria" w:eastAsia="SimHei" w:cs="Cambria"/>
                 <w:b w:val="0"/>
                 <w:bCs w:val="0"/>
                 <w:color w:val="auto"/>
@@ -3921,7 +4019,7 @@
               <w:jc w:val="right"/>
               <w:textAlignment w:val="auto"/>
               <w:rPr>
-                <w:rFonts w:hint="default" w:ascii="Cambria" w:hAnsi="Cambria" w:eastAsia="黑体" w:cs="Cambria"/>
+                <w:rFonts w:hint="default" w:ascii="Cambria" w:hAnsi="Cambria" w:eastAsia="SimHei" w:cs="Cambria"/>
                 <w:b/>
                 <w:bCs/>
                 <w:i w:val="0"/>
@@ -3935,7 +4033,7 @@
             </w:pPr>
             <w:r>
               <w:rPr>
-                <w:rFonts w:hint="eastAsia" w:ascii="Cambria" w:hAnsi="Cambria" w:eastAsia="黑体" w:cs="Cambria"/>
+                <w:rFonts w:hint="eastAsia" w:ascii="Cambria" w:hAnsi="Cambria" w:eastAsia="SimHei" w:cs="Cambria"/>
                 <w:b w:val="0"/>
                 <w:bCs w:val="0"/>
                 <w:i w:val="0"/>
@@ -3989,7 +4087,7 @@
               <w:widowControl w:val="0"/>
               <w:numPr>
                 <w:ilvl w:val="0"/>
-                <w:numId w:val="5"/>
+                <w:numId w:val="6"/>
               </w:numPr>
               <w:kinsoku/>
               <w:wordWrap/>
@@ -4004,7 +4102,7 @@
               <w:ind w:left="283" w:hanging="283"/>
               <w:textAlignment w:val="auto"/>
               <w:rPr>
-                <w:rFonts w:hint="eastAsia" w:ascii="Cambria" w:hAnsi="Cambria" w:eastAsia="黑体" w:cs="Cambria"/>
+                <w:rFonts w:hint="eastAsia" w:ascii="Cambria" w:hAnsi="Cambria" w:eastAsia="SimHei" w:cs="Cambria"/>
                 <w:b w:val="0"/>
                 <w:bCs w:val="0"/>
                 <w:sz w:val="18"/>
@@ -4014,7 +4112,7 @@
             </w:pPr>
             <w:r>
               <w:rPr>
-                <w:rFonts w:hint="eastAsia" w:ascii="Cambria" w:hAnsi="Cambria" w:eastAsia="宋体" w:cs="Cambria"/>
+                <w:rFonts w:hint="eastAsia" w:ascii="Cambria" w:hAnsi="Cambria" w:eastAsia="SimSun" w:cs="Cambria"/>
                 <w:i w:val="0"/>
                 <w:iCs w:val="0"/>
                 <w:color w:val="000000"/>
@@ -4028,7 +4126,7 @@
             </w:r>
             <w:r>
               <w:rPr>
-                <w:rFonts w:hint="eastAsia" w:ascii="Cambria" w:hAnsi="Cambria" w:eastAsia="宋体" w:cs="Cambria"/>
+                <w:rFonts w:hint="eastAsia" w:ascii="Cambria" w:hAnsi="Cambria" w:eastAsia="SimSun" w:cs="Cambria"/>
                 <w:b/>
                 <w:bCs/>
                 <w:i w:val="0"/>
@@ -4059,7 +4157,7 @@
             </w:r>
             <w:r>
               <w:rPr>
-                <w:rFonts w:hint="eastAsia" w:ascii="Cambria" w:hAnsi="Cambria" w:eastAsia="宋体" w:cs="Cambria"/>
+                <w:rFonts w:hint="eastAsia" w:ascii="Cambria" w:hAnsi="Cambria" w:eastAsia="SimSun" w:cs="Cambria"/>
                 <w:b/>
                 <w:bCs/>
                 <w:i w:val="0"/>
@@ -4131,7 +4229,7 @@
             </w:r>
             <w:r>
               <w:rPr>
-                <w:rFonts w:hint="eastAsia" w:ascii="Cambria" w:hAnsi="Cambria" w:eastAsia="宋体" w:cs="Cambria"/>
+                <w:rFonts w:hint="eastAsia" w:ascii="Cambria" w:hAnsi="Cambria" w:eastAsia="SimSun" w:cs="Cambria"/>
                 <w:i w:val="0"/>
                 <w:iCs w:val="0"/>
                 <w:color w:val="000000"/>
@@ -4186,7 +4284,7 @@
             </w:r>
             <w:r>
               <w:rPr>
-                <w:rFonts w:hint="eastAsia" w:ascii="Cambria" w:hAnsi="Cambria" w:eastAsia="宋体" w:cs="Cambria"/>
+                <w:rFonts w:hint="eastAsia" w:ascii="Cambria" w:hAnsi="Cambria" w:eastAsia="SimSun" w:cs="Cambria"/>
                 <w:b w:val="0"/>
                 <w:bCs w:val="0"/>
                 <w:i w:val="0"/>
@@ -4215,7 +4313,7 @@
             </w:r>
             <w:r>
               <w:rPr>
-                <w:rFonts w:hint="eastAsia" w:ascii="Cambria" w:hAnsi="Cambria" w:eastAsia="宋体" w:cs="Cambria"/>
+                <w:rFonts w:hint="eastAsia" w:ascii="Cambria" w:hAnsi="Cambria" w:eastAsia="SimSun" w:cs="Cambria"/>
                 <w:i w:val="0"/>
                 <w:iCs w:val="0"/>
                 <w:color w:val="000000"/>
@@ -4292,7 +4390,7 @@
               <w:widowControl w:val="0"/>
               <w:numPr>
                 <w:ilvl w:val="0"/>
-                <w:numId w:val="5"/>
+                <w:numId w:val="6"/>
               </w:numPr>
               <w:kinsoku/>
               <w:wordWrap/>
@@ -4307,7 +4405,7 @@
               <w:ind w:left="283" w:leftChars="0" w:hanging="283" w:firstLineChars="0"/>
               <w:textAlignment w:val="auto"/>
               <w:rPr>
-                <w:rFonts w:hint="eastAsia" w:ascii="Cambria" w:hAnsi="Cambria" w:eastAsia="黑体" w:cs="Cambria"/>
+                <w:rFonts w:hint="eastAsia" w:ascii="Cambria" w:hAnsi="Cambria" w:eastAsia="SimHei" w:cs="Cambria"/>
                 <w:b w:val="0"/>
                 <w:bCs w:val="0"/>
                 <w:kern w:val="2"/>
@@ -4332,7 +4430,7 @@
             </w:r>
             <w:r>
               <w:rPr>
-                <w:rFonts w:hint="eastAsia" w:ascii="Cambria" w:hAnsi="Cambria" w:eastAsia="宋体" w:cs="Cambria"/>
+                <w:rFonts w:hint="eastAsia" w:ascii="Cambria" w:hAnsi="Cambria" w:eastAsia="SimSun" w:cs="Cambria"/>
                 <w:i w:val="0"/>
                 <w:iCs w:val="0"/>
                 <w:color w:val="000000"/>
@@ -4359,7 +4457,7 @@
             </w:r>
             <w:r>
               <w:rPr>
-                <w:rFonts w:hint="eastAsia" w:ascii="Cambria" w:hAnsi="Cambria" w:eastAsia="宋体" w:cs="Cambria"/>
+                <w:rFonts w:hint="eastAsia" w:ascii="Cambria" w:hAnsi="Cambria" w:eastAsia="SimSun" w:cs="Cambria"/>
                 <w:i w:val="0"/>
                 <w:iCs w:val="0"/>
                 <w:color w:val="000000"/>
@@ -4373,7 +4471,7 @@
             </w:r>
             <w:r>
               <w:rPr>
-                <w:rFonts w:hint="eastAsia" w:ascii="Cambria" w:hAnsi="Cambria" w:eastAsia="宋体" w:cs="Cambria"/>
+                <w:rFonts w:hint="eastAsia" w:ascii="Cambria" w:hAnsi="Cambria" w:eastAsia="SimSun" w:cs="Cambria"/>
                 <w:b/>
                 <w:bCs/>
                 <w:i w:val="0"/>
@@ -4389,7 +4487,7 @@
             </w:r>
             <w:r>
               <w:rPr>
-                <w:rFonts w:hint="eastAsia" w:ascii="Cambria" w:hAnsi="Cambria" w:eastAsia="宋体" w:cs="Cambria"/>
+                <w:rFonts w:hint="eastAsia" w:ascii="Cambria" w:hAnsi="Cambria" w:eastAsia="SimSun" w:cs="Cambria"/>
                 <w:i w:val="0"/>
                 <w:iCs w:val="0"/>
                 <w:color w:val="000000"/>
@@ -4403,7 +4501,7 @@
             </w:r>
             <w:r>
               <w:rPr>
-                <w:rFonts w:hint="eastAsia" w:ascii="Cambria" w:hAnsi="Cambria" w:eastAsia="宋体" w:cs="Cambria"/>
+                <w:rFonts w:hint="eastAsia" w:ascii="Cambria" w:hAnsi="Cambria" w:eastAsia="SimSun" w:cs="Cambria"/>
                 <w:b/>
                 <w:bCs/>
                 <w:i w:val="0"/>
@@ -4419,7 +4517,7 @@
             </w:r>
             <w:r>
               <w:rPr>
-                <w:rFonts w:hint="eastAsia" w:ascii="Cambria" w:hAnsi="Cambria" w:eastAsia="宋体" w:cs="Cambria"/>
+                <w:rFonts w:hint="eastAsia" w:ascii="Cambria" w:hAnsi="Cambria" w:eastAsia="SimSun" w:cs="Cambria"/>
                 <w:b w:val="0"/>
                 <w:bCs w:val="0"/>
                 <w:i w:val="0"/>
@@ -4435,7 +4533,7 @@
             </w:r>
             <w:r>
               <w:rPr>
-                <w:rFonts w:hint="eastAsia" w:ascii="Cambria" w:hAnsi="Cambria" w:eastAsia="宋体" w:cs="Cambria"/>
+                <w:rFonts w:hint="eastAsia" w:ascii="Cambria" w:hAnsi="Cambria" w:eastAsia="SimSun" w:cs="Cambria"/>
                 <w:i w:val="0"/>
                 <w:iCs w:val="0"/>
                 <w:color w:val="000000"/>
@@ -4449,7 +4547,7 @@
             </w:r>
             <w:r>
               <w:rPr>
-                <w:rFonts w:hint="eastAsia" w:ascii="Cambria" w:hAnsi="Cambria" w:eastAsia="宋体" w:cs="Cambria"/>
+                <w:rFonts w:hint="eastAsia" w:ascii="Cambria" w:hAnsi="Cambria" w:eastAsia="SimSun" w:cs="Cambria"/>
                 <w:b w:val="0"/>
                 <w:bCs w:val="0"/>
                 <w:i w:val="0"/>
@@ -4465,7 +4563,7 @@
             </w:r>
             <w:r>
               <w:rPr>
-                <w:rFonts w:hint="eastAsia" w:ascii="Cambria" w:hAnsi="Cambria" w:eastAsia="宋体" w:cs="Cambria"/>
+                <w:rFonts w:hint="eastAsia" w:ascii="Cambria" w:hAnsi="Cambria" w:eastAsia="SimSun" w:cs="Cambria"/>
                 <w:i w:val="0"/>
                 <w:iCs w:val="0"/>
                 <w:color w:val="000000"/>
@@ -4479,7 +4577,7 @@
             </w:r>
             <w:r>
               <w:rPr>
-                <w:rFonts w:hint="eastAsia" w:ascii="Cambria" w:hAnsi="Cambria" w:eastAsia="宋体" w:cs="Cambria"/>
+                <w:rFonts w:hint="eastAsia" w:ascii="Cambria" w:hAnsi="Cambria" w:eastAsia="SimSun" w:cs="Cambria"/>
                 <w:b w:val="0"/>
                 <w:bCs w:val="0"/>
                 <w:i w:val="0"/>
@@ -4495,7 +4593,7 @@
             </w:r>
             <w:r>
               <w:rPr>
-                <w:rFonts w:hint="eastAsia" w:ascii="Cambria" w:hAnsi="Cambria" w:eastAsia="宋体" w:cs="Cambria"/>
+                <w:rFonts w:hint="eastAsia" w:ascii="Cambria" w:hAnsi="Cambria" w:eastAsia="SimSun" w:cs="Cambria"/>
                 <w:i w:val="0"/>
                 <w:iCs w:val="0"/>
                 <w:color w:val="000000"/>
@@ -4509,7 +4607,7 @@
             </w:r>
             <w:r>
               <w:rPr>
-                <w:rFonts w:hint="eastAsia" w:ascii="Cambria" w:hAnsi="Cambria" w:eastAsia="宋体" w:cs="Cambria"/>
+                <w:rFonts w:hint="eastAsia" w:ascii="Cambria" w:hAnsi="Cambria" w:eastAsia="SimSun" w:cs="Cambria"/>
                 <w:b w:val="0"/>
                 <w:bCs w:val="0"/>
                 <w:i w:val="0"/>
@@ -4525,7 +4623,7 @@
             </w:r>
             <w:r>
               <w:rPr>
-                <w:rFonts w:hint="eastAsia" w:ascii="Cambria" w:hAnsi="Cambria" w:eastAsia="宋体" w:cs="Cambria"/>
+                <w:rFonts w:hint="eastAsia" w:ascii="Cambria" w:hAnsi="Cambria" w:eastAsia="SimSun" w:cs="Cambria"/>
                 <w:i w:val="0"/>
                 <w:iCs w:val="0"/>
                 <w:color w:val="000000"/>
@@ -4601,7 +4699,7 @@
             </w:pPr>
             <w:r>
               <w:rPr>
-                <w:rFonts w:hint="eastAsia" w:ascii="Cambria" w:hAnsi="Cambria" w:eastAsia="黑体" w:cs="Cambria"/>
+                <w:rFonts w:hint="eastAsia" w:ascii="Cambria" w:hAnsi="Cambria" w:eastAsia="SimHei" w:cs="Cambria"/>
                 <w:b/>
                 <w:bCs/>
                 <w:sz w:val="22"/>
@@ -4659,7 +4757,7 @@
               <w:snapToGrid/>
               <w:textAlignment w:val="auto"/>
               <w:rPr>
-                <w:rFonts w:hint="eastAsia" w:ascii="Cambria" w:hAnsi="Cambria" w:eastAsia="黑体" w:cs="Cambria"/>
+                <w:rFonts w:hint="eastAsia" w:ascii="Cambria" w:hAnsi="Cambria" w:eastAsia="SimHei" w:cs="Cambria"/>
                 <w:i/>
                 <w:iCs/>
                 <w:color w:val="auto"/>
@@ -4672,7 +4770,7 @@
             </w:pPr>
             <w:r>
               <w:rPr>
-                <w:rFonts w:hint="eastAsia" w:ascii="Cambria" w:hAnsi="Cambria" w:eastAsia="黑体" w:cs="Cambria"/>
+                <w:rFonts w:hint="eastAsia" w:ascii="Cambria" w:hAnsi="Cambria" w:eastAsia="SimHei" w:cs="Cambria"/>
                 <w:b/>
                 <w:bCs/>
                 <w:color w:val="auto"/>
@@ -4684,7 +4782,7 @@
             </w:r>
             <w:r>
               <w:rPr>
-                <w:rFonts w:ascii="Cambria" w:hAnsi="Cambria" w:eastAsia="黑体" w:cs="Cambria"/>
+                <w:rFonts w:ascii="Cambria" w:hAnsi="Cambria" w:eastAsia="SimHei" w:cs="Cambria"/>
                 <w:b/>
                 <w:bCs/>
                 <w:color w:val="auto"/>
@@ -4695,7 +4793,7 @@
             </w:r>
             <w:r>
               <w:rPr>
-                <w:rFonts w:hint="eastAsia" w:ascii="Cambria" w:hAnsi="Cambria" w:eastAsia="黑体" w:cs="Cambria"/>
+                <w:rFonts w:hint="eastAsia" w:ascii="Cambria" w:hAnsi="Cambria" w:eastAsia="SimHei" w:cs="Cambria"/>
                 <w:b/>
                 <w:bCs/>
                 <w:color w:val="auto"/>
@@ -4707,7 +4805,7 @@
             </w:r>
             <w:r>
               <w:rPr>
-                <w:rFonts w:hint="eastAsia" w:ascii="Cambria" w:hAnsi="Cambria" w:eastAsia="黑体" w:cs="Cambria"/>
+                <w:rFonts w:hint="eastAsia" w:ascii="Cambria" w:hAnsi="Cambria" w:eastAsia="SimHei" w:cs="Cambria"/>
                 <w:b w:val="0"/>
                 <w:bCs w:val="0"/>
                 <w:color w:val="auto"/>
@@ -4720,7 +4818,7 @@
             <w:r>
               <w:rPr>
                 <w:rStyle w:val="15"/>
-                <w:rFonts w:hint="eastAsia" w:ascii="Cambria" w:hAnsi="Cambria" w:eastAsia="黑体" w:cs="Cambria"/>
+                <w:rFonts w:hint="eastAsia" w:ascii="Cambria" w:hAnsi="Cambria" w:eastAsia="SimHei" w:cs="Cambria"/>
                 <w:b/>
                 <w:bCs/>
                 <w:i w:val="0"/>
@@ -4736,7 +4834,7 @@
             <w:r>
               <w:rPr>
                 <w:rStyle w:val="15"/>
-                <w:rFonts w:hint="eastAsia" w:ascii="Cambria" w:hAnsi="Cambria" w:eastAsia="黑体" w:cs="Cambria"/>
+                <w:rFonts w:hint="eastAsia" w:ascii="Cambria" w:hAnsi="Cambria" w:eastAsia="SimHei" w:cs="Cambria"/>
                 <w:b/>
                 <w:bCs/>
                 <w:i w:val="0"/>
@@ -4752,7 +4850,7 @@
             <w:r>
               <w:rPr>
                 <w:rStyle w:val="15"/>
-                <w:rFonts w:hint="eastAsia" w:ascii="Cambria" w:hAnsi="Cambria" w:eastAsia="黑体" w:cs="Cambria"/>
+                <w:rFonts w:hint="eastAsia" w:ascii="Cambria" w:hAnsi="Cambria" w:eastAsia="SimHei" w:cs="Cambria"/>
                 <w:b/>
                 <w:bCs/>
                 <w:i w:val="0"/>
@@ -4768,7 +4866,7 @@
             <w:r>
               <w:rPr>
                 <w:rStyle w:val="13"/>
-                <w:rFonts w:hint="eastAsia" w:ascii="Cambria" w:hAnsi="Cambria" w:eastAsia="黑体" w:cs="Cambria"/>
+                <w:rFonts w:hint="eastAsia" w:ascii="Cambria" w:hAnsi="Cambria" w:eastAsia="SimHei" w:cs="Cambria"/>
                 <w:b/>
                 <w:bCs/>
                 <w:i w:val="0"/>
@@ -4784,7 +4882,7 @@
             <w:r>
               <w:rPr>
                 <w:rStyle w:val="15"/>
-                <w:rFonts w:hint="eastAsia" w:ascii="Cambria" w:hAnsi="Cambria" w:eastAsia="黑体" w:cs="Cambria"/>
+                <w:rFonts w:hint="eastAsia" w:ascii="Cambria" w:hAnsi="Cambria" w:eastAsia="SimHei" w:cs="Cambria"/>
                 <w:b/>
                 <w:bCs/>
                 <w:i w:val="0"/>
@@ -4799,7 +4897,7 @@
             </w:r>
             <w:r>
               <w:rPr>
-                <w:rFonts w:hint="eastAsia" w:ascii="Cambria" w:hAnsi="Cambria" w:eastAsia="黑体" w:cs="Cambria"/>
+                <w:rFonts w:hint="eastAsia" w:ascii="Cambria" w:hAnsi="Cambria" w:eastAsia="SimHei" w:cs="Cambria"/>
                 <w:b w:val="0"/>
                 <w:bCs w:val="0"/>
                 <w:color w:val="auto"/>
@@ -4812,7 +4910,7 @@
             <w:r>
               <w:rPr>
                 <w:rStyle w:val="13"/>
-                <w:rFonts w:hint="eastAsia" w:ascii="Cambria" w:hAnsi="Cambria" w:eastAsia="黑体" w:cs="Cambria"/>
+                <w:rFonts w:hint="eastAsia" w:ascii="Cambria" w:hAnsi="Cambria" w:eastAsia="SimHei" w:cs="Cambria"/>
                 <w:b/>
                 <w:bCs/>
                 <w:i w:val="0"/>
@@ -4828,7 +4926,7 @@
             <w:r>
               <w:rPr>
                 <w:rStyle w:val="13"/>
-                <w:rFonts w:hint="eastAsia" w:ascii="Cambria" w:hAnsi="Cambria" w:eastAsia="黑体" w:cs="Cambria"/>
+                <w:rFonts w:hint="eastAsia" w:ascii="Cambria" w:hAnsi="Cambria" w:eastAsia="SimHei" w:cs="Cambria"/>
                 <w:b/>
                 <w:bCs/>
                 <w:i w:val="0"/>
@@ -4844,7 +4942,7 @@
             <w:r>
               <w:rPr>
                 <w:rStyle w:val="13"/>
-                <w:rFonts w:hint="eastAsia" w:ascii="Cambria" w:hAnsi="Cambria" w:eastAsia="黑体" w:cs="Cambria"/>
+                <w:rFonts w:hint="eastAsia" w:ascii="Cambria" w:hAnsi="Cambria" w:eastAsia="SimHei" w:cs="Cambria"/>
                 <w:b/>
                 <w:bCs/>
                 <w:i w:val="0"/>
@@ -4860,7 +4958,7 @@
             <w:r>
               <w:rPr>
                 <w:rStyle w:val="13"/>
-                <w:rFonts w:hint="eastAsia" w:ascii="Cambria" w:hAnsi="Cambria" w:eastAsia="黑体" w:cs="Cambria"/>
+                <w:rFonts w:hint="eastAsia" w:ascii="Cambria" w:hAnsi="Cambria" w:eastAsia="SimHei" w:cs="Cambria"/>
                 <w:b/>
                 <w:bCs/>
                 <w:i w:val="0"/>
@@ -4876,7 +4974,7 @@
             <w:r>
               <w:rPr>
                 <w:rStyle w:val="13"/>
-                <w:rFonts w:hint="eastAsia" w:ascii="Cambria" w:hAnsi="Cambria" w:eastAsia="黑体" w:cs="Cambria"/>
+                <w:rFonts w:hint="eastAsia" w:ascii="Cambria" w:hAnsi="Cambria" w:eastAsia="SimHei" w:cs="Cambria"/>
                 <w:b/>
                 <w:bCs/>
                 <w:i w:val="0"/>
@@ -4922,7 +5020,7 @@
               <w:jc w:val="right"/>
               <w:textAlignment w:val="auto"/>
               <w:rPr>
-                <w:rFonts w:hint="default" w:ascii="Cambria" w:hAnsi="Cambria" w:eastAsia="黑体" w:cs="Cambria"/>
+                <w:rFonts w:hint="default" w:ascii="Cambria" w:hAnsi="Cambria" w:eastAsia="SimHei" w:cs="Cambria"/>
                 <w:b/>
                 <w:bCs/>
                 <w:i w:val="0"/>
@@ -4935,7 +5033,7 @@
             </w:pPr>
             <w:r>
               <w:rPr>
-                <w:rFonts w:hint="eastAsia" w:ascii="Cambria" w:hAnsi="Cambria" w:eastAsia="黑体" w:cs="Cambria"/>
+                <w:rFonts w:hint="eastAsia" w:ascii="Cambria" w:hAnsi="Cambria" w:eastAsia="SimHei" w:cs="Cambria"/>
                 <w:b w:val="0"/>
                 <w:bCs w:val="0"/>
                 <w:i w:val="0"/>
@@ -4988,7 +5086,7 @@
               <w:widowControl w:val="0"/>
               <w:numPr>
                 <w:ilvl w:val="0"/>
-                <w:numId w:val="5"/>
+                <w:numId w:val="6"/>
               </w:numPr>
               <w:kinsoku/>
               <w:wordWrap/>
@@ -5003,7 +5101,7 @@
               <w:ind w:left="283" w:hanging="283"/>
               <w:textAlignment w:val="auto"/>
               <w:rPr>
-                <w:rFonts w:ascii="Cambria" w:hAnsi="Cambria" w:eastAsia="黑体" w:cs="Cambria"/>
+                <w:rFonts w:ascii="Cambria" w:hAnsi="Cambria" w:eastAsia="SimHei" w:cs="Cambria"/>
                 <w:color w:val="auto"/>
                 <w:sz w:val="18"/>
                 <w:szCs w:val="18"/>
@@ -5011,7 +5109,7 @@
             </w:pPr>
             <w:r>
               <w:rPr>
-                <w:rFonts w:hint="eastAsia" w:ascii="Cambria" w:hAnsi="Cambria" w:eastAsia="黑体" w:cs="Cambria"/>
+                <w:rFonts w:hint="eastAsia" w:ascii="Cambria" w:hAnsi="Cambria" w:eastAsia="SimHei" w:cs="Cambria"/>
                 <w:color w:val="auto"/>
                 <w:sz w:val="18"/>
                 <w:szCs w:val="18"/>
@@ -5020,7 +5118,7 @@
             </w:r>
             <w:r>
               <w:rPr>
-                <w:rFonts w:hint="eastAsia" w:ascii="Cambria" w:hAnsi="Cambria" w:eastAsia="黑体" w:cs="Cambria"/>
+                <w:rFonts w:hint="eastAsia" w:ascii="Cambria" w:hAnsi="Cambria" w:eastAsia="SimHei" w:cs="Cambria"/>
                 <w:b/>
                 <w:bCs/>
                 <w:color w:val="auto"/>
@@ -5032,7 +5130,7 @@
             </w:r>
             <w:r>
               <w:rPr>
-                <w:rFonts w:hint="eastAsia" w:ascii="Cambria" w:hAnsi="Cambria" w:eastAsia="黑体" w:cs="Cambria"/>
+                <w:rFonts w:hint="eastAsia" w:ascii="Cambria" w:hAnsi="Cambria" w:eastAsia="SimHei" w:cs="Cambria"/>
                 <w:b/>
                 <w:bCs/>
                 <w:color w:val="auto"/>
@@ -5043,7 +5141,7 @@
             </w:r>
             <w:r>
               <w:rPr>
-                <w:rFonts w:hint="eastAsia" w:ascii="Cambria" w:hAnsi="Cambria" w:eastAsia="黑体" w:cs="Cambria"/>
+                <w:rFonts w:hint="eastAsia" w:ascii="Cambria" w:hAnsi="Cambria" w:eastAsia="SimHei" w:cs="Cambria"/>
                 <w:color w:val="auto"/>
                 <w:sz w:val="18"/>
                 <w:szCs w:val="18"/>
@@ -5052,7 +5150,7 @@
             </w:r>
             <w:r>
               <w:rPr>
-                <w:rFonts w:hint="eastAsia" w:ascii="Cambria" w:hAnsi="Cambria" w:eastAsia="黑体" w:cs="Cambria"/>
+                <w:rFonts w:hint="eastAsia" w:ascii="Cambria" w:hAnsi="Cambria" w:eastAsia="SimHei" w:cs="Cambria"/>
                 <w:color w:val="auto"/>
                 <w:sz w:val="18"/>
                 <w:szCs w:val="18"/>
@@ -5062,7 +5160,7 @@
             </w:r>
             <w:r>
               <w:rPr>
-                <w:rFonts w:hint="default" w:ascii="Cambria" w:hAnsi="Cambria" w:eastAsia="黑体" w:cs="Cambria"/>
+                <w:rFonts w:hint="default" w:ascii="Cambria" w:hAnsi="Cambria" w:eastAsia="SimHei" w:cs="Cambria"/>
                 <w:color w:val="auto"/>
                 <w:sz w:val="18"/>
                 <w:szCs w:val="18"/>
@@ -5072,7 +5170,7 @@
             </w:r>
             <w:r>
               <w:rPr>
-                <w:rFonts w:hint="eastAsia" w:ascii="Cambria" w:hAnsi="Cambria" w:eastAsia="黑体" w:cs="Cambria"/>
+                <w:rFonts w:hint="eastAsia" w:ascii="Cambria" w:hAnsi="Cambria" w:eastAsia="SimHei" w:cs="Cambria"/>
                 <w:color w:val="auto"/>
                 <w:sz w:val="18"/>
                 <w:szCs w:val="18"/>
@@ -5081,7 +5179,7 @@
             </w:r>
             <w:r>
               <w:rPr>
-                <w:rFonts w:hint="eastAsia" w:ascii="Cambria" w:hAnsi="Cambria" w:eastAsia="黑体" w:cs="Cambria"/>
+                <w:rFonts w:hint="eastAsia" w:ascii="Cambria" w:hAnsi="Cambria" w:eastAsia="SimHei" w:cs="Cambria"/>
                 <w:b/>
                 <w:bCs/>
                 <w:color w:val="auto"/>
@@ -5092,7 +5190,7 @@
             </w:r>
             <w:r>
               <w:rPr>
-                <w:rFonts w:hint="default" w:ascii="Cambria" w:hAnsi="Cambria" w:eastAsia="黑体" w:cs="Cambria"/>
+                <w:rFonts w:hint="default" w:ascii="Cambria" w:hAnsi="Cambria" w:eastAsia="SimHei" w:cs="Cambria"/>
                 <w:b/>
                 <w:bCs/>
                 <w:color w:val="auto"/>
@@ -5104,7 +5202,7 @@
             </w:r>
             <w:r>
               <w:rPr>
-                <w:rFonts w:hint="default" w:ascii="Cambria" w:hAnsi="Cambria" w:eastAsia="黑体" w:cs="Cambria"/>
+                <w:rFonts w:hint="default" w:ascii="Cambria" w:hAnsi="Cambria" w:eastAsia="SimHei" w:cs="Cambria"/>
                 <w:color w:val="auto"/>
                 <w:sz w:val="18"/>
                 <w:szCs w:val="18"/>
@@ -5114,7 +5212,7 @@
             </w:r>
             <w:r>
               <w:rPr>
-                <w:rFonts w:hint="eastAsia" w:ascii="Cambria" w:hAnsi="Cambria" w:eastAsia="黑体" w:cs="Cambria"/>
+                <w:rFonts w:hint="eastAsia" w:ascii="Cambria" w:hAnsi="Cambria" w:eastAsia="SimHei" w:cs="Cambria"/>
                 <w:color w:val="auto"/>
                 <w:sz w:val="18"/>
                 <w:szCs w:val="18"/>
@@ -5124,7 +5222,7 @@
             </w:r>
             <w:r>
               <w:rPr>
-                <w:rFonts w:hint="eastAsia" w:ascii="Cambria" w:hAnsi="Cambria" w:eastAsia="黑体" w:cs="Cambria"/>
+                <w:rFonts w:hint="eastAsia" w:ascii="Cambria" w:hAnsi="Cambria" w:eastAsia="SimHei" w:cs="Cambria"/>
                 <w:color w:val="auto"/>
                 <w:sz w:val="18"/>
                 <w:szCs w:val="18"/>
@@ -5133,7 +5231,7 @@
             </w:r>
             <w:r>
               <w:rPr>
-                <w:rFonts w:hint="eastAsia" w:ascii="Cambria" w:hAnsi="Cambria" w:eastAsia="黑体" w:cs="Cambria"/>
+                <w:rFonts w:hint="eastAsia" w:ascii="Cambria" w:hAnsi="Cambria" w:eastAsia="SimHei" w:cs="Cambria"/>
                 <w:color w:val="auto"/>
                 <w:sz w:val="18"/>
                 <w:szCs w:val="18"/>
@@ -5143,7 +5241,7 @@
             </w:r>
             <w:r>
               <w:rPr>
-                <w:rFonts w:hint="eastAsia" w:ascii="Cambria" w:hAnsi="Cambria" w:eastAsia="黑体" w:cs="Cambria"/>
+                <w:rFonts w:hint="eastAsia" w:ascii="Cambria" w:hAnsi="Cambria" w:eastAsia="SimHei" w:cs="Cambria"/>
                 <w:color w:val="auto"/>
                 <w:sz w:val="18"/>
                 <w:szCs w:val="18"/>
@@ -5152,7 +5250,7 @@
             </w:r>
             <w:r>
               <w:rPr>
-                <w:rFonts w:hint="eastAsia" w:ascii="Cambria" w:hAnsi="Cambria" w:eastAsia="黑体" w:cs="Cambria"/>
+                <w:rFonts w:hint="eastAsia" w:ascii="Cambria" w:hAnsi="Cambria" w:eastAsia="SimHei" w:cs="Cambria"/>
                 <w:color w:val="auto"/>
                 <w:sz w:val="18"/>
                 <w:szCs w:val="18"/>
@@ -5162,7 +5260,7 @@
             </w:r>
             <w:r>
               <w:rPr>
-                <w:rFonts w:hint="eastAsia" w:ascii="Cambria" w:hAnsi="Cambria" w:eastAsia="黑体" w:cs="Cambria"/>
+                <w:rFonts w:hint="eastAsia" w:ascii="Cambria" w:hAnsi="Cambria" w:eastAsia="SimHei" w:cs="Cambria"/>
                 <w:color w:val="auto"/>
                 <w:sz w:val="18"/>
                 <w:szCs w:val="18"/>
@@ -5171,7 +5269,7 @@
             </w:r>
             <w:r>
               <w:rPr>
-                <w:rFonts w:hint="eastAsia" w:ascii="Cambria" w:hAnsi="Cambria" w:eastAsia="黑体" w:cs="Cambria"/>
+                <w:rFonts w:hint="eastAsia" w:ascii="Cambria" w:hAnsi="Cambria" w:eastAsia="SimHei" w:cs="Cambria"/>
                 <w:color w:val="auto"/>
                 <w:sz w:val="18"/>
                 <w:szCs w:val="18"/>
@@ -5181,7 +5279,7 @@
             </w:r>
             <w:r>
               <w:rPr>
-                <w:rFonts w:hint="eastAsia" w:ascii="Cambria" w:hAnsi="Cambria" w:eastAsia="黑体" w:cs="Cambria"/>
+                <w:rFonts w:hint="eastAsia" w:ascii="Cambria" w:hAnsi="Cambria" w:eastAsia="SimHei" w:cs="Cambria"/>
                 <w:b w:val="0"/>
                 <w:bCs w:val="0"/>
                 <w:color w:val="auto"/>
@@ -5192,7 +5290,7 @@
             </w:r>
             <w:r>
               <w:rPr>
-                <w:rFonts w:hint="default" w:ascii="Cambria" w:hAnsi="Cambria" w:eastAsia="黑体" w:cs="Cambria"/>
+                <w:rFonts w:hint="default" w:ascii="Cambria" w:hAnsi="Cambria" w:eastAsia="SimHei" w:cs="Cambria"/>
                 <w:b w:val="0"/>
                 <w:bCs w:val="0"/>
                 <w:color w:val="auto"/>
@@ -5204,7 +5302,7 @@
             </w:r>
             <w:r>
               <w:rPr>
-                <w:rFonts w:hint="default" w:ascii="Cambria" w:hAnsi="Cambria" w:eastAsia="黑体" w:cs="Cambria"/>
+                <w:rFonts w:hint="default" w:ascii="Cambria" w:hAnsi="Cambria" w:eastAsia="SimHei" w:cs="Cambria"/>
                 <w:color w:val="auto"/>
                 <w:sz w:val="18"/>
                 <w:szCs w:val="18"/>
@@ -5214,7 +5312,7 @@
             </w:r>
             <w:r>
               <w:rPr>
-                <w:rFonts w:hint="eastAsia" w:ascii="Cambria" w:hAnsi="Cambria" w:eastAsia="黑体" w:cs="Cambria"/>
+                <w:rFonts w:hint="eastAsia" w:ascii="Cambria" w:hAnsi="Cambria" w:eastAsia="SimHei" w:cs="Cambria"/>
                 <w:color w:val="auto"/>
                 <w:sz w:val="18"/>
                 <w:szCs w:val="18"/>
@@ -5223,7 +5321,7 @@
             </w:r>
             <w:r>
               <w:rPr>
-                <w:rFonts w:hint="eastAsia" w:ascii="Cambria" w:hAnsi="Cambria" w:eastAsia="黑体" w:cs="Cambria"/>
+                <w:rFonts w:hint="eastAsia" w:ascii="Cambria" w:hAnsi="Cambria" w:eastAsia="SimHei" w:cs="Cambria"/>
                 <w:b w:val="0"/>
                 <w:bCs w:val="0"/>
                 <w:color w:val="auto"/>
@@ -5234,7 +5332,7 @@
             </w:r>
             <w:r>
               <w:rPr>
-                <w:rFonts w:hint="eastAsia" w:ascii="Cambria" w:hAnsi="Cambria" w:eastAsia="黑体" w:cs="Cambria"/>
+                <w:rFonts w:hint="eastAsia" w:ascii="Cambria" w:hAnsi="Cambria" w:eastAsia="SimHei" w:cs="Cambria"/>
                 <w:color w:val="auto"/>
                 <w:sz w:val="18"/>
                 <w:szCs w:val="18"/>
@@ -5243,7 +5341,7 @@
             </w:r>
             <w:r>
               <w:rPr>
-                <w:rFonts w:hint="eastAsia" w:ascii="Cambria" w:hAnsi="Cambria" w:eastAsia="黑体" w:cs="Cambria"/>
+                <w:rFonts w:hint="eastAsia" w:ascii="Cambria" w:hAnsi="Cambria" w:eastAsia="SimHei" w:cs="Cambria"/>
                 <w:b w:val="0"/>
                 <w:bCs w:val="0"/>
                 <w:color w:val="auto"/>
@@ -5254,7 +5352,7 @@
             </w:r>
             <w:r>
               <w:rPr>
-                <w:rFonts w:hint="eastAsia" w:ascii="Cambria" w:hAnsi="Cambria" w:eastAsia="黑体" w:cs="Cambria"/>
+                <w:rFonts w:hint="eastAsia" w:ascii="Cambria" w:hAnsi="Cambria" w:eastAsia="SimHei" w:cs="Cambria"/>
                 <w:color w:val="auto"/>
                 <w:sz w:val="18"/>
                 <w:szCs w:val="18"/>
@@ -5263,7 +5361,7 @@
             </w:r>
             <w:r>
               <w:rPr>
-                <w:rFonts w:hint="eastAsia" w:ascii="Cambria" w:hAnsi="Cambria" w:eastAsia="黑体" w:cs="Cambria"/>
+                <w:rFonts w:hint="eastAsia" w:ascii="Cambria" w:hAnsi="Cambria" w:eastAsia="SimHei" w:cs="Cambria"/>
                 <w:b w:val="0"/>
                 <w:bCs w:val="0"/>
                 <w:color w:val="auto"/>
@@ -5274,7 +5372,7 @@
             </w:r>
             <w:r>
               <w:rPr>
-                <w:rFonts w:hint="eastAsia" w:ascii="Cambria" w:hAnsi="Cambria" w:eastAsia="黑体" w:cs="Cambria"/>
+                <w:rFonts w:hint="eastAsia" w:ascii="Cambria" w:hAnsi="Cambria" w:eastAsia="SimHei" w:cs="Cambria"/>
                 <w:b/>
                 <w:bCs/>
                 <w:color w:val="auto"/>
@@ -5285,7 +5383,7 @@
             </w:r>
             <w:r>
               <w:rPr>
-                <w:rFonts w:hint="eastAsia" w:ascii="Cambria" w:hAnsi="Cambria" w:eastAsia="黑体" w:cs="Cambria"/>
+                <w:rFonts w:hint="eastAsia" w:ascii="Cambria" w:hAnsi="Cambria" w:eastAsia="SimHei" w:cs="Cambria"/>
                 <w:b w:val="0"/>
                 <w:bCs w:val="0"/>
                 <w:color w:val="auto"/>
@@ -5303,7 +5401,7 @@
               <w:widowControl w:val="0"/>
               <w:numPr>
                 <w:ilvl w:val="0"/>
-                <w:numId w:val="5"/>
+                <w:numId w:val="6"/>
               </w:numPr>
               <w:kinsoku/>
               <w:wordWrap/>
@@ -5318,7 +5416,7 @@
               <w:ind w:left="283" w:hanging="283"/>
               <w:textAlignment w:val="auto"/>
               <w:rPr>
-                <w:rFonts w:hint="eastAsia" w:ascii="Cambria" w:hAnsi="Cambria" w:eastAsia="黑体" w:cs="Cambria"/>
+                <w:rFonts w:hint="eastAsia" w:ascii="Cambria" w:hAnsi="Cambria" w:eastAsia="SimHei" w:cs="Cambria"/>
                 <w:color w:val="auto"/>
                 <w:sz w:val="18"/>
                 <w:szCs w:val="18"/>
@@ -5326,7 +5424,7 @@
             </w:pPr>
             <w:r>
               <w:rPr>
-                <w:rFonts w:hint="eastAsia" w:ascii="Cambria" w:hAnsi="Cambria" w:eastAsia="黑体" w:cs="Cambria"/>
+                <w:rFonts w:hint="eastAsia" w:ascii="Cambria" w:hAnsi="Cambria" w:eastAsia="SimHei" w:cs="Cambria"/>
                 <w:color w:val="auto"/>
                 <w:sz w:val="18"/>
                 <w:szCs w:val="18"/>
@@ -5335,7 +5433,7 @@
             </w:r>
             <w:r>
               <w:rPr>
-                <w:rFonts w:hint="eastAsia" w:ascii="Cambria" w:hAnsi="Cambria" w:eastAsia="黑体" w:cs="Cambria"/>
+                <w:rFonts w:hint="eastAsia" w:ascii="Cambria" w:hAnsi="Cambria" w:eastAsia="SimHei" w:cs="Cambria"/>
                 <w:b/>
                 <w:bCs/>
                 <w:color w:val="auto"/>
@@ -5346,7 +5444,7 @@
             </w:r>
             <w:r>
               <w:rPr>
-                <w:rFonts w:hint="eastAsia" w:ascii="Cambria" w:hAnsi="Cambria" w:eastAsia="黑体" w:cs="Cambria"/>
+                <w:rFonts w:hint="eastAsia" w:ascii="Cambria" w:hAnsi="Cambria" w:eastAsia="SimHei" w:cs="Cambria"/>
                 <w:color w:val="auto"/>
                 <w:sz w:val="18"/>
                 <w:szCs w:val="18"/>
@@ -5355,7 +5453,7 @@
             </w:r>
             <w:r>
               <w:rPr>
-                <w:rFonts w:hint="eastAsia" w:ascii="Cambria" w:hAnsi="Cambria" w:eastAsia="黑体" w:cs="Cambria"/>
+                <w:rFonts w:hint="eastAsia" w:ascii="Cambria" w:hAnsi="Cambria" w:eastAsia="SimHei" w:cs="Cambria"/>
                 <w:b/>
                 <w:bCs/>
                 <w:color w:val="auto"/>
@@ -5366,7 +5464,7 @@
             </w:r>
             <w:r>
               <w:rPr>
-                <w:rFonts w:hint="eastAsia" w:ascii="Cambria" w:hAnsi="Cambria" w:eastAsia="黑体" w:cs="Cambria"/>
+                <w:rFonts w:hint="eastAsia" w:ascii="Cambria" w:hAnsi="Cambria" w:eastAsia="SimHei" w:cs="Cambria"/>
                 <w:color w:val="auto"/>
                 <w:sz w:val="18"/>
                 <w:szCs w:val="18"/>
@@ -5375,7 +5473,7 @@
             </w:r>
             <w:r>
               <w:rPr>
-                <w:rFonts w:hint="eastAsia" w:ascii="Cambria" w:hAnsi="Cambria" w:eastAsia="黑体" w:cs="Cambria"/>
+                <w:rFonts w:hint="eastAsia" w:ascii="Cambria" w:hAnsi="Cambria" w:eastAsia="SimHei" w:cs="Cambria"/>
                 <w:b/>
                 <w:bCs/>
                 <w:color w:val="auto"/>
@@ -5386,7 +5484,7 @@
             </w:r>
             <w:r>
               <w:rPr>
-                <w:rFonts w:hint="eastAsia" w:ascii="Cambria" w:hAnsi="Cambria" w:eastAsia="黑体" w:cs="Cambria"/>
+                <w:rFonts w:hint="eastAsia" w:ascii="Cambria" w:hAnsi="Cambria" w:eastAsia="SimHei" w:cs="Cambria"/>
                 <w:color w:val="auto"/>
                 <w:sz w:val="18"/>
                 <w:szCs w:val="18"/>
@@ -5402,7 +5500,7 @@
               <w:widowControl w:val="0"/>
               <w:numPr>
                 <w:ilvl w:val="0"/>
-                <w:numId w:val="5"/>
+                <w:numId w:val="6"/>
               </w:numPr>
               <w:kinsoku/>
               <w:wordWrap/>
@@ -5417,7 +5515,7 @@
               <w:ind w:left="283" w:leftChars="0" w:hanging="283" w:firstLineChars="0"/>
               <w:textAlignment w:val="auto"/>
               <w:rPr>
-                <w:rFonts w:hint="eastAsia" w:ascii="Cambria" w:hAnsi="Cambria" w:eastAsia="黑体" w:cs="Cambria"/>
+                <w:rFonts w:hint="eastAsia" w:ascii="Cambria" w:hAnsi="Cambria" w:eastAsia="SimHei" w:cs="Cambria"/>
                 <w:i/>
                 <w:iCs/>
                 <w:color w:val="auto"/>
@@ -5430,7 +5528,7 @@
             </w:pPr>
             <w:r>
               <w:rPr>
-                <w:rFonts w:hint="eastAsia" w:ascii="Cambria" w:hAnsi="Cambria" w:eastAsia="黑体" w:cs="Cambria"/>
+                <w:rFonts w:hint="eastAsia" w:ascii="Cambria" w:hAnsi="Cambria" w:eastAsia="SimHei" w:cs="Cambria"/>
                 <w:color w:val="auto"/>
                 <w:sz w:val="18"/>
                 <w:szCs w:val="18"/>
@@ -5439,7 +5537,7 @@
             </w:r>
             <w:r>
               <w:rPr>
-                <w:rFonts w:hint="eastAsia" w:ascii="Cambria" w:hAnsi="Cambria" w:eastAsia="黑体" w:cs="Cambria"/>
+                <w:rFonts w:hint="eastAsia" w:ascii="Cambria" w:hAnsi="Cambria" w:eastAsia="SimHei" w:cs="Cambria"/>
                 <w:b/>
                 <w:bCs/>
                 <w:color w:val="auto"/>
@@ -5451,7 +5549,7 @@
             </w:r>
             <w:r>
               <w:rPr>
-                <w:rFonts w:hint="eastAsia" w:ascii="Cambria" w:hAnsi="Cambria" w:eastAsia="黑体" w:cs="Cambria"/>
+                <w:rFonts w:hint="eastAsia" w:ascii="Cambria" w:hAnsi="Cambria" w:eastAsia="SimHei" w:cs="Cambria"/>
                 <w:color w:val="auto"/>
                 <w:sz w:val="18"/>
                 <w:szCs w:val="18"/>
@@ -5461,7 +5559,7 @@
             </w:r>
             <w:r>
               <w:rPr>
-                <w:rFonts w:hint="eastAsia" w:ascii="Cambria" w:hAnsi="Cambria" w:eastAsia="黑体" w:cs="Cambria"/>
+                <w:rFonts w:hint="eastAsia" w:ascii="Cambria" w:hAnsi="Cambria" w:eastAsia="SimHei" w:cs="Cambria"/>
                 <w:b/>
                 <w:bCs/>
                 <w:color w:val="auto"/>
@@ -5473,7 +5571,7 @@
             </w:r>
             <w:r>
               <w:rPr>
-                <w:rFonts w:hint="eastAsia" w:ascii="Cambria" w:hAnsi="Cambria" w:eastAsia="黑体" w:cs="Cambria"/>
+                <w:rFonts w:hint="eastAsia" w:ascii="Cambria" w:hAnsi="Cambria" w:eastAsia="SimHei" w:cs="Cambria"/>
                 <w:color w:val="auto"/>
                 <w:sz w:val="18"/>
                 <w:szCs w:val="18"/>
@@ -5482,7 +5580,7 @@
             </w:r>
             <w:r>
               <w:rPr>
-                <w:rFonts w:hint="eastAsia" w:ascii="Cambria" w:hAnsi="Cambria" w:eastAsia="黑体" w:cs="Cambria"/>
+                <w:rFonts w:hint="eastAsia" w:ascii="Cambria" w:hAnsi="Cambria" w:eastAsia="SimHei" w:cs="Cambria"/>
                 <w:color w:val="auto"/>
                 <w:sz w:val="18"/>
                 <w:szCs w:val="18"/>
@@ -5492,7 +5590,7 @@
             </w:r>
             <w:r>
               <w:rPr>
-                <w:rFonts w:hint="eastAsia" w:ascii="Cambria" w:hAnsi="Cambria" w:eastAsia="黑体" w:cs="Cambria"/>
+                <w:rFonts w:hint="eastAsia" w:ascii="Cambria" w:hAnsi="Cambria" w:eastAsia="SimHei" w:cs="Cambria"/>
                 <w:color w:val="auto"/>
                 <w:sz w:val="18"/>
                 <w:szCs w:val="18"/>
@@ -5549,7 +5647,7 @@
               <w:spacing w:before="79" w:beforeLines="25" w:line="280" w:lineRule="exact"/>
               <w:textAlignment w:val="auto"/>
               <w:rPr>
-                <w:rFonts w:hint="eastAsia" w:ascii="Cambria" w:hAnsi="Cambria" w:eastAsia="黑体" w:cs="Cambria"/>
+                <w:rFonts w:hint="eastAsia" w:ascii="Cambria" w:hAnsi="Cambria" w:eastAsia="SimHei" w:cs="Cambria"/>
                 <w:i/>
                 <w:iCs/>
                 <w:color w:val="auto"/>
@@ -5562,7 +5660,7 @@
             </w:pPr>
             <w:r>
               <w:rPr>
-                <w:rFonts w:hint="eastAsia" w:ascii="Cambria" w:hAnsi="Cambria" w:eastAsia="黑体" w:cs="Cambria"/>
+                <w:rFonts w:hint="eastAsia" w:ascii="Cambria" w:hAnsi="Cambria" w:eastAsia="SimHei" w:cs="Cambria"/>
                 <w:b/>
                 <w:bCs/>
                 <w:color w:val="auto"/>
@@ -5574,7 +5672,7 @@
             </w:r>
             <w:r>
               <w:rPr>
-                <w:rFonts w:ascii="Cambria" w:hAnsi="Cambria" w:eastAsia="黑体" w:cs="Cambria"/>
+                <w:rFonts w:ascii="Cambria" w:hAnsi="Cambria" w:eastAsia="SimHei" w:cs="Cambria"/>
                 <w:b/>
                 <w:bCs/>
                 <w:color w:val="auto"/>
@@ -5585,7 +5683,7 @@
             </w:r>
             <w:r>
               <w:rPr>
-                <w:rFonts w:hint="eastAsia" w:ascii="Cambria" w:hAnsi="Cambria" w:eastAsia="黑体" w:cs="Cambria"/>
+                <w:rFonts w:hint="eastAsia" w:ascii="Cambria" w:hAnsi="Cambria" w:eastAsia="SimHei" w:cs="Cambria"/>
                 <w:b/>
                 <w:bCs/>
                 <w:color w:val="auto"/>
@@ -5596,7 +5694,7 @@
             </w:r>
             <w:r>
               <w:rPr>
-                <w:rFonts w:ascii="Cambria" w:hAnsi="Cambria" w:eastAsia="黑体" w:cs="Cambria"/>
+                <w:rFonts w:ascii="Cambria" w:hAnsi="Cambria" w:eastAsia="SimHei" w:cs="Cambria"/>
                 <w:b/>
                 <w:bCs/>
                 <w:color w:val="auto"/>
@@ -5607,7 +5705,7 @@
             </w:r>
             <w:r>
               <w:rPr>
-                <w:rFonts w:hint="eastAsia" w:ascii="Cambria" w:hAnsi="Cambria" w:eastAsia="黑体" w:cs="Cambria"/>
+                <w:rFonts w:hint="eastAsia" w:ascii="Cambria" w:hAnsi="Cambria" w:eastAsia="SimHei" w:cs="Cambria"/>
                 <w:b/>
                 <w:bCs/>
                 <w:color w:val="auto"/>
@@ -5618,7 +5716,7 @@
             </w:r>
             <w:r>
               <w:rPr>
-                <w:rFonts w:ascii="Cambria" w:hAnsi="Cambria" w:eastAsia="黑体" w:cs="Cambria"/>
+                <w:rFonts w:ascii="Cambria" w:hAnsi="Cambria" w:eastAsia="SimHei" w:cs="Cambria"/>
                 <w:b/>
                 <w:bCs/>
                 <w:color w:val="auto"/>
@@ -5629,7 +5727,7 @@
             </w:r>
             <w:r>
               <w:rPr>
-                <w:rFonts w:hint="eastAsia" w:ascii="Cambria" w:hAnsi="Cambria" w:eastAsia="黑体" w:cs="Cambria"/>
+                <w:rFonts w:hint="eastAsia" w:ascii="Cambria" w:hAnsi="Cambria" w:eastAsia="SimHei" w:cs="Cambria"/>
                 <w:b w:val="0"/>
                 <w:bCs w:val="0"/>
                 <w:color w:val="auto"/>
@@ -5641,7 +5739,7 @@
             </w:r>
             <w:r>
               <w:rPr>
-                <w:rFonts w:hint="eastAsia" w:ascii="Cambria" w:hAnsi="Cambria" w:eastAsia="黑体" w:cs="Cambria"/>
+                <w:rFonts w:hint="eastAsia" w:ascii="Cambria" w:hAnsi="Cambria" w:eastAsia="SimHei" w:cs="Cambria"/>
                 <w:b w:val="0"/>
                 <w:bCs w:val="0"/>
                 <w:color w:val="auto"/>
@@ -5652,7 +5750,7 @@
             </w:r>
             <w:r>
               <w:rPr>
-                <w:rFonts w:hint="eastAsia" w:ascii="Cambria" w:hAnsi="Cambria" w:eastAsia="黑体" w:cs="Cambria"/>
+                <w:rFonts w:hint="eastAsia" w:ascii="Cambria" w:hAnsi="Cambria" w:eastAsia="SimHei" w:cs="Cambria"/>
                 <w:b w:val="0"/>
                 <w:bCs w:val="0"/>
                 <w:color w:val="auto"/>
@@ -5696,7 +5794,7 @@
               <w:jc w:val="right"/>
               <w:textAlignment w:val="auto"/>
               <w:rPr>
-                <w:rFonts w:hint="default" w:ascii="Cambria" w:hAnsi="Cambria" w:eastAsia="黑体" w:cs="Cambria"/>
+                <w:rFonts w:hint="default" w:ascii="Cambria" w:hAnsi="Cambria" w:eastAsia="SimHei" w:cs="Cambria"/>
                 <w:b/>
                 <w:bCs/>
                 <w:i w:val="0"/>
@@ -5709,7 +5807,7 @@
             </w:pPr>
             <w:r>
               <w:rPr>
-                <w:rFonts w:hint="eastAsia" w:ascii="Cambria" w:hAnsi="Cambria" w:eastAsia="黑体" w:cs="Cambria"/>
+                <w:rFonts w:hint="eastAsia" w:ascii="Cambria" w:hAnsi="Cambria" w:eastAsia="SimHei" w:cs="Cambria"/>
                 <w:b w:val="0"/>
                 <w:bCs w:val="0"/>
                 <w:i w:val="0"/>
@@ -5762,7 +5860,7 @@
               <w:widowControl w:val="0"/>
               <w:numPr>
                 <w:ilvl w:val="0"/>
-                <w:numId w:val="5"/>
+                <w:numId w:val="6"/>
               </w:numPr>
               <w:kinsoku/>
               <w:wordWrap/>
@@ -5777,7 +5875,7 @@
               <w:ind w:left="283" w:hanging="283"/>
               <w:textAlignment w:val="auto"/>
               <w:rPr>
-                <w:rFonts w:hint="eastAsia" w:ascii="Cambria" w:hAnsi="Cambria" w:eastAsia="黑体" w:cs="Cambria"/>
+                <w:rFonts w:hint="eastAsia" w:ascii="Cambria" w:hAnsi="Cambria" w:eastAsia="SimHei" w:cs="Cambria"/>
                 <w:i/>
                 <w:iCs/>
                 <w:color w:val="auto"/>
@@ -5790,7 +5888,7 @@
             </w:pPr>
             <w:r>
               <w:rPr>
-                <w:rFonts w:hint="eastAsia" w:ascii="Cambria" w:hAnsi="Cambria" w:eastAsia="黑体" w:cs="Cambria"/>
+                <w:rFonts w:hint="eastAsia" w:ascii="Cambria" w:hAnsi="Cambria" w:eastAsia="SimHei" w:cs="Cambria"/>
                 <w:i w:val="0"/>
                 <w:iCs w:val="0"/>
                 <w:color w:val="auto"/>
@@ -5804,7 +5902,7 @@
             </w:r>
             <w:r>
               <w:rPr>
-                <w:rFonts w:hint="eastAsia" w:ascii="Cambria" w:hAnsi="Cambria" w:eastAsia="黑体" w:cs="Cambria"/>
+                <w:rFonts w:hint="eastAsia" w:ascii="Cambria" w:hAnsi="Cambria" w:eastAsia="SimHei" w:cs="Cambria"/>
                 <w:b/>
                 <w:bCs/>
                 <w:i w:val="0"/>
@@ -5820,7 +5918,7 @@
             </w:r>
             <w:r>
               <w:rPr>
-                <w:rFonts w:hint="eastAsia" w:ascii="Cambria" w:hAnsi="Cambria" w:eastAsia="黑体" w:cs="Cambria"/>
+                <w:rFonts w:hint="eastAsia" w:ascii="Cambria" w:hAnsi="Cambria" w:eastAsia="SimHei" w:cs="Cambria"/>
                 <w:i w:val="0"/>
                 <w:iCs w:val="0"/>
                 <w:color w:val="auto"/>
@@ -5841,7 +5939,7 @@
               <w:widowControl w:val="0"/>
               <w:numPr>
                 <w:ilvl w:val="0"/>
-                <w:numId w:val="5"/>
+                <w:numId w:val="6"/>
               </w:numPr>
               <w:kinsoku/>
               <w:wordWrap/>
@@ -5856,7 +5954,7 @@
               <w:ind w:left="283" w:hanging="283"/>
               <w:textAlignment w:val="auto"/>
               <w:rPr>
-                <w:rFonts w:hint="eastAsia" w:ascii="Cambria" w:hAnsi="Cambria" w:eastAsia="黑体" w:cs="Cambria"/>
+                <w:rFonts w:hint="eastAsia" w:ascii="Cambria" w:hAnsi="Cambria" w:eastAsia="SimHei" w:cs="Cambria"/>
                 <w:i/>
                 <w:iCs/>
                 <w:color w:val="auto"/>
@@ -5869,7 +5967,7 @@
             </w:pPr>
             <w:r>
               <w:rPr>
-                <w:rFonts w:hint="eastAsia" w:ascii="Cambria" w:hAnsi="Cambria" w:eastAsia="黑体" w:cs="Cambria"/>
+                <w:rFonts w:hint="eastAsia" w:ascii="Cambria" w:hAnsi="Cambria" w:eastAsia="SimHei" w:cs="Cambria"/>
                 <w:i w:val="0"/>
                 <w:iCs w:val="0"/>
                 <w:color w:val="auto"/>
@@ -5927,7 +6025,7 @@
               <w:spacing w:before="157" w:beforeLines="50"/>
               <w:textAlignment w:val="auto"/>
               <w:rPr>
-                <w:rFonts w:hint="default" w:ascii="Cambria" w:hAnsi="Cambria" w:eastAsia="黑体" w:cs="Cambria"/>
+                <w:rFonts w:hint="default" w:ascii="Cambria" w:hAnsi="Cambria" w:eastAsia="SimHei" w:cs="Cambria"/>
                 <w:b/>
                 <w:bCs/>
                 <w:sz w:val="22"/>
@@ -5937,7 +6035,7 @@
             </w:pPr>
             <w:r>
               <w:rPr>
-                <w:rFonts w:hint="eastAsia" w:ascii="Cambria" w:hAnsi="Cambria" w:eastAsia="黑体" w:cs="Cambria"/>
+                <w:rFonts w:hint="eastAsia" w:ascii="Cambria" w:hAnsi="Cambria" w:eastAsia="SimHei" w:cs="Cambria"/>
                 <w:b/>
                 <w:bCs/>
                 <w:sz w:val="22"/>
@@ -6034,7 +6132,7 @@
               <w:ind w:leftChars="0"/>
               <w:textAlignment w:val="auto"/>
               <w:rPr>
-                <w:rFonts w:hint="default" w:ascii="Cambria" w:hAnsi="Cambria" w:eastAsia="黑体" w:cs="Cambria"/>
+                <w:rFonts w:hint="default" w:ascii="Cambria" w:hAnsi="Cambria" w:eastAsia="SimHei" w:cs="Cambria"/>
                 <w:b w:val="0"/>
                 <w:bCs w:val="0"/>
                 <w:i w:val="0"/>
@@ -6046,7 +6144,7 @@
             </w:pPr>
             <w:r>
               <w:rPr>
-                <w:rFonts w:hint="default" w:ascii="Cambria" w:hAnsi="Cambria" w:eastAsia="黑体" w:cs="Cambria"/>
+                <w:rFonts w:hint="default" w:ascii="Cambria" w:hAnsi="Cambria" w:eastAsia="SimHei" w:cs="Cambria"/>
                 <w:b/>
                 <w:bCs/>
                 <w:i w:val="0"/>
@@ -6059,7 +6157,7 @@
             </w:r>
             <w:r>
               <w:rPr>
-                <w:rFonts w:hint="eastAsia" w:ascii="Cambria" w:hAnsi="Cambria" w:eastAsia="黑体" w:cs="Cambria"/>
+                <w:rFonts w:hint="eastAsia" w:ascii="Cambria" w:hAnsi="Cambria" w:eastAsia="SimHei" w:cs="Cambria"/>
                 <w:b w:val="0"/>
                 <w:bCs w:val="0"/>
                 <w:i w:val="0"/>
@@ -6073,7 +6171,7 @@
             <w:r>
               <w:rPr>
                 <w:rStyle w:val="15"/>
-                <w:rFonts w:hint="eastAsia" w:ascii="Cambria" w:hAnsi="Cambria" w:eastAsia="黑体" w:cs="Cambria"/>
+                <w:rFonts w:hint="eastAsia" w:ascii="Cambria" w:hAnsi="Cambria" w:eastAsia="SimHei" w:cs="Cambria"/>
                 <w:b/>
                 <w:bCs/>
                 <w:i w:val="0"/>
@@ -6089,7 +6187,7 @@
             <w:r>
               <w:rPr>
                 <w:rStyle w:val="15"/>
-                <w:rFonts w:hint="eastAsia" w:ascii="Cambria" w:hAnsi="Cambria" w:eastAsia="黑体" w:cs="Cambria"/>
+                <w:rFonts w:hint="eastAsia" w:ascii="Cambria" w:hAnsi="Cambria" w:eastAsia="SimHei" w:cs="Cambria"/>
                 <w:b/>
                 <w:bCs/>
                 <w:i w:val="0"/>
@@ -6105,7 +6203,7 @@
             <w:r>
               <w:rPr>
                 <w:rStyle w:val="15"/>
-                <w:rFonts w:hint="eastAsia" w:ascii="Cambria" w:hAnsi="Cambria" w:eastAsia="黑体" w:cs="Cambria"/>
+                <w:rFonts w:hint="eastAsia" w:ascii="Cambria" w:hAnsi="Cambria" w:eastAsia="SimHei" w:cs="Cambria"/>
                 <w:b/>
                 <w:bCs/>
                 <w:i w:val="0"/>
@@ -6121,7 +6219,7 @@
             <w:r>
               <w:rPr>
                 <w:rStyle w:val="15"/>
-                <w:rFonts w:hint="eastAsia" w:ascii="Cambria" w:hAnsi="Cambria" w:eastAsia="黑体" w:cs="Cambria"/>
+                <w:rFonts w:hint="eastAsia" w:ascii="Cambria" w:hAnsi="Cambria" w:eastAsia="SimHei" w:cs="Cambria"/>
                 <w:b/>
                 <w:bCs/>
                 <w:i w:val="0"/>
@@ -6137,7 +6235,7 @@
             <w:r>
               <w:rPr>
                 <w:rStyle w:val="15"/>
-                <w:rFonts w:hint="eastAsia" w:ascii="Cambria" w:hAnsi="Cambria" w:eastAsia="黑体" w:cs="Cambria"/>
+                <w:rFonts w:hint="eastAsia" w:ascii="Cambria" w:hAnsi="Cambria" w:eastAsia="SimHei" w:cs="Cambria"/>
                 <w:b/>
                 <w:bCs/>
                 <w:i w:val="0"/>
@@ -6152,7 +6250,7 @@
             </w:r>
             <w:r>
               <w:rPr>
-                <w:rFonts w:hint="eastAsia" w:ascii="Cambria" w:hAnsi="Cambria" w:eastAsia="黑体" w:cs="Cambria"/>
+                <w:rFonts w:hint="eastAsia" w:ascii="Cambria" w:hAnsi="Cambria" w:eastAsia="SimHei" w:cs="Cambria"/>
                 <w:b/>
                 <w:bCs/>
                 <w:i w:val="0"/>
@@ -6165,7 +6263,7 @@
             </w:r>
             <w:r>
               <w:rPr>
-                <w:rFonts w:hint="eastAsia" w:ascii="Cambria" w:hAnsi="Cambria" w:eastAsia="黑体" w:cs="Cambria"/>
+                <w:rFonts w:hint="eastAsia" w:ascii="Cambria" w:hAnsi="Cambria" w:eastAsia="SimHei" w:cs="Cambria"/>
                 <w:b w:val="0"/>
                 <w:bCs w:val="0"/>
                 <w:i w:val="0"/>
@@ -6185,7 +6283,7 @@
               <w:widowControl w:val="0"/>
               <w:numPr>
                 <w:ilvl w:val="0"/>
-                <w:numId w:val="5"/>
+                <w:numId w:val="6"/>
               </w:numPr>
               <w:kinsoku/>
               <w:wordWrap/>
@@ -6200,7 +6298,7 @@
               <w:ind w:left="283" w:hanging="283"/>
               <w:textAlignment w:val="auto"/>
               <w:rPr>
-                <w:rFonts w:hint="default" w:ascii="Cambria" w:hAnsi="Cambria" w:eastAsia="黑体" w:cs="Cambria"/>
+                <w:rFonts w:hint="default" w:ascii="Cambria" w:hAnsi="Cambria" w:eastAsia="SimHei" w:cs="Cambria"/>
                 <w:b w:val="0"/>
                 <w:bCs w:val="0"/>
                 <w:i w:val="0"/>
@@ -6212,7 +6310,7 @@
             </w:pPr>
             <w:r>
               <w:rPr>
-                <w:rFonts w:hint="default" w:ascii="Cambria" w:hAnsi="Cambria" w:eastAsia="黑体" w:cs="Cambria"/>
+                <w:rFonts w:hint="default" w:ascii="Cambria" w:hAnsi="Cambria" w:eastAsia="SimHei" w:cs="Cambria"/>
                 <w:b w:val="0"/>
                 <w:bCs w:val="0"/>
                 <w:i w:val="0"/>
@@ -6225,7 +6323,7 @@
             </w:r>
             <w:r>
               <w:rPr>
-                <w:rFonts w:hint="eastAsia" w:ascii="Cambria" w:hAnsi="Cambria" w:eastAsia="黑体" w:cs="Cambria"/>
+                <w:rFonts w:hint="eastAsia" w:ascii="Cambria" w:hAnsi="Cambria" w:eastAsia="SimHei" w:cs="Cambria"/>
                 <w:b w:val="0"/>
                 <w:bCs w:val="0"/>
                 <w:i w:val="0"/>
@@ -6238,7 +6336,7 @@
             </w:r>
             <w:r>
               <w:rPr>
-                <w:rFonts w:hint="default" w:ascii="Cambria" w:hAnsi="Cambria" w:eastAsia="黑体" w:cs="Cambria"/>
+                <w:rFonts w:hint="default" w:ascii="Cambria" w:hAnsi="Cambria" w:eastAsia="SimHei" w:cs="Cambria"/>
                 <w:b w:val="0"/>
                 <w:bCs w:val="0"/>
                 <w:i w:val="0"/>
@@ -6258,7 +6356,7 @@
               <w:widowControl w:val="0"/>
               <w:numPr>
                 <w:ilvl w:val="0"/>
-                <w:numId w:val="5"/>
+                <w:numId w:val="6"/>
               </w:numPr>
               <w:kinsoku/>
               <w:wordWrap/>
@@ -6273,7 +6371,7 @@
               <w:ind w:left="283" w:hanging="283"/>
               <w:textAlignment w:val="auto"/>
               <w:rPr>
-                <w:rFonts w:hint="default" w:ascii="Cambria" w:hAnsi="Cambria" w:eastAsia="黑体" w:cs="Cambria"/>
+                <w:rFonts w:hint="default" w:ascii="Cambria" w:hAnsi="Cambria" w:eastAsia="SimHei" w:cs="Cambria"/>
                 <w:b w:val="0"/>
                 <w:bCs w:val="0"/>
                 <w:color w:val="auto"/>
@@ -6285,7 +6383,7 @@
             </w:pPr>
             <w:r>
               <w:rPr>
-                <w:rFonts w:hint="default" w:ascii="Cambria" w:hAnsi="Cambria" w:eastAsia="黑体" w:cs="Cambria"/>
+                <w:rFonts w:hint="default" w:ascii="Cambria" w:hAnsi="Cambria" w:eastAsia="SimHei" w:cs="Cambria"/>
                 <w:b w:val="0"/>
                 <w:bCs w:val="0"/>
                 <w:i w:val="0"/>
@@ -6298,7 +6396,7 @@
             </w:r>
             <w:r>
               <w:rPr>
-                <w:rFonts w:hint="eastAsia" w:ascii="Cambria" w:hAnsi="Cambria" w:eastAsia="黑体" w:cs="Cambria"/>
+                <w:rFonts w:hint="eastAsia" w:ascii="Cambria" w:hAnsi="Cambria" w:eastAsia="SimHei" w:cs="Cambria"/>
                 <w:b w:val="0"/>
                 <w:bCs w:val="0"/>
                 <w:i w:val="0"/>
@@ -6311,7 +6409,7 @@
             </w:r>
             <w:r>
               <w:rPr>
-                <w:rFonts w:hint="default" w:ascii="Cambria" w:hAnsi="Cambria" w:eastAsia="黑体" w:cs="Cambria"/>
+                <w:rFonts w:hint="default" w:ascii="Cambria" w:hAnsi="Cambria" w:eastAsia="SimHei" w:cs="Cambria"/>
                 <w:b w:val="0"/>
                 <w:bCs w:val="0"/>
                 <w:i w:val="0"/>
@@ -6324,7 +6422,7 @@
             </w:r>
             <w:r>
               <w:rPr>
-                <w:rFonts w:hint="eastAsia" w:ascii="Cambria" w:hAnsi="Cambria" w:eastAsia="黑体" w:cs="Cambria"/>
+                <w:rFonts w:hint="eastAsia" w:ascii="Cambria" w:hAnsi="Cambria" w:eastAsia="SimHei" w:cs="Cambria"/>
                 <w:b w:val="0"/>
                 <w:bCs w:val="0"/>
                 <w:i w:val="0"/>
@@ -6337,7 +6435,7 @@
             </w:r>
             <w:r>
               <w:rPr>
-                <w:rFonts w:hint="default" w:ascii="Cambria" w:hAnsi="Cambria" w:eastAsia="黑体" w:cs="Cambria"/>
+                <w:rFonts w:hint="default" w:ascii="Cambria" w:hAnsi="Cambria" w:eastAsia="SimHei" w:cs="Cambria"/>
                 <w:b w:val="0"/>
                 <w:bCs w:val="0"/>
                 <w:i w:val="0"/>
@@ -6350,7 +6448,7 @@
             </w:r>
             <w:r>
               <w:rPr>
-                <w:rFonts w:hint="eastAsia" w:ascii="Cambria" w:hAnsi="Cambria" w:eastAsia="黑体" w:cs="Cambria"/>
+                <w:rFonts w:hint="eastAsia" w:ascii="Cambria" w:hAnsi="Cambria" w:eastAsia="SimHei" w:cs="Cambria"/>
                 <w:b w:val="0"/>
                 <w:bCs w:val="0"/>
                 <w:i w:val="0"/>
@@ -6363,7 +6461,7 @@
             </w:r>
             <w:r>
               <w:rPr>
-                <w:rFonts w:hint="default" w:ascii="Cambria" w:hAnsi="Cambria" w:eastAsia="黑体" w:cs="Cambria"/>
+                <w:rFonts w:hint="default" w:ascii="Cambria" w:hAnsi="Cambria" w:eastAsia="SimHei" w:cs="Cambria"/>
                 <w:b w:val="0"/>
                 <w:bCs w:val="0"/>
                 <w:i w:val="0"/>
@@ -6425,7 +6523,7 @@
               <w:jc w:val="left"/>
               <w:textAlignment w:val="auto"/>
               <w:rPr>
-                <w:rFonts w:hint="default" w:ascii="Cambria" w:hAnsi="Cambria" w:eastAsia="黑体" w:cs="Cambria"/>
+                <w:rFonts w:hint="default" w:ascii="Cambria" w:hAnsi="Cambria" w:eastAsia="SimHei" w:cs="Cambria"/>
                 <w:b w:val="0"/>
                 <w:bCs w:val="0"/>
                 <w:color w:val="auto"/>
@@ -6437,7 +6535,7 @@
             </w:pPr>
             <w:r>
               <w:rPr>
-                <w:rFonts w:hint="eastAsia" w:ascii="Cambria" w:hAnsi="Cambria" w:eastAsia="黑体" w:cs="Cambria"/>
+                <w:rFonts w:hint="eastAsia" w:ascii="Cambria" w:hAnsi="Cambria" w:eastAsia="SimHei" w:cs="Cambria"/>
                 <w:b/>
                 <w:bCs/>
                 <w:color w:val="auto"/>
@@ -6450,7 +6548,7 @@
             </w:r>
             <w:r>
               <w:rPr>
-                <w:rFonts w:hint="eastAsia" w:ascii="Cambria" w:hAnsi="Cambria" w:eastAsia="黑体" w:cs="Cambria"/>
+                <w:rFonts w:hint="eastAsia" w:ascii="Cambria" w:hAnsi="Cambria" w:eastAsia="SimHei" w:cs="Cambria"/>
                 <w:b w:val="0"/>
                 <w:bCs w:val="0"/>
                 <w:color w:val="auto"/>
@@ -6464,7 +6562,7 @@
             <w:r>
               <w:rPr>
                 <w:rStyle w:val="15"/>
-                <w:rFonts w:hint="eastAsia" w:ascii="Cambria" w:hAnsi="Cambria" w:eastAsia="黑体" w:cs="Cambria"/>
+                <w:rFonts w:hint="eastAsia" w:ascii="Cambria" w:hAnsi="Cambria" w:eastAsia="SimHei" w:cs="Cambria"/>
                 <w:b/>
                 <w:bCs/>
                 <w:i w:val="0"/>
@@ -6480,7 +6578,7 @@
             <w:r>
               <w:rPr>
                 <w:rStyle w:val="15"/>
-                <w:rFonts w:hint="eastAsia" w:ascii="Cambria" w:hAnsi="Cambria" w:eastAsia="黑体" w:cs="Cambria"/>
+                <w:rFonts w:hint="eastAsia" w:ascii="Cambria" w:hAnsi="Cambria" w:eastAsia="SimHei" w:cs="Cambria"/>
                 <w:b/>
                 <w:bCs/>
                 <w:i w:val="0"/>
@@ -6496,7 +6594,7 @@
             <w:r>
               <w:rPr>
                 <w:rStyle w:val="15"/>
-                <w:rFonts w:hint="eastAsia" w:ascii="Cambria" w:hAnsi="Cambria" w:eastAsia="黑体" w:cs="Cambria"/>
+                <w:rFonts w:hint="eastAsia" w:ascii="Cambria" w:hAnsi="Cambria" w:eastAsia="SimHei" w:cs="Cambria"/>
                 <w:b/>
                 <w:bCs/>
                 <w:i w:val="0"/>
@@ -6512,7 +6610,7 @@
             <w:r>
               <w:rPr>
                 <w:rStyle w:val="15"/>
-                <w:rFonts w:hint="eastAsia" w:ascii="Cambria" w:hAnsi="Cambria" w:eastAsia="黑体" w:cs="Cambria"/>
+                <w:rFonts w:hint="eastAsia" w:ascii="Cambria" w:hAnsi="Cambria" w:eastAsia="SimHei" w:cs="Cambria"/>
                 <w:b/>
                 <w:bCs/>
                 <w:i w:val="0"/>
@@ -6528,7 +6626,7 @@
             <w:r>
               <w:rPr>
                 <w:rStyle w:val="15"/>
-                <w:rFonts w:hint="eastAsia" w:ascii="Cambria" w:hAnsi="Cambria" w:eastAsia="黑体" w:cs="Cambria"/>
+                <w:rFonts w:hint="eastAsia" w:ascii="Cambria" w:hAnsi="Cambria" w:eastAsia="SimHei" w:cs="Cambria"/>
                 <w:b/>
                 <w:bCs/>
                 <w:i w:val="0"/>
@@ -6544,7 +6642,7 @@
             <w:r>
               <w:rPr>
                 <w:rStyle w:val="15"/>
-                <w:rFonts w:hint="eastAsia" w:ascii="Cambria" w:hAnsi="Cambria" w:eastAsia="黑体" w:cs="Cambria"/>
+                <w:rFonts w:hint="eastAsia" w:ascii="Cambria" w:hAnsi="Cambria" w:eastAsia="SimHei" w:cs="Cambria"/>
                 <w:b w:val="0"/>
                 <w:bCs w:val="0"/>
                 <w:i w:val="0"/>
@@ -6560,7 +6658,7 @@
             <w:r>
               <w:rPr>
                 <w:rStyle w:val="15"/>
-                <w:rFonts w:hint="eastAsia" w:ascii="Cambria" w:hAnsi="Cambria" w:eastAsia="黑体" w:cs="Cambria"/>
+                <w:rFonts w:hint="eastAsia" w:ascii="Cambria" w:hAnsi="Cambria" w:eastAsia="SimHei" w:cs="Cambria"/>
                 <w:b/>
                 <w:bCs/>
                 <w:i w:val="0"/>
@@ -6576,7 +6674,7 @@
             <w:r>
               <w:rPr>
                 <w:rStyle w:val="15"/>
-                <w:rFonts w:hint="eastAsia" w:ascii="Cambria" w:hAnsi="Cambria" w:eastAsia="黑体" w:cs="Cambria"/>
+                <w:rFonts w:hint="eastAsia" w:ascii="Cambria" w:hAnsi="Cambria" w:eastAsia="SimHei" w:cs="Cambria"/>
                 <w:b/>
                 <w:bCs/>
                 <w:i w:val="0"/>
@@ -6592,7 +6690,7 @@
             <w:r>
               <w:rPr>
                 <w:rStyle w:val="15"/>
-                <w:rFonts w:hint="eastAsia" w:ascii="Cambria" w:hAnsi="Cambria" w:eastAsia="黑体" w:cs="Cambria"/>
+                <w:rFonts w:hint="eastAsia" w:ascii="Cambria" w:hAnsi="Cambria" w:eastAsia="SimHei" w:cs="Cambria"/>
                 <w:b/>
                 <w:bCs/>
                 <w:i w:val="0"/>
@@ -6608,7 +6706,7 @@
             <w:r>
               <w:rPr>
                 <w:rStyle w:val="15"/>
-                <w:rFonts w:hint="eastAsia" w:ascii="Cambria" w:hAnsi="Cambria" w:eastAsia="黑体" w:cs="Cambria"/>
+                <w:rFonts w:hint="eastAsia" w:ascii="Cambria" w:hAnsi="Cambria" w:eastAsia="SimHei" w:cs="Cambria"/>
                 <w:b/>
                 <w:bCs/>
                 <w:i w:val="0"/>
@@ -6624,7 +6722,7 @@
             <w:r>
               <w:rPr>
                 <w:rStyle w:val="15"/>
-                <w:rFonts w:hint="eastAsia" w:ascii="Cambria" w:hAnsi="Cambria" w:eastAsia="黑体" w:cs="Cambria"/>
+                <w:rFonts w:hint="eastAsia" w:ascii="Cambria" w:hAnsi="Cambria" w:eastAsia="SimHei" w:cs="Cambria"/>
                 <w:b/>
                 <w:bCs/>
                 <w:i w:val="0"/>
@@ -6639,7 +6737,7 @@
             </w:r>
             <w:r>
               <w:rPr>
-                <w:rFonts w:hint="eastAsia" w:ascii="Cambria" w:hAnsi="Cambria" w:eastAsia="黑体" w:cs="Cambria"/>
+                <w:rFonts w:hint="eastAsia" w:ascii="Cambria" w:hAnsi="Cambria" w:eastAsia="SimHei" w:cs="Cambria"/>
                 <w:b/>
                 <w:bCs/>
                 <w:i w:val="0"/>
@@ -6652,7 +6750,7 @@
             </w:r>
             <w:r>
               <w:rPr>
-                <w:rFonts w:hint="eastAsia" w:ascii="Cambria" w:hAnsi="Cambria" w:eastAsia="黑体" w:cs="Cambria"/>
+                <w:rFonts w:hint="eastAsia" w:ascii="Cambria" w:hAnsi="Cambria" w:eastAsia="SimHei" w:cs="Cambria"/>
                 <w:b w:val="0"/>
                 <w:bCs w:val="0"/>
                 <w:i w:val="0"/>
@@ -6703,7 +6801,7 @@
               <w:widowControl w:val="0"/>
               <w:numPr>
                 <w:ilvl w:val="0"/>
-                <w:numId w:val="5"/>
+                <w:numId w:val="6"/>
               </w:numPr>
               <w:kinsoku/>
               <w:wordWrap/>
@@ -6718,7 +6816,7 @@
               <w:ind w:left="283" w:hanging="283"/>
               <w:textAlignment w:val="auto"/>
               <w:rPr>
-                <w:rFonts w:hint="default" w:ascii="Cambria" w:hAnsi="Cambria" w:eastAsia="黑体" w:cs="Cambria"/>
+                <w:rFonts w:hint="default" w:ascii="Cambria" w:hAnsi="Cambria" w:eastAsia="SimHei" w:cs="Cambria"/>
                 <w:b w:val="0"/>
                 <w:bCs w:val="0"/>
                 <w:i/>
@@ -6730,7 +6828,7 @@
             </w:pPr>
             <w:r>
               <w:rPr>
-                <w:rFonts w:hint="default" w:ascii="Cambria" w:hAnsi="Cambria" w:eastAsia="黑体" w:cs="Cambria"/>
+                <w:rFonts w:hint="default" w:ascii="Cambria" w:hAnsi="Cambria" w:eastAsia="SimHei" w:cs="Cambria"/>
                 <w:b w:val="0"/>
                 <w:bCs w:val="0"/>
                 <w:i w:val="0"/>
@@ -6743,7 +6841,7 @@
             </w:r>
             <w:r>
               <w:rPr>
-                <w:rFonts w:hint="eastAsia" w:ascii="Cambria" w:hAnsi="Cambria" w:eastAsia="黑体" w:cs="Cambria"/>
+                <w:rFonts w:hint="eastAsia" w:ascii="Cambria" w:hAnsi="Cambria" w:eastAsia="SimHei" w:cs="Cambria"/>
                 <w:b w:val="0"/>
                 <w:bCs w:val="0"/>
                 <w:i w:val="0"/>
@@ -6756,7 +6854,7 @@
             </w:r>
             <w:r>
               <w:rPr>
-                <w:rFonts w:hint="default" w:ascii="Cambria" w:hAnsi="Cambria" w:eastAsia="黑体" w:cs="Cambria"/>
+                <w:rFonts w:hint="default" w:ascii="Cambria" w:hAnsi="Cambria" w:eastAsia="SimHei" w:cs="Cambria"/>
                 <w:b w:val="0"/>
                 <w:bCs w:val="0"/>
                 <w:i w:val="0"/>
@@ -6769,7 +6867,7 @@
             </w:r>
             <w:r>
               <w:rPr>
-                <w:rFonts w:hint="eastAsia" w:ascii="Cambria" w:hAnsi="Cambria" w:eastAsia="黑体" w:cs="Cambria"/>
+                <w:rFonts w:hint="eastAsia" w:ascii="Cambria" w:hAnsi="Cambria" w:eastAsia="SimHei" w:cs="Cambria"/>
                 <w:b w:val="0"/>
                 <w:bCs w:val="0"/>
                 <w:i w:val="0"/>
@@ -6782,7 +6880,7 @@
             </w:r>
             <w:r>
               <w:rPr>
-                <w:rFonts w:hint="default" w:ascii="Cambria" w:hAnsi="Cambria" w:eastAsia="黑体" w:cs="Cambria"/>
+                <w:rFonts w:hint="default" w:ascii="Cambria" w:hAnsi="Cambria" w:eastAsia="SimHei" w:cs="Cambria"/>
                 <w:b w:val="0"/>
                 <w:bCs w:val="0"/>
                 <w:i w:val="0"/>
@@ -6795,7 +6893,7 @@
             </w:r>
             <w:r>
               <w:rPr>
-                <w:rFonts w:hint="eastAsia" w:ascii="Cambria" w:hAnsi="Cambria" w:eastAsia="黑体" w:cs="Cambria"/>
+                <w:rFonts w:hint="eastAsia" w:ascii="Cambria" w:hAnsi="Cambria" w:eastAsia="SimHei" w:cs="Cambria"/>
                 <w:b w:val="0"/>
                 <w:bCs w:val="0"/>
                 <w:i w:val="0"/>
@@ -6808,7 +6906,7 @@
             </w:r>
             <w:r>
               <w:rPr>
-                <w:rFonts w:hint="default" w:ascii="Cambria" w:hAnsi="Cambria" w:eastAsia="黑体" w:cs="Cambria"/>
+                <w:rFonts w:hint="default" w:ascii="Cambria" w:hAnsi="Cambria" w:eastAsia="SimHei" w:cs="Cambria"/>
                 <w:b w:val="0"/>
                 <w:bCs w:val="0"/>
                 <w:i w:val="0"/>
@@ -6828,7 +6926,7 @@
               <w:widowControl w:val="0"/>
               <w:numPr>
                 <w:ilvl w:val="0"/>
-                <w:numId w:val="5"/>
+                <w:numId w:val="6"/>
               </w:numPr>
               <w:kinsoku/>
               <w:wordWrap/>
@@ -6843,7 +6941,7 @@
               <w:ind w:left="283" w:hanging="283"/>
               <w:textAlignment w:val="auto"/>
               <w:rPr>
-                <w:rFonts w:hint="default" w:ascii="Cambria" w:hAnsi="Cambria" w:eastAsia="黑体" w:cs="Cambria"/>
+                <w:rFonts w:hint="default" w:ascii="Cambria" w:hAnsi="Cambria" w:eastAsia="SimHei" w:cs="Cambria"/>
                 <w:b w:val="0"/>
                 <w:bCs w:val="0"/>
                 <w:i/>
@@ -6855,7 +6953,7 @@
             </w:pPr>
             <w:r>
               <w:rPr>
-                <w:rFonts w:hint="eastAsia" w:ascii="Cambria" w:hAnsi="Cambria" w:eastAsia="黑体" w:cs="Cambria"/>
+                <w:rFonts w:hint="eastAsia" w:ascii="Cambria" w:hAnsi="Cambria" w:eastAsia="SimHei" w:cs="Cambria"/>
                 <w:b w:val="0"/>
                 <w:bCs w:val="0"/>
                 <w:color w:val="auto"/>
@@ -6874,7 +6972,7 @@
               <w:widowControl w:val="0"/>
               <w:numPr>
                 <w:ilvl w:val="0"/>
-                <w:numId w:val="5"/>
+                <w:numId w:val="6"/>
               </w:numPr>
               <w:kinsoku/>
               <w:wordWrap/>
@@ -6889,7 +6987,7 @@
               <w:ind w:left="283" w:hanging="283"/>
               <w:textAlignment w:val="auto"/>
               <w:rPr>
-                <w:rFonts w:hint="default" w:ascii="Cambria" w:hAnsi="Cambria" w:eastAsia="黑体" w:cs="Cambria"/>
+                <w:rFonts w:hint="default" w:ascii="Cambria" w:hAnsi="Cambria" w:eastAsia="SimHei" w:cs="Cambria"/>
                 <w:i/>
                 <w:iCs/>
                 <w:sz w:val="18"/>
@@ -6899,7 +6997,7 @@
             </w:pPr>
             <w:r>
               <w:rPr>
-                <w:rFonts w:hint="eastAsia" w:ascii="Cambria" w:hAnsi="Cambria" w:eastAsia="黑体" w:cs="Cambria"/>
+                <w:rFonts w:hint="eastAsia" w:ascii="Cambria" w:hAnsi="Cambria" w:eastAsia="SimHei" w:cs="Cambria"/>
                 <w:b w:val="0"/>
                 <w:bCs w:val="0"/>
                 <w:i w:val="0"/>
@@ -6912,7 +7010,7 @@
             </w:r>
             <w:r>
               <w:rPr>
-                <w:rFonts w:hint="default" w:ascii="Cambria" w:hAnsi="Cambria" w:eastAsia="黑体" w:cs="Cambria"/>
+                <w:rFonts w:hint="default" w:ascii="Cambria" w:hAnsi="Cambria" w:eastAsia="SimHei" w:cs="Cambria"/>
                 <w:b w:val="0"/>
                 <w:bCs w:val="0"/>
                 <w:i w:val="0"/>
@@ -6925,7 +7023,7 @@
             </w:r>
             <w:r>
               <w:rPr>
-                <w:rFonts w:hint="eastAsia" w:ascii="Cambria" w:hAnsi="Cambria" w:eastAsia="黑体" w:cs="Cambria"/>
+                <w:rFonts w:hint="eastAsia" w:ascii="Cambria" w:hAnsi="Cambria" w:eastAsia="SimHei" w:cs="Cambria"/>
                 <w:b w:val="0"/>
                 <w:bCs w:val="0"/>
                 <w:i w:val="0"/>
@@ -6938,7 +7036,7 @@
             </w:r>
             <w:r>
               <w:rPr>
-                <w:rFonts w:hint="default" w:ascii="Cambria" w:hAnsi="Cambria" w:eastAsia="黑体" w:cs="Cambria"/>
+                <w:rFonts w:hint="default" w:ascii="Cambria" w:hAnsi="Cambria" w:eastAsia="SimHei" w:cs="Cambria"/>
                 <w:b w:val="0"/>
                 <w:bCs w:val="0"/>
                 <w:i w:val="0"/>
@@ -6951,7 +7049,7 @@
             </w:r>
             <w:r>
               <w:rPr>
-                <w:rFonts w:hint="default" w:ascii="Cambria" w:hAnsi="Cambria" w:eastAsia="黑体" w:cs="Cambria"/>
+                <w:rFonts w:hint="default" w:ascii="Cambria" w:hAnsi="Cambria" w:eastAsia="SimHei" w:cs="Cambria"/>
                 <w:i w:val="0"/>
                 <w:iCs w:val="0"/>
                 <w:sz w:val="18"/>
@@ -6962,7 +7060,7 @@
             </w:r>
             <w:r>
               <w:rPr>
-                <w:rFonts w:hint="eastAsia" w:ascii="Cambria" w:hAnsi="Cambria" w:eastAsia="黑体" w:cs="Cambria"/>
+                <w:rFonts w:hint="eastAsia" w:ascii="Cambria" w:hAnsi="Cambria" w:eastAsia="SimHei" w:cs="Cambria"/>
                 <w:i w:val="0"/>
                 <w:iCs w:val="0"/>
                 <w:sz w:val="18"/>
@@ -6973,7 +7071,7 @@
             </w:r>
             <w:r>
               <w:rPr>
-                <w:rFonts w:hint="default" w:ascii="Cambria" w:hAnsi="Cambria" w:eastAsia="黑体" w:cs="Cambria"/>
+                <w:rFonts w:hint="default" w:ascii="Cambria" w:hAnsi="Cambria" w:eastAsia="SimHei" w:cs="Cambria"/>
                 <w:i w:val="0"/>
                 <w:iCs w:val="0"/>
                 <w:sz w:val="18"/>
@@ -7037,7 +7135,7 @@
               <w:ind w:leftChars="0"/>
               <w:textAlignment w:val="auto"/>
               <w:rPr>
-                <w:rFonts w:hint="default" w:ascii="Cambria" w:hAnsi="Cambria" w:eastAsia="黑体" w:cs="Cambria"/>
+                <w:rFonts w:hint="default" w:ascii="Cambria" w:hAnsi="Cambria" w:eastAsia="SimHei" w:cs="Cambria"/>
                 <w:b/>
                 <w:bCs/>
                 <w:i w:val="0"/>
@@ -7049,7 +7147,7 @@
             </w:pPr>
             <w:r>
               <w:rPr>
-                <w:rFonts w:hint="eastAsia" w:ascii="Cambria" w:hAnsi="Cambria" w:eastAsia="黑体" w:cs="Cambria"/>
+                <w:rFonts w:hint="eastAsia" w:ascii="Cambria" w:hAnsi="Cambria" w:eastAsia="SimHei" w:cs="Cambria"/>
                 <w:b/>
                 <w:bCs/>
                 <w:i w:val="0"/>
@@ -7062,7 +7160,7 @@
             </w:r>
             <w:r>
               <w:rPr>
-                <w:rFonts w:hint="eastAsia" w:ascii="Cambria" w:hAnsi="Cambria" w:eastAsia="黑体" w:cs="Cambria"/>
+                <w:rFonts w:hint="eastAsia" w:ascii="Cambria" w:hAnsi="Cambria" w:eastAsia="SimHei" w:cs="Cambria"/>
                 <w:b w:val="0"/>
                 <w:bCs w:val="0"/>
                 <w:i w:val="0"/>
@@ -7082,7 +7180,7 @@
               <w:widowControl w:val="0"/>
               <w:numPr>
                 <w:ilvl w:val="0"/>
-                <w:numId w:val="5"/>
+                <w:numId w:val="6"/>
               </w:numPr>
               <w:kinsoku/>
               <w:wordWrap/>
@@ -7097,7 +7195,7 @@
               <w:ind w:left="283" w:hanging="283"/>
               <w:textAlignment w:val="auto"/>
               <w:rPr>
-                <w:rFonts w:hint="default" w:ascii="Cambria" w:hAnsi="Cambria" w:eastAsia="黑体" w:cs="Cambria"/>
+                <w:rFonts w:hint="default" w:ascii="Cambria" w:hAnsi="Cambria" w:eastAsia="SimHei" w:cs="Cambria"/>
                 <w:b w:val="0"/>
                 <w:bCs w:val="0"/>
                 <w:i w:val="0"/>
@@ -7109,7 +7207,7 @@
             </w:pPr>
             <w:r>
               <w:rPr>
-                <w:rFonts w:hint="eastAsia" w:ascii="Cambria" w:hAnsi="Cambria" w:eastAsia="黑体" w:cs="Cambria"/>
+                <w:rFonts w:hint="eastAsia" w:ascii="Cambria" w:hAnsi="Cambria" w:eastAsia="SimHei" w:cs="Cambria"/>
                 <w:b w:val="0"/>
                 <w:bCs w:val="0"/>
                 <w:i w:val="0"/>
@@ -7144,7 +7242,7 @@
               <w:ind w:leftChars="0"/>
               <w:textAlignment w:val="auto"/>
               <w:rPr>
-                <w:rFonts w:hint="default" w:ascii="Cambria" w:hAnsi="Cambria" w:eastAsia="黑体" w:cs="Cambria"/>
+                <w:rFonts w:hint="default" w:ascii="Cambria" w:hAnsi="Cambria" w:eastAsia="SimHei" w:cs="Cambria"/>
                 <w:b/>
                 <w:bCs/>
                 <w:i w:val="0"/>
@@ -7156,7 +7254,7 @@
             </w:pPr>
             <w:r>
               <w:rPr>
-                <w:rFonts w:hint="eastAsia" w:ascii="Cambria" w:hAnsi="Cambria" w:eastAsia="黑体" w:cs="Cambria"/>
+                <w:rFonts w:hint="eastAsia" w:ascii="Cambria" w:hAnsi="Cambria" w:eastAsia="SimHei" w:cs="Cambria"/>
                 <w:b/>
                 <w:bCs/>
                 <w:i w:val="0"/>
@@ -7169,7 +7267,7 @@
             </w:r>
             <w:r>
               <w:rPr>
-                <w:rFonts w:hint="eastAsia" w:ascii="Cambria" w:hAnsi="Cambria" w:eastAsia="黑体" w:cs="Cambria"/>
+                <w:rFonts w:hint="eastAsia" w:ascii="Cambria" w:hAnsi="Cambria" w:eastAsia="SimHei" w:cs="Cambria"/>
                 <w:b w:val="0"/>
                 <w:bCs w:val="0"/>
                 <w:i w:val="0"/>
@@ -7183,7 +7281,7 @@
             <w:r>
               <w:rPr>
                 <w:rStyle w:val="15"/>
-                <w:rFonts w:hint="eastAsia" w:ascii="Cambria" w:hAnsi="Cambria" w:eastAsia="黑体" w:cs="Cambria"/>
+                <w:rFonts w:hint="eastAsia" w:ascii="Cambria" w:hAnsi="Cambria" w:eastAsia="SimHei" w:cs="Cambria"/>
                 <w:b/>
                 <w:bCs/>
                 <w:i w:val="0"/>
@@ -7199,7 +7297,7 @@
             <w:r>
               <w:rPr>
                 <w:rStyle w:val="15"/>
-                <w:rFonts w:hint="eastAsia" w:ascii="Cambria" w:hAnsi="Cambria" w:eastAsia="黑体" w:cs="Cambria"/>
+                <w:rFonts w:hint="eastAsia" w:ascii="Cambria" w:hAnsi="Cambria" w:eastAsia="SimHei" w:cs="Cambria"/>
                 <w:b/>
                 <w:bCs/>
                 <w:i w:val="0"/>
@@ -7215,7 +7313,7 @@
             <w:r>
               <w:rPr>
                 <w:rStyle w:val="15"/>
-                <w:rFonts w:hint="eastAsia" w:ascii="Cambria" w:hAnsi="Cambria" w:eastAsia="黑体" w:cs="Cambria"/>
+                <w:rFonts w:hint="eastAsia" w:ascii="Cambria" w:hAnsi="Cambria" w:eastAsia="SimHei" w:cs="Cambria"/>
                 <w:b/>
                 <w:bCs/>
                 <w:i w:val="0"/>
@@ -7231,7 +7329,7 @@
             <w:r>
               <w:rPr>
                 <w:rStyle w:val="15"/>
-                <w:rFonts w:hint="eastAsia" w:ascii="Cambria" w:hAnsi="Cambria" w:eastAsia="黑体" w:cs="Cambria"/>
+                <w:rFonts w:hint="eastAsia" w:ascii="Cambria" w:hAnsi="Cambria" w:eastAsia="SimHei" w:cs="Cambria"/>
                 <w:b/>
                 <w:bCs/>
                 <w:i w:val="0"/>
@@ -7247,7 +7345,7 @@
             <w:r>
               <w:rPr>
                 <w:rStyle w:val="15"/>
-                <w:rFonts w:hint="eastAsia" w:ascii="Cambria" w:hAnsi="Cambria" w:eastAsia="黑体" w:cs="Cambria"/>
+                <w:rFonts w:hint="eastAsia" w:ascii="Cambria" w:hAnsi="Cambria" w:eastAsia="SimHei" w:cs="Cambria"/>
                 <w:b/>
                 <w:bCs/>
                 <w:i w:val="0"/>
@@ -7263,7 +7361,7 @@
             <w:r>
               <w:rPr>
                 <w:rStyle w:val="15"/>
-                <w:rFonts w:hint="eastAsia" w:ascii="Cambria" w:hAnsi="Cambria" w:eastAsia="黑体" w:cs="Cambria"/>
+                <w:rFonts w:hint="eastAsia" w:ascii="Cambria" w:hAnsi="Cambria" w:eastAsia="SimHei" w:cs="Cambria"/>
                 <w:b w:val="0"/>
                 <w:bCs w:val="0"/>
                 <w:i w:val="0"/>
@@ -7279,7 +7377,7 @@
             <w:r>
               <w:rPr>
                 <w:rStyle w:val="15"/>
-                <w:rFonts w:hint="eastAsia" w:ascii="Cambria" w:hAnsi="Cambria" w:eastAsia="黑体" w:cs="Cambria"/>
+                <w:rFonts w:hint="eastAsia" w:ascii="Cambria" w:hAnsi="Cambria" w:eastAsia="SimHei" w:cs="Cambria"/>
                 <w:b/>
                 <w:bCs/>
                 <w:i w:val="0"/>
@@ -7295,7 +7393,7 @@
             <w:r>
               <w:rPr>
                 <w:rStyle w:val="15"/>
-                <w:rFonts w:hint="eastAsia" w:ascii="Cambria" w:hAnsi="Cambria" w:eastAsia="黑体" w:cs="Cambria"/>
+                <w:rFonts w:hint="eastAsia" w:ascii="Cambria" w:hAnsi="Cambria" w:eastAsia="SimHei" w:cs="Cambria"/>
                 <w:b/>
                 <w:bCs/>
                 <w:i w:val="0"/>
@@ -7311,7 +7409,7 @@
             <w:r>
               <w:rPr>
                 <w:rStyle w:val="15"/>
-                <w:rFonts w:hint="eastAsia" w:ascii="Cambria" w:hAnsi="Cambria" w:eastAsia="黑体" w:cs="Cambria"/>
+                <w:rFonts w:hint="eastAsia" w:ascii="Cambria" w:hAnsi="Cambria" w:eastAsia="SimHei" w:cs="Cambria"/>
                 <w:b/>
                 <w:bCs/>
                 <w:i w:val="0"/>
@@ -7327,7 +7425,7 @@
             <w:r>
               <w:rPr>
                 <w:rStyle w:val="15"/>
-                <w:rFonts w:hint="eastAsia" w:ascii="Cambria" w:hAnsi="Cambria" w:eastAsia="黑体" w:cs="Cambria"/>
+                <w:rFonts w:hint="eastAsia" w:ascii="Cambria" w:hAnsi="Cambria" w:eastAsia="SimHei" w:cs="Cambria"/>
                 <w:b/>
                 <w:bCs/>
                 <w:i w:val="0"/>
@@ -7343,7 +7441,7 @@
             <w:r>
               <w:rPr>
                 <w:rStyle w:val="15"/>
-                <w:rFonts w:hint="eastAsia" w:ascii="Cambria" w:hAnsi="Cambria" w:eastAsia="黑体" w:cs="Cambria"/>
+                <w:rFonts w:hint="eastAsia" w:ascii="Cambria" w:hAnsi="Cambria" w:eastAsia="SimHei" w:cs="Cambria"/>
                 <w:b/>
                 <w:bCs/>
                 <w:i w:val="0"/>
@@ -7358,7 +7456,7 @@
             </w:r>
             <w:r>
               <w:rPr>
-                <w:rFonts w:hint="eastAsia" w:ascii="Cambria" w:hAnsi="Cambria" w:eastAsia="黑体" w:cs="Cambria"/>
+                <w:rFonts w:hint="eastAsia" w:ascii="Cambria" w:hAnsi="Cambria" w:eastAsia="SimHei" w:cs="Cambria"/>
                 <w:b/>
                 <w:bCs/>
                 <w:i w:val="0"/>
@@ -7371,7 +7469,7 @@
             </w:r>
             <w:r>
               <w:rPr>
-                <w:rFonts w:hint="eastAsia" w:ascii="Cambria" w:hAnsi="Cambria" w:eastAsia="黑体" w:cs="Cambria"/>
+                <w:rFonts w:hint="eastAsia" w:ascii="Cambria" w:hAnsi="Cambria" w:eastAsia="SimHei" w:cs="Cambria"/>
                 <w:b w:val="0"/>
                 <w:bCs w:val="0"/>
                 <w:i w:val="0"/>
@@ -7391,7 +7489,7 @@
               <w:widowControl w:val="0"/>
               <w:numPr>
                 <w:ilvl w:val="0"/>
-                <w:numId w:val="5"/>
+                <w:numId w:val="6"/>
               </w:numPr>
               <w:kinsoku/>
               <w:wordWrap/>
@@ -7406,7 +7504,7 @@
               <w:ind w:left="283" w:hanging="283"/>
               <w:textAlignment w:val="auto"/>
               <w:rPr>
-                <w:rFonts w:hint="default" w:ascii="Cambria" w:hAnsi="Cambria" w:eastAsia="黑体" w:cs="Cambria"/>
+                <w:rFonts w:hint="default" w:ascii="Cambria" w:hAnsi="Cambria" w:eastAsia="SimHei" w:cs="Cambria"/>
                 <w:b/>
                 <w:bCs/>
                 <w:i w:val="0"/>
@@ -7418,7 +7516,7 @@
             </w:pPr>
             <w:r>
               <w:rPr>
-                <w:rFonts w:hint="eastAsia" w:ascii="Cambria" w:hAnsi="Cambria" w:eastAsia="黑体" w:cs="Cambria"/>
+                <w:rFonts w:hint="eastAsia" w:ascii="Cambria" w:hAnsi="Cambria" w:eastAsia="SimHei" w:cs="Cambria"/>
                 <w:b w:val="0"/>
                 <w:bCs w:val="0"/>
                 <w:i w:val="0"/>
@@ -7478,7 +7576,7 @@
     </w:pPr>
     <w:r>
       <w:rPr>
-        <w:rFonts w:hint="eastAsia" w:ascii="Cambria" w:hAnsi="Cambria" w:eastAsia="黑体" w:cs="Cambria"/>
+        <w:rFonts w:hint="eastAsia" w:ascii="Cambria" w:hAnsi="Cambria" w:eastAsia="SimHei" w:cs="Cambria"/>
         <w:b w:val="0"/>
         <w:bCs w:val="0"/>
         <w:i w:val="0"/>
@@ -7496,7 +7594,7 @@
     </w:r>
     <w:r>
       <w:rPr>
-        <w:rFonts w:hint="eastAsia" w:ascii="Cambria" w:hAnsi="Cambria" w:eastAsia="黑体" w:cs="Cambria"/>
+        <w:rFonts w:hint="eastAsia" w:ascii="Cambria" w:hAnsi="Cambria" w:eastAsia="SimHei" w:cs="Cambria"/>
         <w:b w:val="0"/>
         <w:bCs w:val="0"/>
         <w:i w:val="0"/>
@@ -7515,7 +7613,7 @@
     </w:r>
     <w:r>
       <w:rPr>
-        <w:rFonts w:hint="eastAsia" w:ascii="Cambria" w:hAnsi="Cambria" w:eastAsia="黑体" w:cs="Cambria"/>
+        <w:rFonts w:hint="eastAsia" w:ascii="Cambria" w:hAnsi="Cambria" w:eastAsia="SimHei" w:cs="Cambria"/>
         <w:b w:val="0"/>
         <w:bCs w:val="0"/>
         <w:i w:val="0"/>
@@ -7533,7 +7631,7 @@
     </w:r>
     <w:r>
       <w:rPr>
-        <w:rFonts w:hint="eastAsia" w:ascii="Cambria" w:hAnsi="Cambria" w:eastAsia="黑体" w:cs="Cambria"/>
+        <w:rFonts w:hint="eastAsia" w:ascii="Cambria" w:hAnsi="Cambria" w:eastAsia="SimHei" w:cs="Cambria"/>
         <w:b w:val="0"/>
         <w:bCs w:val="0"/>
         <w:i w:val="0"/>
@@ -7562,7 +7660,7 @@
       <w:spacing w:line="240" w:lineRule="auto"/>
       <w:jc w:val="center"/>
       <w:rPr>
-        <w:rFonts w:hint="eastAsia" w:ascii="Cambria" w:hAnsi="Cambria" w:eastAsia="黑体" w:cs="Cambria"/>
+        <w:rFonts w:hint="eastAsia" w:ascii="Cambria" w:hAnsi="Cambria" w:eastAsia="SimHei" w:cs="Cambria"/>
         <w:b/>
         <w:bCs/>
         <w:sz w:val="40"/>
@@ -7572,7 +7670,7 @@
     </w:pPr>
     <w:r>
       <w:rPr>
-        <w:rFonts w:hint="eastAsia" w:ascii="Cambria" w:hAnsi="Cambria" w:eastAsia="黑体" w:cs="Cambria"/>
+        <w:rFonts w:hint="eastAsia" w:ascii="Cambria" w:hAnsi="Cambria" w:eastAsia="SimHei" w:cs="Cambria"/>
         <w:b/>
         <w:bCs/>
         <w:sz w:val="40"/>
@@ -7583,7 +7681,7 @@
     </w:r>
     <w:r>
       <w:rPr>
-        <w:rFonts w:ascii="Cambria" w:hAnsi="Cambria" w:eastAsia="黑体" w:cs="Cambria"/>
+        <w:rFonts w:ascii="Cambria" w:hAnsi="Cambria" w:eastAsia="SimHei" w:cs="Cambria"/>
         <w:b/>
         <w:bCs/>
         <w:sz w:val="40"/>
@@ -7593,7 +7691,7 @@
     </w:r>
     <w:r>
       <w:rPr>
-        <w:rFonts w:hint="eastAsia" w:ascii="Cambria" w:hAnsi="Cambria" w:eastAsia="黑体" w:cs="Cambria"/>
+        <w:rFonts w:hint="eastAsia" w:ascii="Cambria" w:hAnsi="Cambria" w:eastAsia="SimHei" w:cs="Cambria"/>
         <w:b/>
         <w:bCs/>
         <w:sz w:val="40"/>
@@ -7628,7 +7726,7 @@
     <w:r>
       <w:rPr>
         <w:rStyle w:val="15"/>
-        <w:rFonts w:hint="eastAsia" w:ascii="Cambria" w:hAnsi="Cambria" w:eastAsia="黑体" w:cs="Cambria"/>
+        <w:rFonts w:hint="eastAsia" w:ascii="Cambria" w:hAnsi="Cambria" w:eastAsia="SimHei" w:cs="Cambria"/>
         <w:i w:val="0"/>
         <w:iCs w:val="0"/>
         <w:color w:val="007BFF"/>
@@ -7643,7 +7741,7 @@
     <w:r>
       <w:rPr>
         <w:rStyle w:val="15"/>
-        <w:rFonts w:hint="eastAsia" w:ascii="Cambria" w:hAnsi="Cambria" w:eastAsia="黑体" w:cs="Cambria"/>
+        <w:rFonts w:hint="eastAsia" w:ascii="Cambria" w:hAnsi="Cambria" w:eastAsia="SimHei" w:cs="Cambria"/>
         <w:i w:val="0"/>
         <w:iCs w:val="0"/>
         <w:color w:val="007BFF"/>
@@ -7658,7 +7756,7 @@
     <w:r>
       <w:rPr>
         <w:rStyle w:val="15"/>
-        <w:rFonts w:hint="eastAsia" w:ascii="Cambria" w:hAnsi="Cambria" w:eastAsia="黑体" w:cs="Cambria"/>
+        <w:rFonts w:hint="eastAsia" w:ascii="Cambria" w:hAnsi="Cambria" w:eastAsia="SimHei" w:cs="Cambria"/>
         <w:i w:val="0"/>
         <w:iCs w:val="0"/>
         <w:color w:val="007BFF"/>
@@ -7673,7 +7771,7 @@
     <w:r>
       <w:rPr>
         <w:rStyle w:val="15"/>
-        <w:rFonts w:hint="eastAsia" w:ascii="Cambria" w:hAnsi="Cambria" w:eastAsia="黑体" w:cs="Cambria"/>
+        <w:rFonts w:hint="eastAsia" w:ascii="Cambria" w:hAnsi="Cambria" w:eastAsia="SimHei" w:cs="Cambria"/>
         <w:i w:val="0"/>
         <w:iCs w:val="0"/>
         <w:color w:val="007BFF"/>
@@ -7688,7 +7786,7 @@
     <w:r>
       <w:rPr>
         <w:rStyle w:val="15"/>
-        <w:rFonts w:hint="eastAsia" w:ascii="Cambria" w:hAnsi="Cambria" w:eastAsia="黑体" w:cs="Cambria"/>
+        <w:rFonts w:hint="eastAsia" w:ascii="Cambria" w:hAnsi="Cambria" w:eastAsia="SimHei" w:cs="Cambria"/>
         <w:i w:val="0"/>
         <w:iCs w:val="0"/>
         <w:color w:val="007BFF"/>
@@ -7703,7 +7801,7 @@
     <w:r>
       <w:rPr>
         <w:rStyle w:val="15"/>
-        <w:rFonts w:hint="eastAsia" w:ascii="Cambria" w:hAnsi="Cambria" w:eastAsia="黑体" w:cs="Cambria"/>
+        <w:rFonts w:hint="eastAsia" w:ascii="Cambria" w:hAnsi="Cambria" w:eastAsia="SimHei" w:cs="Cambria"/>
         <w:i w:val="0"/>
         <w:iCs w:val="0"/>
         <w:color w:val="auto"/>
@@ -7718,7 +7816,7 @@
     <w:r>
       <w:rPr>
         <w:rStyle w:val="15"/>
-        <w:rFonts w:hint="eastAsia" w:ascii="Cambria" w:hAnsi="Cambria" w:eastAsia="黑体" w:cs="Cambria"/>
+        <w:rFonts w:hint="eastAsia" w:ascii="Cambria" w:hAnsi="Cambria" w:eastAsia="SimHei" w:cs="Cambria"/>
         <w:i w:val="0"/>
         <w:iCs w:val="0"/>
         <w:color w:val="007BFF"/>
@@ -7733,7 +7831,7 @@
     <w:r>
       <w:rPr>
         <w:rStyle w:val="15"/>
-        <w:rFonts w:hint="eastAsia" w:ascii="Cambria" w:hAnsi="Cambria" w:eastAsia="黑体" w:cs="Cambria"/>
+        <w:rFonts w:hint="eastAsia" w:ascii="Cambria" w:hAnsi="Cambria" w:eastAsia="SimHei" w:cs="Cambria"/>
         <w:i w:val="0"/>
         <w:iCs w:val="0"/>
         <w:color w:val="007BFF"/>
@@ -7748,7 +7846,7 @@
     <w:r>
       <w:rPr>
         <w:rStyle w:val="15"/>
-        <w:rFonts w:hint="eastAsia" w:ascii="Cambria" w:hAnsi="Cambria" w:eastAsia="黑体" w:cs="Cambria"/>
+        <w:rFonts w:hint="eastAsia" w:ascii="Cambria" w:hAnsi="Cambria" w:eastAsia="SimHei" w:cs="Cambria"/>
         <w:i w:val="0"/>
         <w:iCs w:val="0"/>
         <w:color w:val="007BFF"/>
@@ -7763,7 +7861,7 @@
     <w:r>
       <w:rPr>
         <w:rStyle w:val="15"/>
-        <w:rFonts w:hint="eastAsia" w:ascii="Cambria" w:hAnsi="Cambria" w:eastAsia="黑体" w:cs="Cambria"/>
+        <w:rFonts w:hint="eastAsia" w:ascii="Cambria" w:hAnsi="Cambria" w:eastAsia="SimHei" w:cs="Cambria"/>
         <w:i w:val="0"/>
         <w:iCs w:val="0"/>
         <w:color w:val="007BFF"/>
@@ -7778,7 +7876,7 @@
     <w:r>
       <w:rPr>
         <w:rStyle w:val="15"/>
-        <w:rFonts w:hint="eastAsia" w:ascii="Cambria" w:hAnsi="Cambria" w:eastAsia="黑体" w:cs="Cambria"/>
+        <w:rFonts w:hint="eastAsia" w:ascii="Cambria" w:hAnsi="Cambria" w:eastAsia="SimHei" w:cs="Cambria"/>
         <w:i w:val="0"/>
         <w:iCs w:val="0"/>
         <w:color w:val="007BFF"/>
@@ -7793,7 +7891,7 @@
     <w:r>
       <w:rPr>
         <w:rStyle w:val="15"/>
-        <w:rFonts w:hint="eastAsia" w:ascii="Cambria" w:hAnsi="Cambria" w:eastAsia="黑体" w:cs="Cambria"/>
+        <w:rFonts w:hint="eastAsia" w:ascii="Cambria" w:hAnsi="Cambria" w:eastAsia="SimHei" w:cs="Cambria"/>
         <w:i w:val="0"/>
         <w:iCs w:val="0"/>
         <w:color w:val="auto"/>
@@ -7808,7 +7906,7 @@
     <w:r>
       <w:rPr>
         <w:rStyle w:val="15"/>
-        <w:rFonts w:hint="eastAsia" w:ascii="Cambria" w:hAnsi="Cambria" w:eastAsia="黑体" w:cs="Cambria"/>
+        <w:rFonts w:hint="eastAsia" w:ascii="Cambria" w:hAnsi="Cambria" w:eastAsia="SimHei" w:cs="Cambria"/>
         <w:i w:val="0"/>
         <w:iCs w:val="0"/>
         <w:color w:val="007BFF"/>
@@ -7823,7 +7921,7 @@
     <w:r>
       <w:rPr>
         <w:rStyle w:val="15"/>
-        <w:rFonts w:hint="eastAsia" w:ascii="Cambria" w:hAnsi="Cambria" w:eastAsia="黑体" w:cs="Cambria"/>
+        <w:rFonts w:hint="eastAsia" w:ascii="Cambria" w:hAnsi="Cambria" w:eastAsia="SimHei" w:cs="Cambria"/>
         <w:i w:val="0"/>
         <w:iCs w:val="0"/>
         <w:color w:val="007BFF"/>
@@ -7838,7 +7936,7 @@
     <w:r>
       <w:rPr>
         <w:rStyle w:val="15"/>
-        <w:rFonts w:hint="eastAsia" w:ascii="Cambria" w:hAnsi="Cambria" w:eastAsia="黑体" w:cs="Cambria"/>
+        <w:rFonts w:hint="eastAsia" w:ascii="Cambria" w:hAnsi="Cambria" w:eastAsia="SimHei" w:cs="Cambria"/>
         <w:i w:val="0"/>
         <w:iCs w:val="0"/>
         <w:color w:val="007BFF"/>
@@ -7853,7 +7951,7 @@
     <w:r>
       <w:rPr>
         <w:rStyle w:val="15"/>
-        <w:rFonts w:hint="eastAsia" w:ascii="Cambria" w:hAnsi="Cambria" w:eastAsia="黑体" w:cs="Cambria"/>
+        <w:rFonts w:hint="eastAsia" w:ascii="Cambria" w:hAnsi="Cambria" w:eastAsia="SimHei" w:cs="Cambria"/>
         <w:i w:val="0"/>
         <w:iCs w:val="0"/>
         <w:color w:val="007BFF"/>
@@ -7868,7 +7966,7 @@
     <w:r>
       <w:rPr>
         <w:rStyle w:val="15"/>
-        <w:rFonts w:hint="eastAsia" w:ascii="Cambria" w:hAnsi="Cambria" w:eastAsia="黑体" w:cs="Cambria"/>
+        <w:rFonts w:hint="eastAsia" w:ascii="Cambria" w:hAnsi="Cambria" w:eastAsia="SimHei" w:cs="Cambria"/>
         <w:i w:val="0"/>
         <w:iCs w:val="0"/>
         <w:color w:val="007BFF"/>
@@ -7883,7 +7981,7 @@
     <w:r>
       <w:rPr>
         <w:rStyle w:val="15"/>
-        <w:rFonts w:hint="eastAsia" w:ascii="Cambria" w:hAnsi="Cambria" w:eastAsia="黑体" w:cs="Cambria"/>
+        <w:rFonts w:hint="eastAsia" w:ascii="Cambria" w:hAnsi="Cambria" w:eastAsia="SimHei" w:cs="Cambria"/>
         <w:i w:val="0"/>
         <w:iCs w:val="0"/>
         <w:color w:val="auto"/>
@@ -7898,7 +7996,7 @@
     <w:r>
       <w:rPr>
         <w:rStyle w:val="15"/>
-        <w:rFonts w:hint="eastAsia" w:ascii="Cambria" w:hAnsi="Cambria" w:eastAsia="黑体" w:cs="Cambria"/>
+        <w:rFonts w:hint="eastAsia" w:ascii="Cambria" w:hAnsi="Cambria" w:eastAsia="SimHei" w:cs="Cambria"/>
         <w:i w:val="0"/>
         <w:iCs w:val="0"/>
         <w:color w:val="007BFF"/>
@@ -7913,7 +8011,7 @@
     <w:r>
       <w:rPr>
         <w:rStyle w:val="15"/>
-        <w:rFonts w:hint="eastAsia" w:ascii="Cambria" w:hAnsi="Cambria" w:eastAsia="黑体" w:cs="Cambria"/>
+        <w:rFonts w:hint="eastAsia" w:ascii="Cambria" w:hAnsi="Cambria" w:eastAsia="SimHei" w:cs="Cambria"/>
         <w:i w:val="0"/>
         <w:iCs w:val="0"/>
         <w:color w:val="007BFF"/>
@@ -7928,7 +8026,7 @@
     <w:r>
       <w:rPr>
         <w:rStyle w:val="15"/>
-        <w:rFonts w:hint="eastAsia" w:ascii="Cambria" w:hAnsi="Cambria" w:eastAsia="黑体" w:cs="Cambria"/>
+        <w:rFonts w:hint="eastAsia" w:ascii="Cambria" w:hAnsi="Cambria" w:eastAsia="SimHei" w:cs="Cambria"/>
         <w:i w:val="0"/>
         <w:iCs w:val="0"/>
         <w:color w:val="007BFF"/>
@@ -7943,7 +8041,7 @@
     <w:r>
       <w:rPr>
         <w:rStyle w:val="15"/>
-        <w:rFonts w:hint="eastAsia" w:ascii="Cambria" w:hAnsi="Cambria" w:eastAsia="黑体" w:cs="Cambria"/>
+        <w:rFonts w:hint="eastAsia" w:ascii="Cambria" w:hAnsi="Cambria" w:eastAsia="SimHei" w:cs="Cambria"/>
         <w:i w:val="0"/>
         <w:iCs w:val="0"/>
         <w:color w:val="007BFF"/>
@@ -7958,7 +8056,7 @@
     <w:r>
       <w:rPr>
         <w:rStyle w:val="15"/>
-        <w:rFonts w:hint="eastAsia" w:ascii="Cambria" w:hAnsi="Cambria" w:eastAsia="黑体" w:cs="Cambria"/>
+        <w:rFonts w:hint="eastAsia" w:ascii="Cambria" w:hAnsi="Cambria" w:eastAsia="SimHei" w:cs="Cambria"/>
         <w:i w:val="0"/>
         <w:iCs w:val="0"/>
         <w:color w:val="007BFF"/>
@@ -7972,7 +8070,7 @@
     </w:r>
     <w:r>
       <w:rPr>
-        <w:rFonts w:hint="eastAsia" w:ascii="Cambria" w:hAnsi="Cambria" w:eastAsia="黑体" w:cs="Cambria"/>
+        <w:rFonts w:hint="eastAsia" w:ascii="Cambria" w:hAnsi="Cambria" w:eastAsia="SimHei" w:cs="Cambria"/>
         <w:b w:val="0"/>
         <w:bCs w:val="0"/>
         <w:sz w:val="18"/>
@@ -7984,7 +8082,7 @@
     <w:r>
       <w:rPr>
         <w:rStyle w:val="15"/>
-        <w:rFonts w:hint="eastAsia" w:ascii="Cambria" w:hAnsi="Cambria" w:eastAsia="黑体" w:cs="Cambria"/>
+        <w:rFonts w:hint="eastAsia" w:ascii="Cambria" w:hAnsi="Cambria" w:eastAsia="SimHei" w:cs="Cambria"/>
         <w:i w:val="0"/>
         <w:iCs w:val="0"/>
         <w:color w:val="007BFF"/>
@@ -7998,7 +8096,7 @@
     </w:r>
     <w:r>
       <w:rPr>
-        <w:rFonts w:hint="eastAsia" w:ascii="Cambria" w:hAnsi="Cambria" w:eastAsia="黑体" w:cs="Cambria"/>
+        <w:rFonts w:hint="eastAsia" w:ascii="Cambria" w:hAnsi="Cambria" w:eastAsia="SimHei" w:cs="Cambria"/>
         <w:b w:val="0"/>
         <w:bCs w:val="0"/>
         <w:sz w:val="18"/>
@@ -8062,6 +8160,18 @@
     </w:lvl>
   </w:abstractNum>
   <w:abstractNum w:abstractNumId="4">
+    <w:nsid w:val="02C49F31"/>
+    <w:multiLevelType w:val="singleLevel"/>
+    <w:tmpl w:val="02C49F31"/>
+    <w:lvl w:ilvl="0" w:tentative="0">
+      <w:start w:val="1"/>
+      <w:numFmt w:val="decimal"/>
+      <w:suff w:val="space"/>
+      <w:lvlText w:val="%1."/>
+      <w:lvlJc w:val="left"/>
+    </w:lvl>
+  </w:abstractNum>
+  <w:abstractNum w:abstractNumId="5">
     <w:nsid w:val="54AAA519"/>
     <w:multiLevelType w:val="singleLevel"/>
     <w:tmpl w:val="54AAA519"/>
@@ -8080,19 +8190,22 @@
     </w:lvl>
   </w:abstractNum>
   <w:num w:numId="1">
+    <w:abstractNumId w:val="4"/>
+  </w:num>
+  <w:num w:numId="2">
     <w:abstractNumId w:val="2"/>
   </w:num>
-  <w:num w:numId="2">
+  <w:num w:numId="3">
     <w:abstractNumId w:val="3"/>
   </w:num>
-  <w:num w:numId="3">
+  <w:num w:numId="4">
     <w:abstractNumId w:val="1"/>
   </w:num>
-  <w:num w:numId="4">
+  <w:num w:numId="5">
     <w:abstractNumId w:val="0"/>
   </w:num>
-  <w:num w:numId="5">
-    <w:abstractNumId w:val="4"/>
+  <w:num w:numId="6">
+    <w:abstractNumId w:val="5"/>
   </w:num>
 </w:numbering>
 </file>
@@ -8102,7 +8215,7 @@
   <w:docDefaults>
     <w:rPrDefault>
       <w:rPr>
-        <w:rFonts w:ascii="Times New Roman" w:hAnsi="Times New Roman" w:eastAsia="宋体" w:cs="Times New Roman"/>
+        <w:rFonts w:ascii="Times New Roman" w:hAnsi="Times New Roman" w:eastAsia="SimSun" w:cs="Times New Roman"/>
       </w:rPr>
     </w:rPrDefault>
     <w:pPrDefault/>
@@ -8385,7 +8498,7 @@
       <w:jc w:val="left"/>
     </w:pPr>
     <w:rPr>
-      <w:rFonts w:hint="eastAsia" w:ascii="宋体" w:hAnsi="宋体" w:eastAsia="宋体" w:cs="宋体"/>
+      <w:rFonts w:hint="eastAsia" w:ascii="SimSun" w:hAnsi="SimSun" w:eastAsia="SimSun" w:cs="SimSun"/>
       <w:b/>
       <w:bCs/>
       <w:kern w:val="44"/>
@@ -8407,7 +8520,7 @@
       <w:jc w:val="left"/>
     </w:pPr>
     <w:rPr>
-      <w:rFonts w:hint="eastAsia" w:ascii="宋体" w:hAnsi="宋体" w:eastAsia="宋体" w:cs="宋体"/>
+      <w:rFonts w:hint="eastAsia" w:ascii="SimSun" w:hAnsi="SimSun" w:eastAsia="SimSun" w:cs="SimSun"/>
       <w:b/>
       <w:bCs/>
       <w:kern w:val="0"/>

</xml_diff>